<commit_message>
Partie Victoria Cahier des charges
</commit_message>
<xml_diff>
--- a/Cahier des charges/MonCoachDouleur.docx
+++ b/Cahier des charges/MonCoachDouleur.docx
@@ -10,11 +10,13 @@
           <w:docPartUnique/>
         </w:docPartObj>
       </w:sdtPr>
+      <w:sdtEndPr/>
       <w:sdtContent>
         <w:p>
           <w:r>
             <w:rPr>
               <w:noProof/>
+              <w:lang w:eastAsia="fr-FR"/>
             </w:rPr>
             <mc:AlternateContent>
               <mc:Choice Requires="wps">
@@ -126,6 +128,7 @@
           <w:r>
             <w:rPr>
               <w:noProof/>
+              <w:lang w:eastAsia="fr-FR"/>
             </w:rPr>
             <mc:AlternateContent>
               <mc:Choice Requires="wps">
@@ -216,12 +219,55 @@
                                     <w:dataBinding w:prefixMappings="xmlns:ns0='http://schemas.microsoft.com/office/2006/coverPageProps'" w:xpath="/ns0:CoverPageProperties[1]/ns0:Abstract[1]" w:storeItemID="{55AF091B-3C7A-41E3-B477-F2FDAA23CFDA}"/>
                                     <w:text/>
                                   </w:sdtPr>
+                                  <w:sdtEndPr/>
                                   <w:sdtContent>
                                     <w:r>
                                       <w:rPr>
                                         <w:color w:val="FFFFFF" w:themeColor="background1"/>
                                       </w:rPr>
-                                      <w:t>GROUPE : Houda Aya Victoria</w:t>
+                                      <w:t>GROUPE : Houda</w:t>
+                                    </w:r>
+                                    <w:r>
+                                      <w:rPr>
+                                        <w:color w:val="FFFFFF" w:themeColor="background1"/>
+                                      </w:rPr>
+                                      <w:t xml:space="preserve"> LKHYARI</w:t>
+                                    </w:r>
+                                    <w:r>
+                                      <w:rPr>
+                                        <w:color w:val="FFFFFF" w:themeColor="background1"/>
+                                      </w:rPr>
+                                      <w:t xml:space="preserve"> </w:t>
+                                    </w:r>
+                                    <w:r>
+                                      <w:rPr>
+                                        <w:color w:val="FFFFFF" w:themeColor="background1"/>
+                                      </w:rPr>
+                                      <w:t xml:space="preserve">Aya </w:t>
+                                    </w:r>
+                                    <w:r>
+                                      <w:rPr>
+                                        <w:color w:val="FFFFFF" w:themeColor="background1"/>
+                                      </w:rPr>
+                                      <w:t>MAOUI</w:t>
+                                    </w:r>
+                                    <w:r>
+                                      <w:rPr>
+                                        <w:color w:val="FFFFFF" w:themeColor="background1"/>
+                                      </w:rPr>
+                                      <w:t xml:space="preserve"> </w:t>
+                                    </w:r>
+                                    <w:r>
+                                      <w:rPr>
+                                        <w:color w:val="FFFFFF" w:themeColor="background1"/>
+                                      </w:rPr>
+                                      <w:t>Victoria</w:t>
+                                    </w:r>
+                                    <w:r>
+                                      <w:rPr>
+                                        <w:color w:val="FFFFFF" w:themeColor="background1"/>
+                                      </w:rPr>
+                                      <w:t xml:space="preserve"> PEREIRA</w:t>
                                     </w:r>
                                   </w:sdtContent>
                                 </w:sdt>
@@ -229,16 +275,14 @@
                                   <w:rPr>
                                     <w:color w:val="FFFFFF" w:themeColor="background1"/>
                                   </w:rPr>
-                                  <w:t xml:space="preserve"> PROFESSEUR : Judith </w:t>
+                                  <w:t xml:space="preserve"> PROFESSEUR : Judith B</w:t>
                                 </w:r>
-                                <w:proofErr w:type="spellStart"/>
                                 <w:r>
                                   <w:rPr>
                                     <w:color w:val="FFFFFF" w:themeColor="background1"/>
                                   </w:rPr>
-                                  <w:t>Benzakki</w:t>
+                                  <w:t>ENZAKKI</w:t>
                                 </w:r>
-                                <w:proofErr w:type="spellEnd"/>
                                 <w:r>
                                   <w:rPr>
                                     <w:color w:val="FFFFFF" w:themeColor="background1"/>
@@ -296,12 +340,55 @@
                               <w:dataBinding w:prefixMappings="xmlns:ns0='http://schemas.microsoft.com/office/2006/coverPageProps'" w:xpath="/ns0:CoverPageProperties[1]/ns0:Abstract[1]" w:storeItemID="{55AF091B-3C7A-41E3-B477-F2FDAA23CFDA}"/>
                               <w:text/>
                             </w:sdtPr>
+                            <w:sdtEndPr/>
                             <w:sdtContent>
                               <w:r>
                                 <w:rPr>
                                   <w:color w:val="FFFFFF" w:themeColor="background1"/>
                                 </w:rPr>
-                                <w:t>GROUPE : Houda Aya Victoria</w:t>
+                                <w:t>GROUPE : Houda</w:t>
+                              </w:r>
+                              <w:r>
+                                <w:rPr>
+                                  <w:color w:val="FFFFFF" w:themeColor="background1"/>
+                                </w:rPr>
+                                <w:t xml:space="preserve"> LKHYARI</w:t>
+                              </w:r>
+                              <w:r>
+                                <w:rPr>
+                                  <w:color w:val="FFFFFF" w:themeColor="background1"/>
+                                </w:rPr>
+                                <w:t xml:space="preserve"> </w:t>
+                              </w:r>
+                              <w:r>
+                                <w:rPr>
+                                  <w:color w:val="FFFFFF" w:themeColor="background1"/>
+                                </w:rPr>
+                                <w:t xml:space="preserve">Aya </w:t>
+                              </w:r>
+                              <w:r>
+                                <w:rPr>
+                                  <w:color w:val="FFFFFF" w:themeColor="background1"/>
+                                </w:rPr>
+                                <w:t>MAOUI</w:t>
+                              </w:r>
+                              <w:r>
+                                <w:rPr>
+                                  <w:color w:val="FFFFFF" w:themeColor="background1"/>
+                                </w:rPr>
+                                <w:t xml:space="preserve"> </w:t>
+                              </w:r>
+                              <w:r>
+                                <w:rPr>
+                                  <w:color w:val="FFFFFF" w:themeColor="background1"/>
+                                </w:rPr>
+                                <w:t>Victoria</w:t>
+                              </w:r>
+                              <w:r>
+                                <w:rPr>
+                                  <w:color w:val="FFFFFF" w:themeColor="background1"/>
+                                </w:rPr>
+                                <w:t xml:space="preserve"> PEREIRA</w:t>
                               </w:r>
                             </w:sdtContent>
                           </w:sdt>
@@ -309,16 +396,14 @@
                             <w:rPr>
                               <w:color w:val="FFFFFF" w:themeColor="background1"/>
                             </w:rPr>
-                            <w:t xml:space="preserve"> PROFESSEUR : Judith </w:t>
+                            <w:t xml:space="preserve"> PROFESSEUR : Judith B</w:t>
                           </w:r>
-                          <w:proofErr w:type="spellStart"/>
                           <w:r>
                             <w:rPr>
                               <w:color w:val="FFFFFF" w:themeColor="background1"/>
                             </w:rPr>
-                            <w:t>Benzakki</w:t>
+                            <w:t>ENZAKKI</w:t>
                           </w:r>
-                          <w:proofErr w:type="spellEnd"/>
                           <w:r>
                             <w:rPr>
                               <w:color w:val="FFFFFF" w:themeColor="background1"/>
@@ -343,6 +428,7 @@
           <w:r>
             <w:rPr>
               <w:noProof/>
+              <w:lang w:eastAsia="fr-FR"/>
             </w:rPr>
             <mc:AlternateContent>
               <mc:Choice Requires="wps">
@@ -437,7 +523,7 @@
               </mc:Choice>
               <mc:Fallback>
                 <w:pict>
-                  <v:rect w14:anchorId="7B8446CE" id="Rectangle 468" o:spid="_x0000_s1026" style="position:absolute;margin-left:0;margin-top:0;width:244.8pt;height:554.4pt;z-index:251659264;visibility:visible;mso-wrap-style:square;mso-width-percent:400;mso-height-percent:700;mso-left-percent:440;mso-top-percent:25;mso-wrap-distance-left:9pt;mso-wrap-distance-top:0;mso-wrap-distance-right:9pt;mso-wrap-distance-bottom:0;mso-position-horizontal-relative:page;mso-position-vertical-relative:page;mso-width-percent:400;mso-height-percent:700;mso-left-percent:440;mso-top-percent:25;mso-width-relative:page;mso-height-relative:page;v-text-anchor:middle" o:gfxdata="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" fillcolor="white [3212]" strokecolor="#757575 [1614]" strokeweight="1.25pt">
+                  <v:rect w14:anchorId="3E83B7A9" id="Rectangle 468" o:spid="_x0000_s1026" style="position:absolute;margin-left:0;margin-top:0;width:244.8pt;height:554.4pt;z-index:251659264;visibility:visible;mso-wrap-style:square;mso-width-percent:400;mso-height-percent:700;mso-left-percent:440;mso-top-percent:25;mso-wrap-distance-left:9pt;mso-wrap-distance-top:0;mso-wrap-distance-right:9pt;mso-wrap-distance-bottom:0;mso-position-horizontal-relative:page;mso-position-vertical-relative:page;mso-width-percent:400;mso-height-percent:700;mso-left-percent:440;mso-top-percent:25;mso-width-relative:page;mso-height-relative:page;v-text-anchor:middle" o:gfxdata="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" fillcolor="white [3212]" strokecolor="#757575 [1614]" strokeweight="1.25pt">
                     <v:stroke endcap="round"/>
                     <w10:wrap anchorx="page" anchory="page"/>
                   </v:rect>
@@ -448,6 +534,7 @@
           <w:r>
             <w:rPr>
               <w:noProof/>
+              <w:lang w:eastAsia="fr-FR"/>
             </w:rPr>
             <mc:AlternateContent>
               <mc:Choice Requires="wps">
@@ -535,7 +622,7 @@
               </mc:Choice>
               <mc:Fallback>
                 <w:pict>
-                  <v:rect w14:anchorId="2222AE85" id="Rectangle 469" o:spid="_x0000_s1026" style="position:absolute;margin-left:0;margin-top:0;width:226.45pt;height:9.35pt;z-index:251662336;visibility:visible;mso-wrap-style:square;mso-width-percent:370;mso-height-percent:0;mso-left-percent:455;mso-top-percent:690;mso-wrap-distance-left:9pt;mso-wrap-distance-top:0;mso-wrap-distance-right:9pt;mso-wrap-distance-bottom:0;mso-position-horizontal-relative:page;mso-position-vertical-relative:page;mso-width-percent:370;mso-height-percent:0;mso-left-percent:455;mso-top-percent:690;mso-width-relative:page;mso-height-relative:margin;v-text-anchor:middle" o:gfxdata="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" fillcolor="#b31166 [3204]" stroked="f" strokeweight="1.5pt">
+                  <v:rect w14:anchorId="5087A628" id="Rectangle 469" o:spid="_x0000_s1026" style="position:absolute;margin-left:0;margin-top:0;width:226.45pt;height:9.35pt;z-index:251662336;visibility:visible;mso-wrap-style:square;mso-width-percent:370;mso-height-percent:0;mso-left-percent:455;mso-top-percent:690;mso-wrap-distance-left:9pt;mso-wrap-distance-top:0;mso-wrap-distance-right:9pt;mso-wrap-distance-bottom:0;mso-position-horizontal-relative:page;mso-position-vertical-relative:page;mso-width-percent:370;mso-height-percent:0;mso-left-percent:455;mso-top-percent:690;mso-width-relative:page;mso-height-relative:margin;v-text-anchor:middle" o:gfxdata="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" fillcolor="#b31166 [3204]" stroked="f" strokeweight="1.5pt">
                     <v:stroke endcap="round"/>
                     <w10:wrap anchorx="page" anchory="page"/>
                   </v:rect>
@@ -546,6 +633,7 @@
           <w:r>
             <w:rPr>
               <w:noProof/>
+              <w:lang w:eastAsia="fr-FR"/>
             </w:rPr>
             <mc:AlternateContent>
               <mc:Choice Requires="wps">
@@ -614,6 +702,7 @@
                                   <w:dataBinding w:prefixMappings="xmlns:ns0='http://schemas.openxmlformats.org/package/2006/metadata/core-properties' xmlns:ns1='http://purl.org/dc/elements/1.1/'" w:xpath="/ns0:coreProperties[1]/ns1:title[1]" w:storeItemID="{6C3C8BC8-F283-45AE-878A-BAB7291924A1}"/>
                                   <w:text/>
                                 </w:sdtPr>
+                                <w:sdtEndPr/>
                                 <w:sdtContent>
                                   <w:p>
                                     <w:pPr>
@@ -650,6 +739,7 @@
                                   <w:dataBinding w:prefixMappings="xmlns:ns0='http://schemas.openxmlformats.org/package/2006/metadata/core-properties' xmlns:ns1='http://purl.org/dc/elements/1.1/'" w:xpath="/ns0:coreProperties[1]/ns1:subject[1]" w:storeItemID="{6C3C8BC8-F283-45AE-878A-BAB7291924A1}"/>
                                   <w:text/>
                                 </w:sdtPr>
+                                <w:sdtEndPr/>
                                 <w:sdtContent>
                                   <w:p>
                                     <w:pPr>
@@ -667,7 +757,7 @@
                                         <w:sz w:val="32"/>
                                         <w:szCs w:val="32"/>
                                       </w:rPr>
-                                      <w:t xml:space="preserve">Cahier des charges </w:t>
+                                      <w:t>Cahier des charges</w:t>
                                     </w:r>
                                   </w:p>
                                 </w:sdtContent>
@@ -714,6 +804,7 @@
                             <w:dataBinding w:prefixMappings="xmlns:ns0='http://schemas.openxmlformats.org/package/2006/metadata/core-properties' xmlns:ns1='http://purl.org/dc/elements/1.1/'" w:xpath="/ns0:coreProperties[1]/ns1:title[1]" w:storeItemID="{6C3C8BC8-F283-45AE-878A-BAB7291924A1}"/>
                             <w:text/>
                           </w:sdtPr>
+                          <w:sdtEndPr/>
                           <w:sdtContent>
                             <w:p>
                               <w:pPr>
@@ -750,6 +841,7 @@
                             <w:dataBinding w:prefixMappings="xmlns:ns0='http://schemas.openxmlformats.org/package/2006/metadata/core-properties' xmlns:ns1='http://purl.org/dc/elements/1.1/'" w:xpath="/ns0:coreProperties[1]/ns1:subject[1]" w:storeItemID="{6C3C8BC8-F283-45AE-878A-BAB7291924A1}"/>
                             <w:text/>
                           </w:sdtPr>
+                          <w:sdtEndPr/>
                           <w:sdtContent>
                             <w:p>
                               <w:pPr>
@@ -767,7 +859,7 @@
                                   <w:sz w:val="32"/>
                                   <w:szCs w:val="32"/>
                                 </w:rPr>
-                                <w:t xml:space="preserve">Cahier des charges </w:t>
+                                <w:t>Cahier des charges</w:t>
                               </w:r>
                             </w:p>
                           </w:sdtContent>
@@ -783,6 +875,7 @@
           <w:r>
             <w:rPr>
               <w:noProof/>
+              <w:lang w:eastAsia="fr-FR"/>
             </w:rPr>
             <mc:AlternateContent>
               <mc:Choice Requires="wps">
@@ -837,6 +930,7 @@
                                     <w:dataBinding w:prefixMappings="xmlns:ns0='http://schemas.openxmlformats.org/package/2006/metadata/core-properties' xmlns:ns1='http://purl.org/dc/elements/1.1/'" w:xpath="/ns0:coreProperties[1]/ns1:creator[1]" w:storeItemID="{6C3C8BC8-F283-45AE-878A-BAB7291924A1}"/>
                                     <w:text/>
                                   </w:sdtPr>
+                                  <w:sdtEndPr/>
                                   <w:sdtContent>
                                     <w:r>
                                       <w:rPr>
@@ -889,6 +983,7 @@
                               <w:dataBinding w:prefixMappings="xmlns:ns0='http://schemas.openxmlformats.org/package/2006/metadata/core-properties' xmlns:ns1='http://purl.org/dc/elements/1.1/'" w:xpath="/ns0:coreProperties[1]/ns1:creator[1]" w:storeItemID="{6C3C8BC8-F283-45AE-878A-BAB7291924A1}"/>
                               <w:text/>
                             </w:sdtPr>
+                            <w:sdtEndPr/>
                             <w:sdtContent>
                               <w:r>
                                 <w:rPr>
@@ -913,8 +1008,771 @@
         </w:p>
       </w:sdtContent>
     </w:sdt>
+    <w:p>
+      <w:pPr>
+        <w:pStyle w:val="Citationintense"/>
+        <w:rPr>
+          <w:rFonts w:eastAsiaTheme="minorEastAsia"/>
+        </w:rPr>
+      </w:pPr>
+      <w:r>
+        <w:rPr>
+          <w:rFonts w:eastAsiaTheme="minorEastAsia"/>
+        </w:rPr>
+        <w:lastRenderedPageBreak/>
+        <w:t>Informations du projet :</w:t>
+      </w:r>
+    </w:p>
+    <w:tbl>
+      <w:tblPr>
+        <w:tblStyle w:val="Trameclaire-Accent1"/>
+        <w:tblW w:w="0" w:type="auto"/>
+        <w:tblLook w:val="04A0" w:firstRow="1" w:lastRow="0" w:firstColumn="1" w:lastColumn="0" w:noHBand="0" w:noVBand="1"/>
+      </w:tblPr>
+      <w:tblGrid>
+        <w:gridCol w:w="3510"/>
+        <w:gridCol w:w="4936"/>
+      </w:tblGrid>
+      <w:tr>
+        <w:trPr>
+          <w:cnfStyle w:val="100000000000" w:firstRow="1" w:lastRow="0" w:firstColumn="0" w:lastColumn="0" w:oddVBand="0" w:evenVBand="0" w:oddHBand="0" w:evenHBand="0" w:firstRowFirstColumn="0" w:firstRowLastColumn="0" w:lastRowFirstColumn="0" w:lastRowLastColumn="0"/>
+        </w:trPr>
+        <w:tc>
+          <w:tcPr>
+            <w:cnfStyle w:val="001000000000" w:firstRow="0" w:lastRow="0" w:firstColumn="1" w:lastColumn="0" w:oddVBand="0" w:evenVBand="0" w:oddHBand="0" w:evenHBand="0" w:firstRowFirstColumn="0" w:firstRowLastColumn="0" w:lastRowFirstColumn="0" w:lastRowLastColumn="0"/>
+            <w:tcW w:w="3510" w:type="dxa"/>
+          </w:tcPr>
+          <w:p>
+            <w:pPr>
+              <w:rPr>
+                <w:sz w:val="24"/>
+                <w:szCs w:val="24"/>
+              </w:rPr>
+            </w:pPr>
+            <w:r>
+              <w:rPr>
+                <w:sz w:val="24"/>
+                <w:szCs w:val="24"/>
+              </w:rPr>
+              <w:t>Nom du projet :</w:t>
+            </w:r>
+          </w:p>
+        </w:tc>
+        <w:tc>
+          <w:tcPr>
+            <w:tcW w:w="4936" w:type="dxa"/>
+          </w:tcPr>
+          <w:p>
+            <w:pPr>
+              <w:cnfStyle w:val="100000000000" w:firstRow="1" w:lastRow="0" w:firstColumn="0" w:lastColumn="0" w:oddVBand="0" w:evenVBand="0" w:oddHBand="0" w:evenHBand="0" w:firstRowFirstColumn="0" w:firstRowLastColumn="0" w:lastRowFirstColumn="0" w:lastRowLastColumn="0"/>
+              <w:rPr>
+                <w:sz w:val="24"/>
+                <w:szCs w:val="24"/>
+              </w:rPr>
+            </w:pPr>
+            <w:proofErr w:type="spellStart"/>
+            <w:r>
+              <w:rPr>
+                <w:sz w:val="24"/>
+                <w:szCs w:val="24"/>
+              </w:rPr>
+              <w:t>MonCoachDouleur</w:t>
+            </w:r>
+            <w:proofErr w:type="spellEnd"/>
+          </w:p>
+        </w:tc>
+      </w:tr>
+      <w:tr>
+        <w:trPr>
+          <w:cnfStyle w:val="000000100000" w:firstRow="0" w:lastRow="0" w:firstColumn="0" w:lastColumn="0" w:oddVBand="0" w:evenVBand="0" w:oddHBand="1" w:evenHBand="0" w:firstRowFirstColumn="0" w:firstRowLastColumn="0" w:lastRowFirstColumn="0" w:lastRowLastColumn="0"/>
+        </w:trPr>
+        <w:tc>
+          <w:tcPr>
+            <w:cnfStyle w:val="001000000000" w:firstRow="0" w:lastRow="0" w:firstColumn="1" w:lastColumn="0" w:oddVBand="0" w:evenVBand="0" w:oddHBand="0" w:evenHBand="0" w:firstRowFirstColumn="0" w:firstRowLastColumn="0" w:lastRowFirstColumn="0" w:lastRowLastColumn="0"/>
+            <w:tcW w:w="3510" w:type="dxa"/>
+          </w:tcPr>
+          <w:p>
+            <w:pPr>
+              <w:rPr>
+                <w:sz w:val="24"/>
+                <w:szCs w:val="24"/>
+              </w:rPr>
+            </w:pPr>
+            <w:r>
+              <w:rPr>
+                <w:sz w:val="24"/>
+                <w:szCs w:val="24"/>
+              </w:rPr>
+              <w:t>Groupe :</w:t>
+            </w:r>
+          </w:p>
+        </w:tc>
+        <w:tc>
+          <w:tcPr>
+            <w:tcW w:w="4936" w:type="dxa"/>
+          </w:tcPr>
+          <w:p>
+            <w:pPr>
+              <w:cnfStyle w:val="000000100000" w:firstRow="0" w:lastRow="0" w:firstColumn="0" w:lastColumn="0" w:oddVBand="0" w:evenVBand="0" w:oddHBand="1" w:evenHBand="0" w:firstRowFirstColumn="0" w:firstRowLastColumn="0" w:lastRowFirstColumn="0" w:lastRowLastColumn="0"/>
+              <w:rPr>
+                <w:sz w:val="24"/>
+                <w:szCs w:val="24"/>
+              </w:rPr>
+            </w:pPr>
+            <w:r>
+              <w:rPr>
+                <w:sz w:val="24"/>
+                <w:szCs w:val="24"/>
+              </w:rPr>
+              <w:t>Houda LKHYARI – Aya MAOUI – Victoria PEREIRA</w:t>
+            </w:r>
+          </w:p>
+        </w:tc>
+      </w:tr>
+      <w:tr>
+        <w:tc>
+          <w:tcPr>
+            <w:cnfStyle w:val="001000000000" w:firstRow="0" w:lastRow="0" w:firstColumn="1" w:lastColumn="0" w:oddVBand="0" w:evenVBand="0" w:oddHBand="0" w:evenHBand="0" w:firstRowFirstColumn="0" w:firstRowLastColumn="0" w:lastRowFirstColumn="0" w:lastRowLastColumn="0"/>
+            <w:tcW w:w="3510" w:type="dxa"/>
+          </w:tcPr>
+          <w:p>
+            <w:pPr>
+              <w:rPr>
+                <w:sz w:val="24"/>
+                <w:szCs w:val="24"/>
+              </w:rPr>
+            </w:pPr>
+            <w:r>
+              <w:rPr>
+                <w:sz w:val="24"/>
+                <w:szCs w:val="24"/>
+              </w:rPr>
+              <w:t>Version du document :</w:t>
+            </w:r>
+          </w:p>
+        </w:tc>
+        <w:tc>
+          <w:tcPr>
+            <w:tcW w:w="4936" w:type="dxa"/>
+          </w:tcPr>
+          <w:p>
+            <w:pPr>
+              <w:cnfStyle w:val="000000000000" w:firstRow="0" w:lastRow="0" w:firstColumn="0" w:lastColumn="0" w:oddVBand="0" w:evenVBand="0" w:oddHBand="0" w:evenHBand="0" w:firstRowFirstColumn="0" w:firstRowLastColumn="0" w:lastRowFirstColumn="0" w:lastRowLastColumn="0"/>
+              <w:rPr>
+                <w:sz w:val="24"/>
+                <w:szCs w:val="24"/>
+              </w:rPr>
+            </w:pPr>
+            <w:r>
+              <w:rPr>
+                <w:sz w:val="24"/>
+                <w:szCs w:val="24"/>
+              </w:rPr>
+              <w:t>1.0</w:t>
+            </w:r>
+          </w:p>
+        </w:tc>
+      </w:tr>
+      <w:tr>
+        <w:trPr>
+          <w:cnfStyle w:val="000000100000" w:firstRow="0" w:lastRow="0" w:firstColumn="0" w:lastColumn="0" w:oddVBand="0" w:evenVBand="0" w:oddHBand="1" w:evenHBand="0" w:firstRowFirstColumn="0" w:firstRowLastColumn="0" w:lastRowFirstColumn="0" w:lastRowLastColumn="0"/>
+        </w:trPr>
+        <w:tc>
+          <w:tcPr>
+            <w:cnfStyle w:val="001000000000" w:firstRow="0" w:lastRow="0" w:firstColumn="1" w:lastColumn="0" w:oddVBand="0" w:evenVBand="0" w:oddHBand="0" w:evenHBand="0" w:firstRowFirstColumn="0" w:firstRowLastColumn="0" w:lastRowFirstColumn="0" w:lastRowLastColumn="0"/>
+            <w:tcW w:w="3510" w:type="dxa"/>
+          </w:tcPr>
+          <w:p>
+            <w:pPr>
+              <w:rPr>
+                <w:sz w:val="24"/>
+                <w:szCs w:val="24"/>
+              </w:rPr>
+            </w:pPr>
+            <w:r>
+              <w:rPr>
+                <w:sz w:val="24"/>
+                <w:szCs w:val="24"/>
+              </w:rPr>
+              <w:t>Statut :</w:t>
+            </w:r>
+          </w:p>
+        </w:tc>
+        <w:tc>
+          <w:tcPr>
+            <w:tcW w:w="4936" w:type="dxa"/>
+          </w:tcPr>
+          <w:p>
+            <w:pPr>
+              <w:cnfStyle w:val="000000100000" w:firstRow="0" w:lastRow="0" w:firstColumn="0" w:lastColumn="0" w:oddVBand="0" w:evenVBand="0" w:oddHBand="1" w:evenHBand="0" w:firstRowFirstColumn="0" w:firstRowLastColumn="0" w:lastRowFirstColumn="0" w:lastRowLastColumn="0"/>
+              <w:rPr>
+                <w:sz w:val="24"/>
+                <w:szCs w:val="24"/>
+              </w:rPr>
+            </w:pPr>
+            <w:r>
+              <w:rPr>
+                <w:sz w:val="24"/>
+                <w:szCs w:val="24"/>
+              </w:rPr>
+              <w:t>Création du cahier des charges</w:t>
+            </w:r>
+          </w:p>
+        </w:tc>
+      </w:tr>
+    </w:tbl>
+    <w:p>
+      <w:pPr>
+        <w:pStyle w:val="Sous-titre"/>
+        <w:rPr>
+          <w:rFonts w:eastAsiaTheme="minorEastAsia"/>
+        </w:rPr>
+      </w:pPr>
+    </w:p>
+    <w:p>
+      <w:pPr>
+        <w:pStyle w:val="Sous-titre"/>
+        <w:rPr>
+          <w:rFonts w:eastAsiaTheme="minorEastAsia"/>
+        </w:rPr>
+      </w:pPr>
+    </w:p>
+    <w:p>
+      <w:pPr>
+        <w:pStyle w:val="Citationintense"/>
+        <w:rPr>
+          <w:rFonts w:eastAsiaTheme="minorEastAsia"/>
+        </w:rPr>
+      </w:pPr>
+      <w:r>
+        <w:rPr>
+          <w:rFonts w:eastAsiaTheme="minorEastAsia"/>
+        </w:rPr>
+        <w:t>Information Groupe :</w:t>
+      </w:r>
+    </w:p>
+    <w:tbl>
+      <w:tblPr>
+        <w:tblStyle w:val="Trameclaire-Accent1"/>
+        <w:tblW w:w="0" w:type="auto"/>
+        <w:tblLook w:val="04A0" w:firstRow="1" w:lastRow="0" w:firstColumn="1" w:lastColumn="0" w:noHBand="0" w:noVBand="1"/>
+      </w:tblPr>
+      <w:tblGrid>
+        <w:gridCol w:w="4223"/>
+        <w:gridCol w:w="4223"/>
+      </w:tblGrid>
+      <w:tr>
+        <w:trPr>
+          <w:cnfStyle w:val="100000000000" w:firstRow="1" w:lastRow="0" w:firstColumn="0" w:lastColumn="0" w:oddVBand="0" w:evenVBand="0" w:oddHBand="0" w:evenHBand="0" w:firstRowFirstColumn="0" w:firstRowLastColumn="0" w:lastRowFirstColumn="0" w:lastRowLastColumn="0"/>
+        </w:trPr>
+        <w:tc>
+          <w:tcPr>
+            <w:cnfStyle w:val="001000000000" w:firstRow="0" w:lastRow="0" w:firstColumn="1" w:lastColumn="0" w:oddVBand="0" w:evenVBand="0" w:oddHBand="0" w:evenHBand="0" w:firstRowFirstColumn="0" w:firstRowLastColumn="0" w:lastRowFirstColumn="0" w:lastRowLastColumn="0"/>
+            <w:tcW w:w="4223" w:type="dxa"/>
+          </w:tcPr>
+          <w:p>
+            <w:pPr>
+              <w:rPr>
+                <w:sz w:val="24"/>
+                <w:szCs w:val="24"/>
+              </w:rPr>
+            </w:pPr>
+            <w:r>
+              <w:rPr>
+                <w:sz w:val="24"/>
+                <w:szCs w:val="24"/>
+              </w:rPr>
+              <w:t>PERSONNE</w:t>
+            </w:r>
+          </w:p>
+        </w:tc>
+        <w:tc>
+          <w:tcPr>
+            <w:tcW w:w="4223" w:type="dxa"/>
+          </w:tcPr>
+          <w:p>
+            <w:pPr>
+              <w:cnfStyle w:val="100000000000" w:firstRow="1" w:lastRow="0" w:firstColumn="0" w:lastColumn="0" w:oddVBand="0" w:evenVBand="0" w:oddHBand="0" w:evenHBand="0" w:firstRowFirstColumn="0" w:firstRowLastColumn="0" w:lastRowFirstColumn="0" w:lastRowLastColumn="0"/>
+              <w:rPr>
+                <w:sz w:val="24"/>
+                <w:szCs w:val="24"/>
+              </w:rPr>
+            </w:pPr>
+            <w:r>
+              <w:rPr>
+                <w:sz w:val="24"/>
+                <w:szCs w:val="24"/>
+              </w:rPr>
+              <w:t>RÔLE</w:t>
+            </w:r>
+          </w:p>
+        </w:tc>
+      </w:tr>
+      <w:tr>
+        <w:trPr>
+          <w:cnfStyle w:val="000000100000" w:firstRow="0" w:lastRow="0" w:firstColumn="0" w:lastColumn="0" w:oddVBand="0" w:evenVBand="0" w:oddHBand="1" w:evenHBand="0" w:firstRowFirstColumn="0" w:firstRowLastColumn="0" w:lastRowFirstColumn="0" w:lastRowLastColumn="0"/>
+        </w:trPr>
+        <w:tc>
+          <w:tcPr>
+            <w:cnfStyle w:val="001000000000" w:firstRow="0" w:lastRow="0" w:firstColumn="1" w:lastColumn="0" w:oddVBand="0" w:evenVBand="0" w:oddHBand="0" w:evenHBand="0" w:firstRowFirstColumn="0" w:firstRowLastColumn="0" w:lastRowFirstColumn="0" w:lastRowLastColumn="0"/>
+            <w:tcW w:w="4223" w:type="dxa"/>
+          </w:tcPr>
+          <w:p>
+            <w:pPr>
+              <w:rPr>
+                <w:sz w:val="24"/>
+                <w:szCs w:val="24"/>
+              </w:rPr>
+            </w:pPr>
+            <w:r>
+              <w:rPr>
+                <w:sz w:val="24"/>
+                <w:szCs w:val="24"/>
+              </w:rPr>
+              <w:t>Houda</w:t>
+            </w:r>
+          </w:p>
+          <w:p>
+            <w:pPr>
+              <w:rPr>
+                <w:sz w:val="24"/>
+                <w:szCs w:val="24"/>
+              </w:rPr>
+            </w:pPr>
+            <w:r>
+              <w:rPr>
+                <w:sz w:val="24"/>
+                <w:szCs w:val="24"/>
+              </w:rPr>
+              <w:t>LKHYARI</w:t>
+            </w:r>
+          </w:p>
+        </w:tc>
+        <w:tc>
+          <w:tcPr>
+            <w:tcW w:w="4223" w:type="dxa"/>
+          </w:tcPr>
+          <w:p>
+            <w:pPr>
+              <w:cnfStyle w:val="000000100000" w:firstRow="0" w:lastRow="0" w:firstColumn="0" w:lastColumn="0" w:oddVBand="0" w:evenVBand="0" w:oddHBand="1" w:evenHBand="0" w:firstRowFirstColumn="0" w:firstRowLastColumn="0" w:lastRowFirstColumn="0" w:lastRowLastColumn="0"/>
+              <w:rPr>
+                <w:sz w:val="24"/>
+                <w:szCs w:val="24"/>
+              </w:rPr>
+            </w:pPr>
+          </w:p>
+        </w:tc>
+      </w:tr>
+      <w:tr>
+        <w:tc>
+          <w:tcPr>
+            <w:cnfStyle w:val="001000000000" w:firstRow="0" w:lastRow="0" w:firstColumn="1" w:lastColumn="0" w:oddVBand="0" w:evenVBand="0" w:oddHBand="0" w:evenHBand="0" w:firstRowFirstColumn="0" w:firstRowLastColumn="0" w:lastRowFirstColumn="0" w:lastRowLastColumn="0"/>
+            <w:tcW w:w="4223" w:type="dxa"/>
+          </w:tcPr>
+          <w:p>
+            <w:pPr>
+              <w:rPr>
+                <w:sz w:val="24"/>
+                <w:szCs w:val="24"/>
+              </w:rPr>
+            </w:pPr>
+            <w:r>
+              <w:rPr>
+                <w:sz w:val="24"/>
+                <w:szCs w:val="24"/>
+              </w:rPr>
+              <w:t>Aya</w:t>
+            </w:r>
+          </w:p>
+          <w:p>
+            <w:pPr>
+              <w:rPr>
+                <w:sz w:val="24"/>
+                <w:szCs w:val="24"/>
+              </w:rPr>
+            </w:pPr>
+            <w:r>
+              <w:rPr>
+                <w:sz w:val="24"/>
+                <w:szCs w:val="24"/>
+              </w:rPr>
+              <w:t>MAOUI</w:t>
+            </w:r>
+          </w:p>
+        </w:tc>
+        <w:tc>
+          <w:tcPr>
+            <w:tcW w:w="4223" w:type="dxa"/>
+          </w:tcPr>
+          <w:p>
+            <w:pPr>
+              <w:cnfStyle w:val="000000000000" w:firstRow="0" w:lastRow="0" w:firstColumn="0" w:lastColumn="0" w:oddVBand="0" w:evenVBand="0" w:oddHBand="0" w:evenHBand="0" w:firstRowFirstColumn="0" w:firstRowLastColumn="0" w:lastRowFirstColumn="0" w:lastRowLastColumn="0"/>
+              <w:rPr>
+                <w:sz w:val="24"/>
+                <w:szCs w:val="24"/>
+              </w:rPr>
+            </w:pPr>
+          </w:p>
+        </w:tc>
+      </w:tr>
+      <w:tr>
+        <w:trPr>
+          <w:cnfStyle w:val="000000100000" w:firstRow="0" w:lastRow="0" w:firstColumn="0" w:lastColumn="0" w:oddVBand="0" w:evenVBand="0" w:oddHBand="1" w:evenHBand="0" w:firstRowFirstColumn="0" w:firstRowLastColumn="0" w:lastRowFirstColumn="0" w:lastRowLastColumn="0"/>
+        </w:trPr>
+        <w:tc>
+          <w:tcPr>
+            <w:cnfStyle w:val="001000000000" w:firstRow="0" w:lastRow="0" w:firstColumn="1" w:lastColumn="0" w:oddVBand="0" w:evenVBand="0" w:oddHBand="0" w:evenHBand="0" w:firstRowFirstColumn="0" w:firstRowLastColumn="0" w:lastRowFirstColumn="0" w:lastRowLastColumn="0"/>
+            <w:tcW w:w="4223" w:type="dxa"/>
+          </w:tcPr>
+          <w:p>
+            <w:pPr>
+              <w:rPr>
+                <w:sz w:val="24"/>
+                <w:szCs w:val="24"/>
+              </w:rPr>
+            </w:pPr>
+            <w:r>
+              <w:rPr>
+                <w:sz w:val="24"/>
+                <w:szCs w:val="24"/>
+              </w:rPr>
+              <w:t>Victoria</w:t>
+            </w:r>
+          </w:p>
+          <w:p>
+            <w:pPr>
+              <w:rPr>
+                <w:sz w:val="24"/>
+                <w:szCs w:val="24"/>
+              </w:rPr>
+            </w:pPr>
+            <w:r>
+              <w:rPr>
+                <w:sz w:val="24"/>
+                <w:szCs w:val="24"/>
+              </w:rPr>
+              <w:t>PEREIRA</w:t>
+            </w:r>
+          </w:p>
+        </w:tc>
+        <w:tc>
+          <w:tcPr>
+            <w:tcW w:w="4223" w:type="dxa"/>
+          </w:tcPr>
+          <w:p>
+            <w:pPr>
+              <w:cnfStyle w:val="000000100000" w:firstRow="0" w:lastRow="0" w:firstColumn="0" w:lastColumn="0" w:oddVBand="0" w:evenVBand="0" w:oddHBand="1" w:evenHBand="0" w:firstRowFirstColumn="0" w:firstRowLastColumn="0" w:lastRowFirstColumn="0" w:lastRowLastColumn="0"/>
+              <w:rPr>
+                <w:sz w:val="24"/>
+                <w:szCs w:val="24"/>
+              </w:rPr>
+            </w:pPr>
+          </w:p>
+        </w:tc>
+      </w:tr>
+    </w:tbl>
+    <w:p>
+      <w:pPr>
+        <w:pStyle w:val="Citationintense"/>
+        <w:ind w:left="0"/>
+        <w:jc w:val="left"/>
+      </w:pPr>
+    </w:p>
+    <w:p>
+      <w:pPr>
+        <w:rPr>
+          <w:rFonts w:asciiTheme="majorHAnsi" w:eastAsiaTheme="majorEastAsia" w:hAnsiTheme="majorHAnsi" w:cstheme="majorBidi"/>
+          <w:color w:val="B31166" w:themeColor="accent1"/>
+          <w:sz w:val="28"/>
+          <w:szCs w:val="28"/>
+        </w:rPr>
+      </w:pPr>
+      <w:r>
+        <w:br w:type="page"/>
+      </w:r>
+    </w:p>
+    <w:p>
+      <w:pPr>
+        <w:pStyle w:val="Citationintense"/>
+      </w:pPr>
+      <w:r>
+        <w:lastRenderedPageBreak/>
+        <w:t>Révisions du document :</w:t>
+      </w:r>
+    </w:p>
+    <w:tbl>
+      <w:tblPr>
+        <w:tblStyle w:val="Trameclaire-Accent1"/>
+        <w:tblW w:w="0" w:type="auto"/>
+        <w:tblLook w:val="04A0" w:firstRow="1" w:lastRow="0" w:firstColumn="1" w:lastColumn="0" w:noHBand="0" w:noVBand="1"/>
+      </w:tblPr>
+      <w:tblGrid>
+        <w:gridCol w:w="1668"/>
+        <w:gridCol w:w="2409"/>
+        <w:gridCol w:w="4445"/>
+      </w:tblGrid>
+      <w:tr>
+        <w:trPr>
+          <w:cnfStyle w:val="100000000000" w:firstRow="1" w:lastRow="0" w:firstColumn="0" w:lastColumn="0" w:oddVBand="0" w:evenVBand="0" w:oddHBand="0" w:evenHBand="0" w:firstRowFirstColumn="0" w:firstRowLastColumn="0" w:lastRowFirstColumn="0" w:lastRowLastColumn="0"/>
+        </w:trPr>
+        <w:tc>
+          <w:tcPr>
+            <w:cnfStyle w:val="001000000000" w:firstRow="0" w:lastRow="0" w:firstColumn="1" w:lastColumn="0" w:oddVBand="0" w:evenVBand="0" w:oddHBand="0" w:evenHBand="0" w:firstRowFirstColumn="0" w:firstRowLastColumn="0" w:lastRowFirstColumn="0" w:lastRowLastColumn="0"/>
+            <w:tcW w:w="1668" w:type="dxa"/>
+          </w:tcPr>
+          <w:p>
+            <w:pPr>
+              <w:rPr>
+                <w:sz w:val="24"/>
+                <w:szCs w:val="24"/>
+              </w:rPr>
+            </w:pPr>
+            <w:r>
+              <w:rPr>
+                <w:sz w:val="24"/>
+                <w:szCs w:val="24"/>
+              </w:rPr>
+              <w:t>VERSION</w:t>
+            </w:r>
+          </w:p>
+        </w:tc>
+        <w:tc>
+          <w:tcPr>
+            <w:tcW w:w="2409" w:type="dxa"/>
+          </w:tcPr>
+          <w:p>
+            <w:pPr>
+              <w:cnfStyle w:val="100000000000" w:firstRow="1" w:lastRow="0" w:firstColumn="0" w:lastColumn="0" w:oddVBand="0" w:evenVBand="0" w:oddHBand="0" w:evenHBand="0" w:firstRowFirstColumn="0" w:firstRowLastColumn="0" w:lastRowFirstColumn="0" w:lastRowLastColumn="0"/>
+              <w:rPr>
+                <w:sz w:val="24"/>
+                <w:szCs w:val="24"/>
+              </w:rPr>
+            </w:pPr>
+            <w:r>
+              <w:rPr>
+                <w:sz w:val="24"/>
+                <w:szCs w:val="24"/>
+              </w:rPr>
+              <w:t>NOM</w:t>
+            </w:r>
+          </w:p>
+        </w:tc>
+        <w:tc>
+          <w:tcPr>
+            <w:tcW w:w="4445" w:type="dxa"/>
+          </w:tcPr>
+          <w:p>
+            <w:pPr>
+              <w:cnfStyle w:val="100000000000" w:firstRow="1" w:lastRow="0" w:firstColumn="0" w:lastColumn="0" w:oddVBand="0" w:evenVBand="0" w:oddHBand="0" w:evenHBand="0" w:firstRowFirstColumn="0" w:firstRowLastColumn="0" w:lastRowFirstColumn="0" w:lastRowLastColumn="0"/>
+              <w:rPr>
+                <w:sz w:val="24"/>
+                <w:szCs w:val="24"/>
+              </w:rPr>
+            </w:pPr>
+            <w:r>
+              <w:rPr>
+                <w:sz w:val="24"/>
+                <w:szCs w:val="24"/>
+              </w:rPr>
+              <w:t>DESCRIPTION</w:t>
+            </w:r>
+          </w:p>
+        </w:tc>
+      </w:tr>
+      <w:tr>
+        <w:trPr>
+          <w:cnfStyle w:val="000000100000" w:firstRow="0" w:lastRow="0" w:firstColumn="0" w:lastColumn="0" w:oddVBand="0" w:evenVBand="0" w:oddHBand="1" w:evenHBand="0" w:firstRowFirstColumn="0" w:firstRowLastColumn="0" w:lastRowFirstColumn="0" w:lastRowLastColumn="0"/>
+        </w:trPr>
+        <w:tc>
+          <w:tcPr>
+            <w:cnfStyle w:val="001000000000" w:firstRow="0" w:lastRow="0" w:firstColumn="1" w:lastColumn="0" w:oddVBand="0" w:evenVBand="0" w:oddHBand="0" w:evenHBand="0" w:firstRowFirstColumn="0" w:firstRowLastColumn="0" w:lastRowFirstColumn="0" w:lastRowLastColumn="0"/>
+            <w:tcW w:w="1668" w:type="dxa"/>
+          </w:tcPr>
+          <w:p>
+            <w:pPr>
+              <w:rPr>
+                <w:sz w:val="24"/>
+                <w:szCs w:val="24"/>
+              </w:rPr>
+            </w:pPr>
+            <w:r>
+              <w:rPr>
+                <w:sz w:val="24"/>
+                <w:szCs w:val="24"/>
+              </w:rPr>
+              <w:t>1.0</w:t>
+            </w:r>
+          </w:p>
+        </w:tc>
+        <w:tc>
+          <w:tcPr>
+            <w:tcW w:w="2409" w:type="dxa"/>
+          </w:tcPr>
+          <w:p>
+            <w:pPr>
+              <w:cnfStyle w:val="000000100000" w:firstRow="0" w:lastRow="0" w:firstColumn="0" w:lastColumn="0" w:oddVBand="0" w:evenVBand="0" w:oddHBand="1" w:evenHBand="0" w:firstRowFirstColumn="0" w:firstRowLastColumn="0" w:lastRowFirstColumn="0" w:lastRowLastColumn="0"/>
+              <w:rPr>
+                <w:sz w:val="24"/>
+                <w:szCs w:val="24"/>
+              </w:rPr>
+            </w:pPr>
+            <w:r>
+              <w:rPr>
+                <w:sz w:val="24"/>
+                <w:szCs w:val="24"/>
+              </w:rPr>
+              <w:t>(</w:t>
+            </w:r>
+            <w:proofErr w:type="gramStart"/>
+            <w:r>
+              <w:rPr>
+                <w:sz w:val="24"/>
+                <w:szCs w:val="24"/>
+              </w:rPr>
+              <w:t>all</w:t>
+            </w:r>
+            <w:proofErr w:type="gramEnd"/>
+            <w:r>
+              <w:rPr>
+                <w:sz w:val="24"/>
+                <w:szCs w:val="24"/>
+              </w:rPr>
+              <w:t>)</w:t>
+            </w:r>
+          </w:p>
+        </w:tc>
+        <w:tc>
+          <w:tcPr>
+            <w:tcW w:w="4445" w:type="dxa"/>
+          </w:tcPr>
+          <w:p>
+            <w:pPr>
+              <w:cnfStyle w:val="000000100000" w:firstRow="0" w:lastRow="0" w:firstColumn="0" w:lastColumn="0" w:oddVBand="0" w:evenVBand="0" w:oddHBand="1" w:evenHBand="0" w:firstRowFirstColumn="0" w:firstRowLastColumn="0" w:lastRowFirstColumn="0" w:lastRowLastColumn="0"/>
+              <w:rPr>
+                <w:sz w:val="24"/>
+                <w:szCs w:val="24"/>
+              </w:rPr>
+            </w:pPr>
+            <w:r>
+              <w:rPr>
+                <w:sz w:val="24"/>
+                <w:szCs w:val="24"/>
+              </w:rPr>
+              <w:t>Création du document</w:t>
+            </w:r>
+          </w:p>
+        </w:tc>
+      </w:tr>
+      <w:tr>
+        <w:tc>
+          <w:tcPr>
+            <w:cnfStyle w:val="001000000000" w:firstRow="0" w:lastRow="0" w:firstColumn="1" w:lastColumn="0" w:oddVBand="0" w:evenVBand="0" w:oddHBand="0" w:evenHBand="0" w:firstRowFirstColumn="0" w:firstRowLastColumn="0" w:lastRowFirstColumn="0" w:lastRowLastColumn="0"/>
+            <w:tcW w:w="1668" w:type="dxa"/>
+          </w:tcPr>
+          <w:p>
+            <w:pPr>
+              <w:rPr>
+                <w:sz w:val="24"/>
+                <w:szCs w:val="24"/>
+              </w:rPr>
+            </w:pPr>
+          </w:p>
+        </w:tc>
+        <w:tc>
+          <w:tcPr>
+            <w:tcW w:w="2409" w:type="dxa"/>
+          </w:tcPr>
+          <w:p>
+            <w:pPr>
+              <w:cnfStyle w:val="000000000000" w:firstRow="0" w:lastRow="0" w:firstColumn="0" w:lastColumn="0" w:oddVBand="0" w:evenVBand="0" w:oddHBand="0" w:evenHBand="0" w:firstRowFirstColumn="0" w:firstRowLastColumn="0" w:lastRowFirstColumn="0" w:lastRowLastColumn="0"/>
+              <w:rPr>
+                <w:sz w:val="24"/>
+                <w:szCs w:val="24"/>
+              </w:rPr>
+            </w:pPr>
+          </w:p>
+        </w:tc>
+        <w:tc>
+          <w:tcPr>
+            <w:tcW w:w="4445" w:type="dxa"/>
+          </w:tcPr>
+          <w:p>
+            <w:pPr>
+              <w:cnfStyle w:val="000000000000" w:firstRow="0" w:lastRow="0" w:firstColumn="0" w:lastColumn="0" w:oddVBand="0" w:evenVBand="0" w:oddHBand="0" w:evenHBand="0" w:firstRowFirstColumn="0" w:firstRowLastColumn="0" w:lastRowFirstColumn="0" w:lastRowLastColumn="0"/>
+              <w:rPr>
+                <w:sz w:val="24"/>
+                <w:szCs w:val="24"/>
+              </w:rPr>
+            </w:pPr>
+          </w:p>
+        </w:tc>
+      </w:tr>
+      <w:tr>
+        <w:trPr>
+          <w:cnfStyle w:val="000000100000" w:firstRow="0" w:lastRow="0" w:firstColumn="0" w:lastColumn="0" w:oddVBand="0" w:evenVBand="0" w:oddHBand="1" w:evenHBand="0" w:firstRowFirstColumn="0" w:firstRowLastColumn="0" w:lastRowFirstColumn="0" w:lastRowLastColumn="0"/>
+        </w:trPr>
+        <w:tc>
+          <w:tcPr>
+            <w:cnfStyle w:val="001000000000" w:firstRow="0" w:lastRow="0" w:firstColumn="1" w:lastColumn="0" w:oddVBand="0" w:evenVBand="0" w:oddHBand="0" w:evenHBand="0" w:firstRowFirstColumn="0" w:firstRowLastColumn="0" w:lastRowFirstColumn="0" w:lastRowLastColumn="0"/>
+            <w:tcW w:w="1668" w:type="dxa"/>
+          </w:tcPr>
+          <w:p>
+            <w:pPr>
+              <w:rPr>
+                <w:sz w:val="24"/>
+                <w:szCs w:val="24"/>
+              </w:rPr>
+            </w:pPr>
+          </w:p>
+        </w:tc>
+        <w:tc>
+          <w:tcPr>
+            <w:tcW w:w="2409" w:type="dxa"/>
+          </w:tcPr>
+          <w:p>
+            <w:pPr>
+              <w:cnfStyle w:val="000000100000" w:firstRow="0" w:lastRow="0" w:firstColumn="0" w:lastColumn="0" w:oddVBand="0" w:evenVBand="0" w:oddHBand="1" w:evenHBand="0" w:firstRowFirstColumn="0" w:firstRowLastColumn="0" w:lastRowFirstColumn="0" w:lastRowLastColumn="0"/>
+              <w:rPr>
+                <w:sz w:val="24"/>
+                <w:szCs w:val="24"/>
+              </w:rPr>
+            </w:pPr>
+          </w:p>
+        </w:tc>
+        <w:tc>
+          <w:tcPr>
+            <w:tcW w:w="4445" w:type="dxa"/>
+          </w:tcPr>
+          <w:p>
+            <w:pPr>
+              <w:cnfStyle w:val="000000100000" w:firstRow="0" w:lastRow="0" w:firstColumn="0" w:lastColumn="0" w:oddVBand="0" w:evenVBand="0" w:oddHBand="1" w:evenHBand="0" w:firstRowFirstColumn="0" w:firstRowLastColumn="0" w:lastRowFirstColumn="0" w:lastRowLastColumn="0"/>
+              <w:rPr>
+                <w:sz w:val="24"/>
+                <w:szCs w:val="24"/>
+              </w:rPr>
+            </w:pPr>
+          </w:p>
+        </w:tc>
+      </w:tr>
+    </w:tbl>
+    <w:p>
+      <w:pPr>
+        <w:pStyle w:val="Citationintense"/>
+        <w:ind w:left="0"/>
+        <w:jc w:val="both"/>
+      </w:pPr>
+      <w:r>
+        <w:br w:type="page"/>
+      </w:r>
+    </w:p>
     <w:sdt>
       <w:sdtPr>
+        <w:rPr>
+          <w:rFonts w:asciiTheme="minorHAnsi" w:eastAsiaTheme="minorEastAsia" w:hAnsiTheme="minorHAnsi" w:cstheme="minorBidi"/>
+          <w:color w:val="auto"/>
+          <w:sz w:val="21"/>
+          <w:szCs w:val="21"/>
+        </w:rPr>
         <w:id w:val="-639187661"/>
         <w:docPartObj>
           <w:docPartGallery w:val="Table of Contents"/>
@@ -923,12 +1781,8 @@
       </w:sdtPr>
       <w:sdtEndPr>
         <w:rPr>
-          <w:rFonts w:asciiTheme="minorHAnsi" w:eastAsiaTheme="minorEastAsia" w:hAnsiTheme="minorHAnsi" w:cstheme="minorBidi"/>
           <w:b/>
           <w:bCs/>
-          <w:color w:val="auto"/>
-          <w:sz w:val="21"/>
-          <w:szCs w:val="21"/>
         </w:rPr>
       </w:sdtEndPr>
       <w:sdtContent>
@@ -939,6 +1793,14 @@
           <w:r>
             <w:t>Table des matières</w:t>
           </w:r>
+        </w:p>
+        <w:p>
+          <w:pPr>
+            <w:pStyle w:val="TM1"/>
+            <w:tabs>
+              <w:tab w:val="right" w:leader="dot" w:pos="8296"/>
+            </w:tabs>
+          </w:pPr>
         </w:p>
         <w:p>
           <w:pPr>
@@ -962,13 +1824,13 @@
           <w:r>
             <w:fldChar w:fldCharType="separate"/>
           </w:r>
-          <w:hyperlink w:anchor="_Toc498877609" w:history="1">
+          <w:hyperlink w:anchor="_Toc498990287" w:history="1">
             <w:r>
               <w:rPr>
                 <w:rStyle w:val="Lienhypertexte"/>
                 <w:noProof/>
               </w:rPr>
-              <w:t>1 Présentation du Projet</w:t>
+              <w:t>Description du besoin</w:t>
             </w:r>
             <w:r>
               <w:rPr>
@@ -989,7 +1851,7 @@
                 <w:noProof/>
                 <w:webHidden/>
               </w:rPr>
-              <w:instrText xml:space="preserve"> PAGEREF _Toc498877609 \h </w:instrText>
+              <w:instrText xml:space="preserve"> PAGEREF _Toc498990287 \h </w:instrText>
             </w:r>
             <w:r>
               <w:rPr>
@@ -1009,7 +1871,7 @@
                 <w:noProof/>
                 <w:webHidden/>
               </w:rPr>
-              <w:t>3</w:t>
+              <w:t>5</w:t>
             </w:r>
             <w:r>
               <w:rPr>
@@ -1033,12 +1895,83 @@
               <w:lang w:eastAsia="fr-FR"/>
             </w:rPr>
           </w:pPr>
-          <w:hyperlink w:anchor="_Toc498877610" w:history="1">
+          <w:hyperlink w:anchor="_Toc498990288" w:history="1">
             <w:r>
               <w:rPr>
                 <w:rStyle w:val="Lienhypertexte"/>
                 <w:noProof/>
               </w:rPr>
+              <w:t>1 Présentation du Projet</w:t>
+            </w:r>
+            <w:r>
+              <w:rPr>
+                <w:noProof/>
+                <w:webHidden/>
+              </w:rPr>
+              <w:tab/>
+            </w:r>
+            <w:r>
+              <w:rPr>
+                <w:noProof/>
+                <w:webHidden/>
+              </w:rPr>
+              <w:fldChar w:fldCharType="begin"/>
+            </w:r>
+            <w:r>
+              <w:rPr>
+                <w:noProof/>
+                <w:webHidden/>
+              </w:rPr>
+              <w:instrText xml:space="preserve"> PAGEREF _Toc498990288 \h </w:instrText>
+            </w:r>
+            <w:r>
+              <w:rPr>
+                <w:noProof/>
+                <w:webHidden/>
+              </w:rPr>
+            </w:r>
+            <w:r>
+              <w:rPr>
+                <w:noProof/>
+                <w:webHidden/>
+              </w:rPr>
+              <w:fldChar w:fldCharType="separate"/>
+            </w:r>
+            <w:r>
+              <w:rPr>
+                <w:noProof/>
+                <w:webHidden/>
+              </w:rPr>
+              <w:t>5</w:t>
+            </w:r>
+            <w:r>
+              <w:rPr>
+                <w:noProof/>
+                <w:webHidden/>
+              </w:rPr>
+              <w:fldChar w:fldCharType="end"/>
+            </w:r>
+          </w:hyperlink>
+        </w:p>
+        <w:p>
+          <w:pPr>
+            <w:pStyle w:val="TM3"/>
+            <w:tabs>
+              <w:tab w:val="right" w:leader="dot" w:pos="8296"/>
+            </w:tabs>
+            <w:rPr>
+              <w:noProof/>
+              <w:sz w:val="22"/>
+              <w:szCs w:val="22"/>
+              <w:lang w:eastAsia="fr-FR"/>
+            </w:rPr>
+          </w:pPr>
+          <w:hyperlink w:anchor="_Toc498990289" w:history="1">
+            <w:r>
+              <w:rPr>
+                <w:rStyle w:val="Lienhypertexte"/>
+                <w:noProof/>
+              </w:rPr>
               <w:t>1.1 Contexte</w:t>
             </w:r>
             <w:r>
@@ -1060,7 +1993,7 @@
                 <w:noProof/>
                 <w:webHidden/>
               </w:rPr>
-              <w:instrText xml:space="preserve"> PAGEREF _Toc498877610 \h </w:instrText>
+              <w:instrText xml:space="preserve"> PAGEREF _Toc498990289 \h </w:instrText>
             </w:r>
             <w:r>
               <w:rPr>
@@ -1080,7 +2013,788 @@
                 <w:noProof/>
                 <w:webHidden/>
               </w:rPr>
-              <w:t>3</w:t>
+              <w:t>5</w:t>
+            </w:r>
+            <w:r>
+              <w:rPr>
+                <w:noProof/>
+                <w:webHidden/>
+              </w:rPr>
+              <w:fldChar w:fldCharType="end"/>
+            </w:r>
+          </w:hyperlink>
+        </w:p>
+        <w:p>
+          <w:pPr>
+            <w:pStyle w:val="TM3"/>
+            <w:tabs>
+              <w:tab w:val="right" w:leader="dot" w:pos="8296"/>
+            </w:tabs>
+            <w:rPr>
+              <w:noProof/>
+              <w:sz w:val="22"/>
+              <w:szCs w:val="22"/>
+              <w:lang w:eastAsia="fr-FR"/>
+            </w:rPr>
+          </w:pPr>
+          <w:hyperlink w:anchor="_Toc498990290" w:history="1">
+            <w:r>
+              <w:rPr>
+                <w:rStyle w:val="Lienhypertexte"/>
+                <w:noProof/>
+              </w:rPr>
+              <w:t>1.2 Description de l’existant</w:t>
+            </w:r>
+            <w:r>
+              <w:rPr>
+                <w:noProof/>
+                <w:webHidden/>
+              </w:rPr>
+              <w:tab/>
+            </w:r>
+            <w:r>
+              <w:rPr>
+                <w:noProof/>
+                <w:webHidden/>
+              </w:rPr>
+              <w:fldChar w:fldCharType="begin"/>
+            </w:r>
+            <w:r>
+              <w:rPr>
+                <w:noProof/>
+                <w:webHidden/>
+              </w:rPr>
+              <w:instrText xml:space="preserve"> PAGEREF _Toc498990290 \h </w:instrText>
+            </w:r>
+            <w:r>
+              <w:rPr>
+                <w:noProof/>
+                <w:webHidden/>
+              </w:rPr>
+            </w:r>
+            <w:r>
+              <w:rPr>
+                <w:noProof/>
+                <w:webHidden/>
+              </w:rPr>
+              <w:fldChar w:fldCharType="separate"/>
+            </w:r>
+            <w:r>
+              <w:rPr>
+                <w:noProof/>
+                <w:webHidden/>
+              </w:rPr>
+              <w:t>5</w:t>
+            </w:r>
+            <w:r>
+              <w:rPr>
+                <w:noProof/>
+                <w:webHidden/>
+              </w:rPr>
+              <w:fldChar w:fldCharType="end"/>
+            </w:r>
+          </w:hyperlink>
+        </w:p>
+        <w:p>
+          <w:pPr>
+            <w:pStyle w:val="TM3"/>
+            <w:tabs>
+              <w:tab w:val="right" w:leader="dot" w:pos="8296"/>
+            </w:tabs>
+            <w:rPr>
+              <w:noProof/>
+              <w:sz w:val="22"/>
+              <w:szCs w:val="22"/>
+              <w:lang w:eastAsia="fr-FR"/>
+            </w:rPr>
+          </w:pPr>
+          <w:hyperlink w:anchor="_Toc498990291" w:history="1">
+            <w:r>
+              <w:rPr>
+                <w:rStyle w:val="Lienhypertexte"/>
+                <w:noProof/>
+              </w:rPr>
+              <w:t>1.3 Objectifs</w:t>
+            </w:r>
+            <w:r>
+              <w:rPr>
+                <w:noProof/>
+                <w:webHidden/>
+              </w:rPr>
+              <w:tab/>
+            </w:r>
+            <w:r>
+              <w:rPr>
+                <w:noProof/>
+                <w:webHidden/>
+              </w:rPr>
+              <w:fldChar w:fldCharType="begin"/>
+            </w:r>
+            <w:r>
+              <w:rPr>
+                <w:noProof/>
+                <w:webHidden/>
+              </w:rPr>
+              <w:instrText xml:space="preserve"> PAGEREF _Toc498990291 \h </w:instrText>
+            </w:r>
+            <w:r>
+              <w:rPr>
+                <w:noProof/>
+                <w:webHidden/>
+              </w:rPr>
+            </w:r>
+            <w:r>
+              <w:rPr>
+                <w:noProof/>
+                <w:webHidden/>
+              </w:rPr>
+              <w:fldChar w:fldCharType="separate"/>
+            </w:r>
+            <w:r>
+              <w:rPr>
+                <w:noProof/>
+                <w:webHidden/>
+              </w:rPr>
+              <w:t>5</w:t>
+            </w:r>
+            <w:r>
+              <w:rPr>
+                <w:noProof/>
+                <w:webHidden/>
+              </w:rPr>
+              <w:fldChar w:fldCharType="end"/>
+            </w:r>
+          </w:hyperlink>
+        </w:p>
+        <w:p>
+          <w:pPr>
+            <w:pStyle w:val="TM2"/>
+            <w:tabs>
+              <w:tab w:val="right" w:leader="dot" w:pos="8296"/>
+            </w:tabs>
+            <w:rPr>
+              <w:noProof/>
+              <w:sz w:val="22"/>
+              <w:szCs w:val="22"/>
+              <w:lang w:eastAsia="fr-FR"/>
+            </w:rPr>
+          </w:pPr>
+          <w:hyperlink w:anchor="_Toc498990292" w:history="1">
+            <w:r>
+              <w:rPr>
+                <w:rStyle w:val="Lienhypertexte"/>
+                <w:noProof/>
+              </w:rPr>
+              <w:t>2 Expression du besoin</w:t>
+            </w:r>
+            <w:r>
+              <w:rPr>
+                <w:noProof/>
+                <w:webHidden/>
+              </w:rPr>
+              <w:tab/>
+            </w:r>
+            <w:r>
+              <w:rPr>
+                <w:noProof/>
+                <w:webHidden/>
+              </w:rPr>
+              <w:fldChar w:fldCharType="begin"/>
+            </w:r>
+            <w:r>
+              <w:rPr>
+                <w:noProof/>
+                <w:webHidden/>
+              </w:rPr>
+              <w:instrText xml:space="preserve"> PAGEREF _Toc498990292 \h </w:instrText>
+            </w:r>
+            <w:r>
+              <w:rPr>
+                <w:noProof/>
+                <w:webHidden/>
+              </w:rPr>
+            </w:r>
+            <w:r>
+              <w:rPr>
+                <w:noProof/>
+                <w:webHidden/>
+              </w:rPr>
+              <w:fldChar w:fldCharType="separate"/>
+            </w:r>
+            <w:r>
+              <w:rPr>
+                <w:noProof/>
+                <w:webHidden/>
+              </w:rPr>
+              <w:t>6</w:t>
+            </w:r>
+            <w:r>
+              <w:rPr>
+                <w:noProof/>
+                <w:webHidden/>
+              </w:rPr>
+              <w:fldChar w:fldCharType="end"/>
+            </w:r>
+          </w:hyperlink>
+        </w:p>
+        <w:p>
+          <w:pPr>
+            <w:pStyle w:val="TM3"/>
+            <w:tabs>
+              <w:tab w:val="right" w:leader="dot" w:pos="8296"/>
+            </w:tabs>
+            <w:rPr>
+              <w:noProof/>
+              <w:sz w:val="22"/>
+              <w:szCs w:val="22"/>
+              <w:lang w:eastAsia="fr-FR"/>
+            </w:rPr>
+          </w:pPr>
+          <w:hyperlink w:anchor="_Toc498990293" w:history="1">
+            <w:r>
+              <w:rPr>
+                <w:rStyle w:val="Lienhypertexte"/>
+                <w:noProof/>
+              </w:rPr>
+              <w:t>2.1 Fonctionnalités attendues</w:t>
+            </w:r>
+            <w:r>
+              <w:rPr>
+                <w:noProof/>
+                <w:webHidden/>
+              </w:rPr>
+              <w:tab/>
+            </w:r>
+            <w:r>
+              <w:rPr>
+                <w:noProof/>
+                <w:webHidden/>
+              </w:rPr>
+              <w:fldChar w:fldCharType="begin"/>
+            </w:r>
+            <w:r>
+              <w:rPr>
+                <w:noProof/>
+                <w:webHidden/>
+              </w:rPr>
+              <w:instrText xml:space="preserve"> PAGEREF _Toc498990293 \h </w:instrText>
+            </w:r>
+            <w:r>
+              <w:rPr>
+                <w:noProof/>
+                <w:webHidden/>
+              </w:rPr>
+            </w:r>
+            <w:r>
+              <w:rPr>
+                <w:noProof/>
+                <w:webHidden/>
+              </w:rPr>
+              <w:fldChar w:fldCharType="separate"/>
+            </w:r>
+            <w:r>
+              <w:rPr>
+                <w:noProof/>
+                <w:webHidden/>
+              </w:rPr>
+              <w:t>6</w:t>
+            </w:r>
+            <w:r>
+              <w:rPr>
+                <w:noProof/>
+                <w:webHidden/>
+              </w:rPr>
+              <w:fldChar w:fldCharType="end"/>
+            </w:r>
+          </w:hyperlink>
+        </w:p>
+        <w:p>
+          <w:pPr>
+            <w:pStyle w:val="TM3"/>
+            <w:tabs>
+              <w:tab w:val="right" w:leader="dot" w:pos="8296"/>
+            </w:tabs>
+            <w:rPr>
+              <w:noProof/>
+              <w:sz w:val="22"/>
+              <w:szCs w:val="22"/>
+              <w:lang w:eastAsia="fr-FR"/>
+            </w:rPr>
+          </w:pPr>
+          <w:hyperlink w:anchor="_Toc498990294" w:history="1">
+            <w:r>
+              <w:rPr>
+                <w:rStyle w:val="Lienhypertexte"/>
+                <w:noProof/>
+              </w:rPr>
+              <w:t>2.2 Besoins non fonctionnels</w:t>
+            </w:r>
+            <w:r>
+              <w:rPr>
+                <w:noProof/>
+                <w:webHidden/>
+              </w:rPr>
+              <w:tab/>
+            </w:r>
+            <w:r>
+              <w:rPr>
+                <w:noProof/>
+                <w:webHidden/>
+              </w:rPr>
+              <w:fldChar w:fldCharType="begin"/>
+            </w:r>
+            <w:r>
+              <w:rPr>
+                <w:noProof/>
+                <w:webHidden/>
+              </w:rPr>
+              <w:instrText xml:space="preserve"> PAGEREF _Toc498990294 \h </w:instrText>
+            </w:r>
+            <w:r>
+              <w:rPr>
+                <w:noProof/>
+                <w:webHidden/>
+              </w:rPr>
+            </w:r>
+            <w:r>
+              <w:rPr>
+                <w:noProof/>
+                <w:webHidden/>
+              </w:rPr>
+              <w:fldChar w:fldCharType="separate"/>
+            </w:r>
+            <w:r>
+              <w:rPr>
+                <w:noProof/>
+                <w:webHidden/>
+              </w:rPr>
+              <w:t>8</w:t>
+            </w:r>
+            <w:r>
+              <w:rPr>
+                <w:noProof/>
+                <w:webHidden/>
+              </w:rPr>
+              <w:fldChar w:fldCharType="end"/>
+            </w:r>
+          </w:hyperlink>
+        </w:p>
+        <w:p>
+          <w:pPr>
+            <w:pStyle w:val="TM2"/>
+            <w:tabs>
+              <w:tab w:val="right" w:leader="dot" w:pos="8296"/>
+            </w:tabs>
+            <w:rPr>
+              <w:noProof/>
+              <w:sz w:val="22"/>
+              <w:szCs w:val="22"/>
+              <w:lang w:eastAsia="fr-FR"/>
+            </w:rPr>
+          </w:pPr>
+          <w:hyperlink w:anchor="_Toc498990295" w:history="1">
+            <w:r>
+              <w:rPr>
+                <w:rStyle w:val="Lienhypertexte"/>
+                <w:noProof/>
+              </w:rPr>
+              <w:t>3 Contraintes</w:t>
+            </w:r>
+            <w:r>
+              <w:rPr>
+                <w:noProof/>
+                <w:webHidden/>
+              </w:rPr>
+              <w:tab/>
+            </w:r>
+            <w:r>
+              <w:rPr>
+                <w:noProof/>
+                <w:webHidden/>
+              </w:rPr>
+              <w:fldChar w:fldCharType="begin"/>
+            </w:r>
+            <w:r>
+              <w:rPr>
+                <w:noProof/>
+                <w:webHidden/>
+              </w:rPr>
+              <w:instrText xml:space="preserve"> PAGEREF _Toc498990295 \h </w:instrText>
+            </w:r>
+            <w:r>
+              <w:rPr>
+                <w:noProof/>
+                <w:webHidden/>
+              </w:rPr>
+            </w:r>
+            <w:r>
+              <w:rPr>
+                <w:noProof/>
+                <w:webHidden/>
+              </w:rPr>
+              <w:fldChar w:fldCharType="separate"/>
+            </w:r>
+            <w:r>
+              <w:rPr>
+                <w:noProof/>
+                <w:webHidden/>
+              </w:rPr>
+              <w:t>9</w:t>
+            </w:r>
+            <w:r>
+              <w:rPr>
+                <w:noProof/>
+                <w:webHidden/>
+              </w:rPr>
+              <w:fldChar w:fldCharType="end"/>
+            </w:r>
+          </w:hyperlink>
+        </w:p>
+        <w:p>
+          <w:pPr>
+            <w:pStyle w:val="TM3"/>
+            <w:tabs>
+              <w:tab w:val="right" w:leader="dot" w:pos="8296"/>
+            </w:tabs>
+            <w:rPr>
+              <w:noProof/>
+              <w:sz w:val="22"/>
+              <w:szCs w:val="22"/>
+              <w:lang w:eastAsia="fr-FR"/>
+            </w:rPr>
+          </w:pPr>
+          <w:hyperlink w:anchor="_Toc498990296" w:history="1">
+            <w:r>
+              <w:rPr>
+                <w:rStyle w:val="Lienhypertexte"/>
+                <w:noProof/>
+              </w:rPr>
+              <w:t>3.1 Fonctionnelles</w:t>
+            </w:r>
+            <w:r>
+              <w:rPr>
+                <w:noProof/>
+                <w:webHidden/>
+              </w:rPr>
+              <w:tab/>
+            </w:r>
+            <w:r>
+              <w:rPr>
+                <w:noProof/>
+                <w:webHidden/>
+              </w:rPr>
+              <w:fldChar w:fldCharType="begin"/>
+            </w:r>
+            <w:r>
+              <w:rPr>
+                <w:noProof/>
+                <w:webHidden/>
+              </w:rPr>
+              <w:instrText xml:space="preserve"> PAGEREF _Toc498990296 \h </w:instrText>
+            </w:r>
+            <w:r>
+              <w:rPr>
+                <w:noProof/>
+                <w:webHidden/>
+              </w:rPr>
+            </w:r>
+            <w:r>
+              <w:rPr>
+                <w:noProof/>
+                <w:webHidden/>
+              </w:rPr>
+              <w:fldChar w:fldCharType="separate"/>
+            </w:r>
+            <w:r>
+              <w:rPr>
+                <w:noProof/>
+                <w:webHidden/>
+              </w:rPr>
+              <w:t>9</w:t>
+            </w:r>
+            <w:r>
+              <w:rPr>
+                <w:noProof/>
+                <w:webHidden/>
+              </w:rPr>
+              <w:fldChar w:fldCharType="end"/>
+            </w:r>
+          </w:hyperlink>
+        </w:p>
+        <w:p>
+          <w:pPr>
+            <w:pStyle w:val="TM3"/>
+            <w:tabs>
+              <w:tab w:val="right" w:leader="dot" w:pos="8296"/>
+            </w:tabs>
+            <w:rPr>
+              <w:noProof/>
+              <w:sz w:val="22"/>
+              <w:szCs w:val="22"/>
+              <w:lang w:eastAsia="fr-FR"/>
+            </w:rPr>
+          </w:pPr>
+          <w:hyperlink w:anchor="_Toc498990297" w:history="1">
+            <w:r>
+              <w:rPr>
+                <w:rStyle w:val="Lienhypertexte"/>
+                <w:noProof/>
+              </w:rPr>
+              <w:t>3.2 Techniques</w:t>
+            </w:r>
+            <w:r>
+              <w:rPr>
+                <w:noProof/>
+                <w:webHidden/>
+              </w:rPr>
+              <w:tab/>
+            </w:r>
+            <w:r>
+              <w:rPr>
+                <w:noProof/>
+                <w:webHidden/>
+              </w:rPr>
+              <w:fldChar w:fldCharType="begin"/>
+            </w:r>
+            <w:r>
+              <w:rPr>
+                <w:noProof/>
+                <w:webHidden/>
+              </w:rPr>
+              <w:instrText xml:space="preserve"> PAGEREF _Toc498990297 \h </w:instrText>
+            </w:r>
+            <w:r>
+              <w:rPr>
+                <w:noProof/>
+                <w:webHidden/>
+              </w:rPr>
+            </w:r>
+            <w:r>
+              <w:rPr>
+                <w:noProof/>
+                <w:webHidden/>
+              </w:rPr>
+              <w:fldChar w:fldCharType="separate"/>
+            </w:r>
+            <w:r>
+              <w:rPr>
+                <w:noProof/>
+                <w:webHidden/>
+              </w:rPr>
+              <w:t>9</w:t>
+            </w:r>
+            <w:r>
+              <w:rPr>
+                <w:noProof/>
+                <w:webHidden/>
+              </w:rPr>
+              <w:fldChar w:fldCharType="end"/>
+            </w:r>
+          </w:hyperlink>
+        </w:p>
+        <w:p>
+          <w:pPr>
+            <w:pStyle w:val="TM2"/>
+            <w:tabs>
+              <w:tab w:val="right" w:leader="dot" w:pos="8296"/>
+            </w:tabs>
+            <w:rPr>
+              <w:noProof/>
+              <w:sz w:val="22"/>
+              <w:szCs w:val="22"/>
+              <w:lang w:eastAsia="fr-FR"/>
+            </w:rPr>
+          </w:pPr>
+          <w:hyperlink w:anchor="_Toc498990298" w:history="1">
+            <w:r>
+              <w:rPr>
+                <w:rStyle w:val="Lienhypertexte"/>
+                <w:noProof/>
+              </w:rPr>
+              <w:t>4 Outils et technologies utilisées</w:t>
+            </w:r>
+            <w:r>
+              <w:rPr>
+                <w:noProof/>
+                <w:webHidden/>
+              </w:rPr>
+              <w:tab/>
+            </w:r>
+            <w:r>
+              <w:rPr>
+                <w:noProof/>
+                <w:webHidden/>
+              </w:rPr>
+              <w:fldChar w:fldCharType="begin"/>
+            </w:r>
+            <w:r>
+              <w:rPr>
+                <w:noProof/>
+                <w:webHidden/>
+              </w:rPr>
+              <w:instrText xml:space="preserve"> PAGEREF _Toc498990298 \h </w:instrText>
+            </w:r>
+            <w:r>
+              <w:rPr>
+                <w:noProof/>
+                <w:webHidden/>
+              </w:rPr>
+            </w:r>
+            <w:r>
+              <w:rPr>
+                <w:noProof/>
+                <w:webHidden/>
+              </w:rPr>
+              <w:fldChar w:fldCharType="separate"/>
+            </w:r>
+            <w:r>
+              <w:rPr>
+                <w:noProof/>
+                <w:webHidden/>
+              </w:rPr>
+              <w:t>10</w:t>
+            </w:r>
+            <w:r>
+              <w:rPr>
+                <w:noProof/>
+                <w:webHidden/>
+              </w:rPr>
+              <w:fldChar w:fldCharType="end"/>
+            </w:r>
+          </w:hyperlink>
+        </w:p>
+        <w:p>
+          <w:pPr>
+            <w:pStyle w:val="TM3"/>
+            <w:tabs>
+              <w:tab w:val="right" w:leader="dot" w:pos="8296"/>
+            </w:tabs>
+            <w:rPr>
+              <w:noProof/>
+              <w:sz w:val="22"/>
+              <w:szCs w:val="22"/>
+              <w:lang w:eastAsia="fr-FR"/>
+            </w:rPr>
+          </w:pPr>
+          <w:hyperlink w:anchor="_Toc498990299" w:history="1">
+            <w:r>
+              <w:rPr>
+                <w:rStyle w:val="Lienhypertexte"/>
+                <w:noProof/>
+              </w:rPr>
+              <w:t>4.1 Outils et langage de developpement</w:t>
+            </w:r>
+            <w:r>
+              <w:rPr>
+                <w:noProof/>
+                <w:webHidden/>
+              </w:rPr>
+              <w:tab/>
+            </w:r>
+            <w:r>
+              <w:rPr>
+                <w:noProof/>
+                <w:webHidden/>
+              </w:rPr>
+              <w:fldChar w:fldCharType="begin"/>
+            </w:r>
+            <w:r>
+              <w:rPr>
+                <w:noProof/>
+                <w:webHidden/>
+              </w:rPr>
+              <w:instrText xml:space="preserve"> PAGEREF _Toc498990299 \h </w:instrText>
+            </w:r>
+            <w:r>
+              <w:rPr>
+                <w:noProof/>
+                <w:webHidden/>
+              </w:rPr>
+            </w:r>
+            <w:r>
+              <w:rPr>
+                <w:noProof/>
+                <w:webHidden/>
+              </w:rPr>
+              <w:fldChar w:fldCharType="separate"/>
+            </w:r>
+            <w:r>
+              <w:rPr>
+                <w:noProof/>
+                <w:webHidden/>
+              </w:rPr>
+              <w:t>10</w:t>
+            </w:r>
+            <w:r>
+              <w:rPr>
+                <w:noProof/>
+                <w:webHidden/>
+              </w:rPr>
+              <w:fldChar w:fldCharType="end"/>
+            </w:r>
+          </w:hyperlink>
+        </w:p>
+        <w:p>
+          <w:pPr>
+            <w:pStyle w:val="TM3"/>
+            <w:tabs>
+              <w:tab w:val="right" w:leader="dot" w:pos="8296"/>
+            </w:tabs>
+            <w:rPr>
+              <w:noProof/>
+              <w:sz w:val="22"/>
+              <w:szCs w:val="22"/>
+              <w:lang w:eastAsia="fr-FR"/>
+            </w:rPr>
+          </w:pPr>
+          <w:hyperlink w:anchor="_Toc498990300" w:history="1">
+            <w:r>
+              <w:rPr>
+                <w:rStyle w:val="Lienhypertexte"/>
+                <w:noProof/>
+              </w:rPr>
+              <w:t>4.2 Modèles de conception</w:t>
+            </w:r>
+            <w:r>
+              <w:rPr>
+                <w:noProof/>
+                <w:webHidden/>
+              </w:rPr>
+              <w:tab/>
+            </w:r>
+            <w:r>
+              <w:rPr>
+                <w:noProof/>
+                <w:webHidden/>
+              </w:rPr>
+              <w:fldChar w:fldCharType="begin"/>
+            </w:r>
+            <w:r>
+              <w:rPr>
+                <w:noProof/>
+                <w:webHidden/>
+              </w:rPr>
+              <w:instrText xml:space="preserve"> PAGEREF _Toc498990300 \h </w:instrText>
+            </w:r>
+            <w:r>
+              <w:rPr>
+                <w:noProof/>
+                <w:webHidden/>
+              </w:rPr>
+            </w:r>
+            <w:r>
+              <w:rPr>
+                <w:noProof/>
+                <w:webHidden/>
+              </w:rPr>
+              <w:fldChar w:fldCharType="separate"/>
+            </w:r>
+            <w:r>
+              <w:rPr>
+                <w:noProof/>
+                <w:webHidden/>
+              </w:rPr>
+              <w:t>10</w:t>
             </w:r>
             <w:r>
               <w:rPr>
@@ -1106,7 +2820,8 @@
       <w:pPr>
         <w:rPr>
           <w:rFonts w:asciiTheme="majorHAnsi" w:eastAsiaTheme="majorEastAsia" w:hAnsiTheme="majorHAnsi" w:cstheme="majorBidi"/>
-          <w:sz w:val="32"/>
+          <w:sz w:val="36"/>
+          <w:szCs w:val="36"/>
         </w:rPr>
       </w:pPr>
       <w:r>
@@ -1116,61 +2831,1263 @@
     <w:p>
       <w:pPr>
         <w:pStyle w:val="Titre1"/>
+      </w:pPr>
+      <w:bookmarkStart w:id="0" w:name="_Toc498990287"/>
+      <w:r>
+        <w:lastRenderedPageBreak/>
+        <w:t>Description du besoin</w:t>
+      </w:r>
+      <w:bookmarkEnd w:id="0"/>
+    </w:p>
+    <w:p>
+      <w:pPr>
+        <w:pStyle w:val="Titre2"/>
+      </w:pPr>
+    </w:p>
+    <w:p>
+      <w:pPr>
+        <w:pStyle w:val="Titre2"/>
+      </w:pPr>
+      <w:bookmarkStart w:id="1" w:name="_Toc498990288"/>
+      <w:r>
+        <w:t>1 Présentation du Projet</w:t>
+      </w:r>
+      <w:bookmarkEnd w:id="1"/>
+    </w:p>
+    <w:p>
+      <w:pPr>
+        <w:pStyle w:val="Titre3"/>
+        <w:ind w:firstLine="720"/>
+      </w:pPr>
+    </w:p>
+    <w:p>
+      <w:pPr>
+        <w:pStyle w:val="Titre3"/>
+        <w:ind w:firstLine="720"/>
+      </w:pPr>
+      <w:bookmarkStart w:id="2" w:name="_Toc498990289"/>
+      <w:r>
+        <w:t>1.1 Contexte</w:t>
+      </w:r>
+      <w:bookmarkEnd w:id="2"/>
+    </w:p>
+    <w:p/>
+    <w:p>
+      <w:pPr>
+        <w:ind w:firstLine="720"/>
+        <w:jc w:val="both"/>
+      </w:pPr>
+      <w:r>
+        <w:t>Dans le cadre de notre formation Master 1 MIA</w:t>
+      </w:r>
+      <w:r>
+        <w:t xml:space="preserve">GE Apprentissage, nous avons </w:t>
+      </w:r>
+      <w:r>
+        <w:t xml:space="preserve">pour projet de réaliser une application. Le sujet choisi est </w:t>
+      </w:r>
+      <w:r>
+        <w:t xml:space="preserve">un sujet libre proposé par Mme. </w:t>
+      </w:r>
+      <w:r>
+        <w:t xml:space="preserve">BENZAKKI. </w:t>
+      </w:r>
+      <w:r>
+        <w:t xml:space="preserve">Notre application </w:t>
+      </w:r>
+      <w:proofErr w:type="spellStart"/>
+      <w:r>
+        <w:t>MonCoachDouleur</w:t>
+      </w:r>
+      <w:proofErr w:type="spellEnd"/>
+      <w:r>
+        <w:t xml:space="preserve"> s’inscrit dans le cadre de traitement de la douleur. Ce projet se décompose en quatre phases.</w:t>
+      </w:r>
+    </w:p>
+    <w:p>
+      <w:pPr>
+        <w:ind w:firstLine="720"/>
+        <w:jc w:val="both"/>
+      </w:pPr>
+      <w:r>
+        <w:t>La présentation du sujet suivante décrit le contexte, les objectifs et les besoins de l’application</w:t>
+      </w:r>
+      <w:r>
+        <w:t xml:space="preserve"> (à rendre</w:t>
+      </w:r>
+      <w:r>
+        <w:t xml:space="preserve"> pour le 23 novembre 2017</w:t>
+      </w:r>
+      <w:r>
+        <w:t>). Un rapport intermédiaire détaillant la modélisation et la spécification du système (à rendre pour le 1</w:t>
+      </w:r>
+      <w:r>
+        <w:t>5 mars 2017</w:t>
+      </w:r>
+      <w:r>
+        <w:t>)</w:t>
+      </w:r>
+      <w:r>
+        <w:t>. Ce rapport sera ensuite repris puis amélioré</w:t>
+      </w:r>
+      <w:r>
+        <w:t xml:space="preserve"> avec l’implémentation réalisée (à rendre pour le 14 juin 2018)</w:t>
+      </w:r>
+      <w:r>
+        <w:t xml:space="preserve"> puis une présentation finale de 50 minutes afin d’e</w:t>
+      </w:r>
+      <w:r>
+        <w:t>xposer le travail réalisé (le 28</w:t>
+      </w:r>
+      <w:r>
+        <w:t xml:space="preserve"> juin 201</w:t>
+      </w:r>
+      <w:r>
+        <w:t>8</w:t>
+      </w:r>
+      <w:r>
+        <w:t>)</w:t>
+      </w:r>
+    </w:p>
+    <w:p>
+      <w:pPr>
+        <w:ind w:firstLine="720"/>
+        <w:jc w:val="both"/>
+      </w:pPr>
+      <w:r>
+        <w:t xml:space="preserve">Ce document comporte la présentation du projet </w:t>
+      </w:r>
+      <w:proofErr w:type="spellStart"/>
+      <w:r>
+        <w:t>MonCoachDouleur</w:t>
+      </w:r>
+      <w:proofErr w:type="spellEnd"/>
+      <w:r>
+        <w:t>. Il inscrit les objectifs et les besoins attendus de l’application ainsi qu’une présentation des fonctionnalités de celui-ci</w:t>
+      </w:r>
+      <w:r>
+        <w:t>.</w:t>
+      </w:r>
+    </w:p>
+    <w:p>
+      <w:pPr>
+        <w:ind w:firstLine="720"/>
+        <w:jc w:val="both"/>
+      </w:pPr>
+    </w:p>
+    <w:p>
+      <w:pPr>
+        <w:pStyle w:val="Titre3"/>
+        <w:ind w:firstLine="720"/>
+      </w:pPr>
+      <w:bookmarkStart w:id="3" w:name="_Toc498990290"/>
+      <w:r>
+        <w:t xml:space="preserve">1.2 </w:t>
+      </w:r>
+      <w:r>
+        <w:t>Description de l’existant</w:t>
+      </w:r>
+      <w:bookmarkEnd w:id="3"/>
+    </w:p>
+    <w:p>
+      <w:pPr>
+        <w:pStyle w:val="Titre3"/>
+        <w:ind w:firstLine="720"/>
+      </w:pPr>
+    </w:p>
+    <w:p>
+      <w:r>
+        <w:tab/>
+      </w:r>
+      <w:r>
+        <w:t xml:space="preserve">Aujourd’hui, il existe une </w:t>
+      </w:r>
+      <w:r>
+        <w:t>application</w:t>
+      </w:r>
+      <w:r>
+        <w:t xml:space="preserve"> en ligne</w:t>
+      </w:r>
+      <w:r>
+        <w:t xml:space="preserve"> permettant à un patient souffrant d’arthrose</w:t>
+      </w:r>
+      <w:r>
+        <w:t xml:space="preserve"> au genou</w:t>
+      </w:r>
+      <w:r>
+        <w:t xml:space="preserve"> de suivre l’évolution de sa maladie tout au long de l’année</w:t>
+      </w:r>
+      <w:r>
+        <w:t xml:space="preserve">. </w:t>
+      </w:r>
+    </w:p>
+    <w:p>
+      <w:pPr>
+        <w:ind w:firstLine="720"/>
+      </w:pPr>
+      <w:r>
+        <w:t>Le patient peut dialoguer avec des professionnels de santé aux moyens de rapports envoyés au médecin et des rappels de rendez-vous</w:t>
+      </w:r>
+      <w:r>
+        <w:t>.</w:t>
+      </w:r>
+      <w:r>
+        <w:t xml:space="preserve"> Il peut également faire des exercices recommandés en cas de douleur au genou. Une Foire aux questions, activités et exercices est aussi présente si le patient se documenter.</w:t>
+      </w:r>
+    </w:p>
+    <w:p>
+      <w:pPr>
+        <w:ind w:firstLine="720"/>
+      </w:pPr>
+      <w:r>
+        <w:t>Ce système est trop spécialisé et pourrait intéresser d’autres patients souffrant d’arthrose mais à d’autres endroits du corps.</w:t>
+      </w:r>
+      <w:r>
+        <w:t xml:space="preserve">  Cela ne permet pas </w:t>
+      </w:r>
+      <w:r>
+        <w:t>à un patient souffrant, par exemple, d’arthrose au dos de soulager sa douleur ou de dialoguer facilement avec son médecin.</w:t>
+      </w:r>
+    </w:p>
+    <w:p/>
+    <w:p>
+      <w:pPr>
+        <w:pStyle w:val="Titre3"/>
+      </w:pPr>
+      <w:r>
+        <w:tab/>
+      </w:r>
+      <w:bookmarkStart w:id="4" w:name="_Toc498990291"/>
+      <w:r>
+        <w:t>1.3 Objectifs</w:t>
+      </w:r>
+      <w:bookmarkEnd w:id="4"/>
+    </w:p>
+    <w:p/>
+    <w:p>
+      <w:r>
+        <w:tab/>
+      </w:r>
+      <w:proofErr w:type="spellStart"/>
+      <w:r>
+        <w:t>MonCoachDouleur</w:t>
+      </w:r>
+      <w:proofErr w:type="spellEnd"/>
+      <w:r>
+        <w:t xml:space="preserve"> est une </w:t>
+      </w:r>
+      <w:r>
+        <w:t>application mobile</w:t>
+      </w:r>
+      <w:r>
+        <w:t xml:space="preserve"> développé</w:t>
+      </w:r>
+      <w:r>
+        <w:t>e</w:t>
+      </w:r>
+      <w:r>
+        <w:t xml:space="preserve"> en technologie C# qui permettra d’accéder à </w:t>
+      </w:r>
+      <w:r>
+        <w:t xml:space="preserve">des exercices recommandés suivant la zone corporelle douloureuse. </w:t>
+      </w:r>
+    </w:p>
+    <w:p>
+      <w:pPr>
+        <w:ind w:firstLine="720"/>
+      </w:pPr>
+      <w:r>
+        <w:lastRenderedPageBreak/>
+        <w:t>Elle permettra notamment un suivi plus personnalisé et une autonomie du patient à pouvoir choisir les exercices suivant son cas d’arthrose. Il pourra aussi trouver une source de renseignements fiable pour toutes ses questions.</w:t>
+      </w:r>
+    </w:p>
+    <w:p>
+      <w:pPr>
+        <w:ind w:firstLine="720"/>
+      </w:pPr>
+      <w:r>
+        <w:t>Cette application a pour</w:t>
+      </w:r>
+      <w:r>
+        <w:t xml:space="preserve"> but de supprimer</w:t>
+      </w:r>
+      <w:r>
+        <w:t xml:space="preserve"> </w:t>
+      </w:r>
+      <w:r>
+        <w:t xml:space="preserve">la spécialisation de l’application </w:t>
+      </w:r>
+      <w:proofErr w:type="spellStart"/>
+      <w:r>
+        <w:t>ArthMouv</w:t>
+      </w:r>
+      <w:proofErr w:type="spellEnd"/>
+      <w:r>
+        <w:t xml:space="preserve">. Pour y parvenir l’application </w:t>
+      </w:r>
+      <w:r>
+        <w:t>devra recréer l’ambiance et les conditions d’un</w:t>
+      </w:r>
+      <w:r>
+        <w:t>e</w:t>
+      </w:r>
+      <w:r>
+        <w:t xml:space="preserve"> </w:t>
+      </w:r>
+      <w:r>
+        <w:t>consultation pour le patient</w:t>
+      </w:r>
+      <w:r>
+        <w:t>.</w:t>
+      </w:r>
+    </w:p>
+    <w:p>
+      <w:pPr>
+        <w:ind w:firstLine="720"/>
+      </w:pPr>
+      <w:r>
+        <w:t xml:space="preserve">Le logiciel intégrera une technologie de </w:t>
+      </w:r>
+      <w:r>
+        <w:t>prise de rendez-vous au moyen d’un agenda pour que le patient puisse enregistrer des rendez-vous et en notifier le médecin avec lequel il prévoit une consultation.</w:t>
+      </w:r>
+    </w:p>
+    <w:p/>
+    <w:p>
+      <w:pPr>
+        <w:pStyle w:val="Titre2"/>
+      </w:pPr>
+      <w:bookmarkStart w:id="5" w:name="_Toc498990292"/>
+      <w:r>
+        <w:t>2 Expression du besoin</w:t>
+      </w:r>
+      <w:bookmarkEnd w:id="5"/>
+    </w:p>
+    <w:p/>
+    <w:p>
+      <w:r>
+        <w:tab/>
+        <w:t>Dans le cadre de ce projet</w:t>
+      </w:r>
+      <w:r>
+        <w:t>, plusieurs fonctionnalités sont attendues. Nous avons regroupé les principales fonctionnalités que les futurs patients s’attendent à pouvoir utiliser ci-dessous.</w:t>
+      </w:r>
+    </w:p>
+    <w:p>
+      <w:pPr>
+        <w:pStyle w:val="Titre3"/>
         <w:rPr>
+          <w:rFonts w:asciiTheme="minorHAnsi" w:eastAsiaTheme="minorEastAsia" w:hAnsiTheme="minorHAnsi" w:cstheme="minorBidi"/>
           <w:color w:val="auto"/>
+          <w:sz w:val="21"/>
+          <w:szCs w:val="21"/>
         </w:rPr>
       </w:pPr>
-      <w:bookmarkStart w:id="0" w:name="_Toc498877609"/>
-      <w:r>
+    </w:p>
+    <w:p>
+      <w:pPr>
+        <w:pStyle w:val="Titre3"/>
+      </w:pPr>
+      <w:bookmarkStart w:id="6" w:name="_Toc498990293"/>
+      <w:r>
+        <w:t>2.1 Fonctionnalités attendues</w:t>
+      </w:r>
+      <w:bookmarkEnd w:id="6"/>
+    </w:p>
+    <w:p/>
+    <w:p>
+      <w:r>
+        <w:tab/>
+        <w:t>Nous avons</w:t>
+      </w:r>
+      <w:r>
+        <w:t xml:space="preserve"> déterminé qu’un patient devra pouvoir effectuer les actions suivantes :</w:t>
+      </w:r>
+    </w:p>
+    <w:p>
+      <w:pPr>
+        <w:pStyle w:val="Paragraphedeliste"/>
+        <w:numPr>
+          <w:ilvl w:val="0"/>
+          <w:numId w:val="16"/>
+        </w:numPr>
         <w:rPr>
-          <w:color w:val="auto"/>
+          <w:b/>
+        </w:rPr>
+      </w:pPr>
+      <w:r>
+        <w:rPr>
+          <w:b/>
+        </w:rPr>
+        <w:t>Créer un profil</w:t>
+      </w:r>
+    </w:p>
+    <w:p>
+      <w:pPr>
+        <w:pStyle w:val="Paragraphedeliste"/>
+      </w:pPr>
+      <w:r>
+        <w:t>Le patient pourra s’enregistrer sur le site au moyen de son adresse email et d’un mot de passe.</w:t>
+      </w:r>
+    </w:p>
+    <w:p>
+      <w:pPr>
+        <w:pStyle w:val="Paragraphedeliste"/>
+        <w:numPr>
+          <w:ilvl w:val="0"/>
+          <w:numId w:val="16"/>
+        </w:numPr>
+        <w:rPr>
+          <w:b/>
+        </w:rPr>
+      </w:pPr>
+      <w:r>
+        <w:rPr>
+          <w:b/>
+        </w:rPr>
+        <w:t>Se connecter</w:t>
+      </w:r>
+    </w:p>
+    <w:p>
+      <w:pPr>
+        <w:pStyle w:val="Paragraphedeliste"/>
+      </w:pPr>
+      <w:r>
+        <w:t>Le patient pourra, après s’être inscrit, se connecter et retrouver toutes les informations le concernant.</w:t>
+      </w:r>
+    </w:p>
+    <w:p>
+      <w:pPr>
+        <w:pStyle w:val="Paragraphedeliste"/>
+        <w:numPr>
+          <w:ilvl w:val="0"/>
+          <w:numId w:val="16"/>
+        </w:numPr>
+      </w:pPr>
+      <w:r>
+        <w:rPr>
+          <w:b/>
+        </w:rPr>
+        <w:t>Modifier son profil</w:t>
+      </w:r>
+    </w:p>
+    <w:p>
+      <w:pPr>
+        <w:pStyle w:val="Paragraphedeliste"/>
+      </w:pPr>
+      <w:r>
+        <w:t>L’utilisateur peut changer son mot de passe ou sa question de sécurité ainsi que sa photo.</w:t>
+      </w:r>
+    </w:p>
+    <w:p>
+      <w:pPr>
+        <w:pStyle w:val="Paragraphedeliste"/>
+        <w:numPr>
+          <w:ilvl w:val="0"/>
+          <w:numId w:val="16"/>
+        </w:numPr>
+      </w:pPr>
+      <w:r>
+        <w:rPr>
+          <w:b/>
+        </w:rPr>
+        <w:t>Être accompagné :</w:t>
+      </w:r>
+    </w:p>
+    <w:p>
+      <w:pPr>
+        <w:pStyle w:val="Paragraphedeliste"/>
+        <w:numPr>
+          <w:ilvl w:val="1"/>
+          <w:numId w:val="16"/>
+        </w:numPr>
+      </w:pPr>
+      <w:r>
+        <w:rPr>
+          <w:b/>
+        </w:rPr>
+        <w:t>Evaluer le niveau de douleur</w:t>
+      </w:r>
+    </w:p>
+    <w:p>
+      <w:pPr>
+        <w:pStyle w:val="Paragraphedeliste"/>
+        <w:ind w:left="1440"/>
+      </w:pPr>
+      <w:r>
+        <w:t>Il peut, grâce au moyen de smileys évaluer le degré et l’intensité de la douleur</w:t>
+      </w:r>
+    </w:p>
+    <w:p>
+      <w:pPr>
+        <w:pStyle w:val="Paragraphedeliste"/>
+        <w:numPr>
+          <w:ilvl w:val="1"/>
+          <w:numId w:val="16"/>
+        </w:numPr>
+      </w:pPr>
+      <w:r>
+        <w:rPr>
+          <w:b/>
+        </w:rPr>
+        <w:t>Noter les circonstances</w:t>
+      </w:r>
+    </w:p>
+    <w:p>
+      <w:pPr>
+        <w:pStyle w:val="Paragraphedeliste"/>
+        <w:ind w:left="1440"/>
+      </w:pPr>
+      <w:r>
+        <w:t>Ensuite, il pourra :</w:t>
+      </w:r>
+    </w:p>
+    <w:p>
+      <w:pPr>
+        <w:pStyle w:val="Paragraphedeliste"/>
+        <w:numPr>
+          <w:ilvl w:val="0"/>
+          <w:numId w:val="20"/>
+        </w:numPr>
+      </w:pPr>
+      <w:r>
+        <w:t>Dire si la douleur est apparue après une activité normale ou intense selon un petit rond (lorsque c’est survenu après une activité moins intense que d’habitude) qui grossi jusqu’à un gros rond (lorsque c’est survenu après une activité bien plus intense que d’habitude)</w:t>
+      </w:r>
+      <w:r>
+        <w:rPr>
+          <w:sz w:val="28"/>
+          <w:szCs w:val="28"/>
+        </w:rPr>
+        <w:t xml:space="preserve"> </w:t>
+      </w:r>
+      <w:r>
+        <w:rPr>
+          <w:sz w:val="24"/>
+          <w:szCs w:val="24"/>
+        </w:rPr>
+        <w:t>*</w:t>
+      </w:r>
+    </w:p>
+    <w:p>
+      <w:pPr>
+        <w:pStyle w:val="Paragraphedeliste"/>
+        <w:numPr>
+          <w:ilvl w:val="0"/>
+          <w:numId w:val="20"/>
+        </w:numPr>
+      </w:pPr>
+      <w:r>
+        <w:t>Préciser le contexte d’apparition de la douleur (ex : lors d’une course à pied, en marchant, en montant des escaliers…)</w:t>
+      </w:r>
+      <w:r>
+        <w:rPr>
+          <w:sz w:val="28"/>
+          <w:szCs w:val="28"/>
+        </w:rPr>
+        <w:t xml:space="preserve"> </w:t>
+      </w:r>
+      <w:r>
+        <w:rPr>
+          <w:sz w:val="24"/>
+          <w:szCs w:val="24"/>
+        </w:rPr>
+        <w:t>*</w:t>
+      </w:r>
+    </w:p>
+    <w:p>
+      <w:pPr>
+        <w:pStyle w:val="Paragraphedeliste"/>
+        <w:numPr>
+          <w:ilvl w:val="0"/>
+          <w:numId w:val="20"/>
+        </w:numPr>
+      </w:pPr>
+      <w:r>
+        <w:t>Préciser la durée de la douleur en minutes</w:t>
+      </w:r>
+      <w:r>
+        <w:rPr>
+          <w:sz w:val="24"/>
+          <w:szCs w:val="24"/>
+        </w:rPr>
+        <w:t>*</w:t>
+      </w:r>
+    </w:p>
+    <w:p>
+      <w:pPr>
+        <w:pStyle w:val="Paragraphedeliste"/>
+        <w:numPr>
+          <w:ilvl w:val="0"/>
+          <w:numId w:val="20"/>
+        </w:numPr>
+      </w:pPr>
+      <w:r>
+        <w:lastRenderedPageBreak/>
+        <w:t>Spécifier si un traitement a été pris dans les 24heures (ce qui pourrais causer des éventuelles douleurs)</w:t>
+      </w:r>
+      <w:r>
+        <w:rPr>
+          <w:sz w:val="28"/>
+          <w:szCs w:val="28"/>
+        </w:rPr>
+        <w:t xml:space="preserve"> </w:t>
+      </w:r>
+      <w:r>
+        <w:rPr>
+          <w:sz w:val="24"/>
+          <w:szCs w:val="24"/>
+        </w:rPr>
+        <w:t>*</w:t>
+      </w:r>
+    </w:p>
+    <w:p>
+      <w:pPr>
+        <w:pStyle w:val="Paragraphedeliste"/>
+        <w:numPr>
+          <w:ilvl w:val="0"/>
+          <w:numId w:val="20"/>
+        </w:numPr>
+      </w:pPr>
+      <w:r>
+        <w:t>Annoncer son poids</w:t>
+      </w:r>
+    </w:p>
+    <w:p>
+      <w:pPr>
+        <w:ind w:left="720" w:firstLine="720"/>
+      </w:pPr>
+      <w:r>
+        <w:t>* : Champs à remplir obligatoirement par le patient</w:t>
+      </w:r>
+    </w:p>
+    <w:p>
+      <w:pPr>
+        <w:pStyle w:val="Paragraphedeliste"/>
+        <w:numPr>
+          <w:ilvl w:val="1"/>
+          <w:numId w:val="16"/>
+        </w:numPr>
+      </w:pPr>
+      <w:r>
+        <w:rPr>
+          <w:b/>
+        </w:rPr>
+        <w:t>Suivre l’évolution de sa douleur</w:t>
+      </w:r>
+    </w:p>
+    <w:p>
+      <w:pPr>
+        <w:pStyle w:val="Paragraphedeliste"/>
+        <w:ind w:left="1440"/>
+      </w:pPr>
+      <w:r>
+        <w:t>Grâce à un graphique la douleur est représentée</w:t>
+      </w:r>
+      <w:r>
+        <w:t xml:space="preserve"> sur une période donnée et modifiable (1 mois, 3 mois, 6 mois et 1 an)</w:t>
+      </w:r>
+    </w:p>
+    <w:p>
+      <w:pPr>
+        <w:pStyle w:val="Paragraphedeliste"/>
+        <w:numPr>
+          <w:ilvl w:val="1"/>
+          <w:numId w:val="16"/>
+        </w:numPr>
+      </w:pPr>
+      <w:r>
+        <w:rPr>
+          <w:b/>
+        </w:rPr>
+        <w:t>Consulter des exercices physiques recommandés</w:t>
+      </w:r>
+    </w:p>
+    <w:p>
+      <w:pPr>
+        <w:pStyle w:val="Paragraphedeliste"/>
+        <w:ind w:left="1440"/>
+      </w:pPr>
+      <w:r>
+        <w:t>Une liste d’activités physiques recommandés pour les différentes zones douloureuses se déroule étant classées par catégories :</w:t>
+      </w:r>
+    </w:p>
+    <w:p>
+      <w:pPr>
+        <w:pStyle w:val="Paragraphedeliste"/>
+        <w:numPr>
+          <w:ilvl w:val="0"/>
+          <w:numId w:val="22"/>
+        </w:numPr>
+      </w:pPr>
+      <w:r>
+        <w:t>Endurance à faible impact</w:t>
+      </w:r>
+    </w:p>
+    <w:p>
+      <w:pPr>
+        <w:pStyle w:val="Paragraphedeliste"/>
+        <w:numPr>
+          <w:ilvl w:val="0"/>
+          <w:numId w:val="22"/>
+        </w:numPr>
+      </w:pPr>
+      <w:r>
+        <w:t>Renforcement musculaire</w:t>
+      </w:r>
+    </w:p>
+    <w:p>
+      <w:pPr>
+        <w:pStyle w:val="Paragraphedeliste"/>
+        <w:numPr>
+          <w:ilvl w:val="0"/>
+          <w:numId w:val="22"/>
+        </w:numPr>
+      </w:pPr>
+      <w:r>
+        <w:t>Souplesse</w:t>
+      </w:r>
+    </w:p>
+    <w:p>
+      <w:pPr>
+        <w:pStyle w:val="Paragraphedeliste"/>
+        <w:numPr>
+          <w:ilvl w:val="1"/>
+          <w:numId w:val="16"/>
+        </w:numPr>
+      </w:pPr>
+      <w:r>
+        <w:rPr>
+          <w:b/>
+        </w:rPr>
+        <w:t>Enregistrer son activité</w:t>
+      </w:r>
+    </w:p>
+    <w:p>
+      <w:pPr>
+        <w:pStyle w:val="Paragraphedeliste"/>
+        <w:ind w:left="1440"/>
+      </w:pPr>
+      <w:r>
+        <w:t>L’utilisateur peut enregistre l’activité effectuée en précisant le nombre de répétition pour le mouvement.</w:t>
+      </w:r>
+    </w:p>
+    <w:p>
+      <w:pPr>
+        <w:pStyle w:val="Paragraphedeliste"/>
+        <w:numPr>
+          <w:ilvl w:val="1"/>
+          <w:numId w:val="16"/>
+        </w:numPr>
+      </w:pPr>
+      <w:r>
+        <w:rPr>
+          <w:b/>
+        </w:rPr>
+        <w:t xml:space="preserve">Consulter </w:t>
+      </w:r>
+      <w:r>
+        <w:rPr>
+          <w:b/>
+        </w:rPr>
+        <w:t>les activités effectuées</w:t>
+      </w:r>
+    </w:p>
+    <w:p>
+      <w:pPr>
+        <w:pStyle w:val="Paragraphedeliste"/>
+        <w:ind w:left="1440"/>
+      </w:pPr>
+      <w:r>
+        <w:t>Il peut consulter les activités faites antérieurement pour se souvenir le nombre de répétitions ou quel mouvement il avait effectué avant une journée sans douleur.</w:t>
+      </w:r>
+    </w:p>
+    <w:p>
+      <w:pPr>
+        <w:pStyle w:val="Paragraphedeliste"/>
+        <w:numPr>
+          <w:ilvl w:val="0"/>
+          <w:numId w:val="16"/>
+        </w:numPr>
+        <w:rPr>
+          <w:b/>
+        </w:rPr>
+      </w:pPr>
+      <w:r>
+        <w:rPr>
+          <w:b/>
+        </w:rPr>
+        <w:t>Echanger avec son médecin</w:t>
+      </w:r>
+    </w:p>
+    <w:p>
+      <w:pPr>
+        <w:pStyle w:val="Paragraphedeliste"/>
+        <w:numPr>
+          <w:ilvl w:val="1"/>
+          <w:numId w:val="16"/>
+        </w:numPr>
+        <w:rPr>
+          <w:b/>
+        </w:rPr>
+      </w:pPr>
+      <w:r>
+        <w:rPr>
+          <w:b/>
+        </w:rPr>
+        <w:t xml:space="preserve">Enregistrer les </w:t>
+      </w:r>
+      <w:r>
+        <w:rPr>
+          <w:b/>
+        </w:rPr>
+        <w:t>coordonnées</w:t>
+      </w:r>
+      <w:r>
+        <w:rPr>
+          <w:b/>
+        </w:rPr>
+        <w:t xml:space="preserve"> d’un médecin</w:t>
+      </w:r>
+    </w:p>
+    <w:p>
+      <w:pPr>
+        <w:pStyle w:val="Paragraphedeliste"/>
+        <w:ind w:left="1440"/>
+      </w:pPr>
+      <w:r>
+        <w:t>Le patient peut enregistrer les coordonnées (Nom, prénom, spécialité, adresse email, téléphone, adresse) de son médecin afin de pouvoir lui envoyer des rapports, connaître l’adresse pour se rendre à un éventuel rendez-vous ainsi que le téléphone pour communiquer avec son médecin.</w:t>
+      </w:r>
+    </w:p>
+    <w:p>
+      <w:pPr>
+        <w:pStyle w:val="Paragraphedeliste"/>
+        <w:numPr>
+          <w:ilvl w:val="1"/>
+          <w:numId w:val="16"/>
+        </w:numPr>
+        <w:rPr>
+          <w:b/>
+        </w:rPr>
+      </w:pPr>
+      <w:r>
+        <w:rPr>
+          <w:b/>
+        </w:rPr>
+        <w:t>Modifier les coordonnées d’un médecin</w:t>
+      </w:r>
+    </w:p>
+    <w:p>
+      <w:pPr>
+        <w:pStyle w:val="Paragraphedeliste"/>
+        <w:numPr>
+          <w:ilvl w:val="1"/>
+          <w:numId w:val="16"/>
+        </w:numPr>
+        <w:rPr>
+          <w:b/>
+        </w:rPr>
+      </w:pPr>
+      <w:r>
+        <w:rPr>
+          <w:b/>
+        </w:rPr>
+        <w:t>Etablir un rapport</w:t>
+      </w:r>
+    </w:p>
+    <w:p>
+      <w:pPr>
+        <w:pStyle w:val="Paragraphedeliste"/>
+        <w:ind w:left="1440"/>
+      </w:pPr>
+      <w:r>
+        <w:t xml:space="preserve">L’utilisateur peut établir un rapport </w:t>
+      </w:r>
+      <w:r>
+        <w:t>en fonction de l’intervalle de temps qu’il souhaite. Après cette étape, un pop-up de visualisation du rendu s’affiche avec la possibilité d’envoyer ce rendu.</w:t>
+      </w:r>
+    </w:p>
+    <w:p>
+      <w:pPr>
+        <w:pStyle w:val="Paragraphedeliste"/>
+        <w:numPr>
+          <w:ilvl w:val="1"/>
+          <w:numId w:val="16"/>
+        </w:numPr>
+        <w:rPr>
+          <w:b/>
+        </w:rPr>
+      </w:pPr>
+      <w:r>
+        <w:rPr>
+          <w:b/>
+        </w:rPr>
+        <w:t xml:space="preserve">Envoyer </w:t>
+      </w:r>
+      <w:r>
+        <w:rPr>
+          <w:b/>
+        </w:rPr>
+        <w:t>un rapport</w:t>
+      </w:r>
+      <w:r>
+        <w:rPr>
+          <w:b/>
+        </w:rPr>
+        <w:t xml:space="preserve"> par courriel</w:t>
+      </w:r>
+    </w:p>
+    <w:p>
+      <w:pPr>
+        <w:pStyle w:val="Paragraphedeliste"/>
+        <w:ind w:left="1440"/>
+      </w:pPr>
+      <w:r>
+        <w:t>L’utilisateur peut envoyer un courriel avec son rapport au format image(.png)</w:t>
+      </w:r>
+    </w:p>
+    <w:p>
+      <w:pPr>
+        <w:pStyle w:val="Paragraphedeliste"/>
+        <w:numPr>
+          <w:ilvl w:val="0"/>
+          <w:numId w:val="16"/>
+        </w:numPr>
+        <w:rPr>
+          <w:b/>
+        </w:rPr>
+      </w:pPr>
+      <w:r>
+        <w:rPr>
+          <w:b/>
+        </w:rPr>
+        <w:t>Notifier et être notifié</w:t>
+      </w:r>
+    </w:p>
+    <w:p>
+      <w:pPr>
+        <w:pStyle w:val="Paragraphedeliste"/>
+        <w:numPr>
+          <w:ilvl w:val="1"/>
+          <w:numId w:val="16"/>
+        </w:numPr>
+        <w:rPr>
+          <w:b/>
+        </w:rPr>
+      </w:pPr>
+      <w:r>
+        <w:rPr>
+          <w:b/>
+        </w:rPr>
+        <w:t>Choisir les notifications qu’il souhaite recevoir</w:t>
+      </w:r>
+    </w:p>
+    <w:p>
+      <w:pPr>
+        <w:pStyle w:val="Paragraphedeliste"/>
+        <w:ind w:left="1440"/>
+      </w:pPr>
+      <w:r>
+        <w:t>Le patient peut choisir entre trois types de notifications laquelle il souhaite recevoir et laquelle non :</w:t>
+      </w:r>
+    </w:p>
+    <w:p>
+      <w:pPr>
+        <w:pStyle w:val="Paragraphedeliste"/>
+        <w:numPr>
+          <w:ilvl w:val="0"/>
+          <w:numId w:val="23"/>
+        </w:numPr>
+      </w:pPr>
+      <w:r>
+        <w:t>Alerter si la douleur s’aggrave avec le temps</w:t>
+      </w:r>
+    </w:p>
+    <w:p>
+      <w:pPr>
+        <w:pStyle w:val="Paragraphedeliste"/>
+        <w:numPr>
+          <w:ilvl w:val="0"/>
+          <w:numId w:val="23"/>
+        </w:numPr>
+      </w:pPr>
+      <w:r>
+        <w:t>Rappeler les prochains rendez-vous (1 semaine avant et 1 jour avant)</w:t>
+      </w:r>
+    </w:p>
+    <w:p>
+      <w:pPr>
+        <w:pStyle w:val="Paragraphedeliste"/>
+        <w:numPr>
+          <w:ilvl w:val="0"/>
+          <w:numId w:val="23"/>
+        </w:numPr>
+      </w:pPr>
+      <w:r>
+        <w:t>Envoyer des informations utiles sur l’arthrose en général et sur la zone dont il est atteint</w:t>
+      </w:r>
+    </w:p>
+    <w:p>
+      <w:pPr>
+        <w:pStyle w:val="Paragraphedeliste"/>
+        <w:numPr>
+          <w:ilvl w:val="1"/>
+          <w:numId w:val="16"/>
+        </w:numPr>
+        <w:rPr>
+          <w:b/>
+        </w:rPr>
+      </w:pPr>
+      <w:r>
+        <w:rPr>
+          <w:b/>
+        </w:rPr>
+        <w:t>Enregistrer un Rendez-Vous</w:t>
+      </w:r>
+    </w:p>
+    <w:p>
+      <w:pPr>
+        <w:pStyle w:val="Paragraphedeliste"/>
+        <w:ind w:left="1440"/>
+        <w:rPr>
+          <w:b/>
+        </w:rPr>
+      </w:pPr>
+      <w:r>
+        <w:t>L’utilisateur peut programmer un rendez-vous avec un médecin existant dans la liste de ses médecins</w:t>
+      </w:r>
+      <w:r>
+        <w:t xml:space="preserve"> en choisissant la date et l’heure</w:t>
+      </w:r>
+    </w:p>
+    <w:p>
+      <w:pPr>
+        <w:pStyle w:val="Paragraphedeliste"/>
+        <w:numPr>
+          <w:ilvl w:val="1"/>
+          <w:numId w:val="16"/>
+        </w:numPr>
+        <w:rPr>
+          <w:b/>
+        </w:rPr>
+      </w:pPr>
+      <w:r>
+        <w:rPr>
+          <w:b/>
         </w:rPr>
         <w:lastRenderedPageBreak/>
-        <w:t>1 Présentation du Projet</w:t>
-      </w:r>
-      <w:bookmarkEnd w:id="0"/>
+        <w:t>Consulter les rendez-vous en cours</w:t>
+      </w:r>
+    </w:p>
+    <w:p>
+      <w:pPr>
+        <w:pStyle w:val="Paragraphedeliste"/>
+        <w:ind w:left="1440"/>
+      </w:pPr>
+      <w:r>
+        <w:t>Le patient peut consulter les coordonnées du médecin avec lequel il a pris rendez-vous, consulter son rapport et l’envoyer au médecin.</w:t>
+      </w:r>
+    </w:p>
+    <w:p>
+      <w:pPr>
+        <w:pStyle w:val="Paragraphedeliste"/>
+        <w:numPr>
+          <w:ilvl w:val="1"/>
+          <w:numId w:val="16"/>
+        </w:numPr>
+        <w:rPr>
+          <w:b/>
+        </w:rPr>
+      </w:pPr>
+      <w:r>
+        <w:rPr>
+          <w:b/>
+        </w:rPr>
+        <w:t>Recevoir des messages de Rappel</w:t>
+      </w:r>
+    </w:p>
+    <w:p>
+      <w:pPr>
+        <w:pStyle w:val="Paragraphedeliste"/>
+        <w:ind w:left="1440"/>
+      </w:pPr>
+      <w:r>
+        <w:t xml:space="preserve">Le patient peut recevoir </w:t>
+      </w:r>
+      <w:r>
+        <w:t>des notifications envoyées</w:t>
+      </w:r>
+      <w:r>
+        <w:t xml:space="preserve"> par l’application, suivant ce qu’il a configuré.</w:t>
+      </w:r>
+    </w:p>
+    <w:p>
+      <w:pPr>
+        <w:pStyle w:val="Titre3"/>
+        <w:rPr>
+          <w:rFonts w:asciiTheme="minorHAnsi" w:eastAsiaTheme="minorEastAsia" w:hAnsiTheme="minorHAnsi" w:cstheme="minorBidi"/>
+          <w:color w:val="auto"/>
+          <w:sz w:val="21"/>
+          <w:szCs w:val="21"/>
+        </w:rPr>
+      </w:pPr>
+    </w:p>
+    <w:p/>
+    <w:p>
+      <w:pPr>
+        <w:pStyle w:val="Titre3"/>
+      </w:pPr>
+      <w:bookmarkStart w:id="7" w:name="_Toc498990294"/>
+      <w:r>
+        <w:t xml:space="preserve">2.2 </w:t>
+      </w:r>
+      <w:r>
+        <w:t>Besoins non fonctionnels</w:t>
+      </w:r>
+      <w:bookmarkEnd w:id="7"/>
+    </w:p>
+    <w:p/>
+    <w:p>
+      <w:r>
+        <w:tab/>
+      </w:r>
+      <w:r>
+        <w:t xml:space="preserve">L’application </w:t>
+      </w:r>
+      <w:r>
+        <w:t xml:space="preserve">mobile </w:t>
+      </w:r>
+      <w:proofErr w:type="spellStart"/>
+      <w:r>
+        <w:t>MonCoachDouleur</w:t>
+      </w:r>
+      <w:proofErr w:type="spellEnd"/>
+      <w:r>
+        <w:t xml:space="preserve"> sera développée pour </w:t>
+      </w:r>
+      <w:r>
+        <w:t>la plateforme</w:t>
+      </w:r>
+      <w:r>
+        <w:t xml:space="preserve"> Windows</w:t>
+      </w:r>
+      <w:r>
+        <w:t xml:space="preserve"> Phone</w:t>
+      </w:r>
+      <w:r>
+        <w:t>.</w:t>
+      </w:r>
+      <w:r>
+        <w:t xml:space="preserve"> </w:t>
+      </w:r>
+      <w:r>
+        <w:t xml:space="preserve">Elle se présente sous forme d’un </w:t>
+      </w:r>
+      <w:r>
+        <w:t>fichier</w:t>
+      </w:r>
+      <w:r>
+        <w:t xml:space="preserve"> </w:t>
+      </w:r>
+      <w:r>
+        <w:t>pour Windows</w:t>
+      </w:r>
+      <w:r>
+        <w:t xml:space="preserve"> Phone (.XAP</w:t>
+      </w:r>
+      <w:r>
+        <w:t>).</w:t>
+      </w:r>
+    </w:p>
+    <w:p>
+      <w:pPr>
+        <w:ind w:firstLine="720"/>
+      </w:pPr>
+      <w:r>
+        <w:t>La principale contrainte sera la connexion à internet. En effet, toutes les données seront stockées sur un serveur distant (NAS)</w:t>
+      </w:r>
+    </w:p>
+    <w:p>
+      <w:r>
+        <w:br w:type="page"/>
+      </w:r>
     </w:p>
     <w:p>
       <w:pPr>
         <w:pStyle w:val="Titre2"/>
       </w:pPr>
+      <w:bookmarkStart w:id="8" w:name="_Toc498990295"/>
+      <w:r>
+        <w:lastRenderedPageBreak/>
+        <w:t>3 Contraintes</w:t>
+      </w:r>
+      <w:bookmarkEnd w:id="8"/>
+    </w:p>
+    <w:p>
+      <w:pPr>
+        <w:pStyle w:val="Titre3"/>
+      </w:pPr>
+    </w:p>
+    <w:p>
+      <w:pPr>
+        <w:pStyle w:val="Titre3"/>
+      </w:pPr>
+      <w:bookmarkStart w:id="9" w:name="_Toc498990296"/>
+      <w:r>
+        <w:t>3.1 Fonctionnelles</w:t>
+      </w:r>
+      <w:bookmarkEnd w:id="9"/>
+    </w:p>
+    <w:p>
+      <w:pPr>
+        <w:pStyle w:val="Titre3"/>
+      </w:pPr>
+      <w:bookmarkStart w:id="10" w:name="_Toc498990297"/>
+      <w:r>
+        <w:t>3.2 Techniques</w:t>
+      </w:r>
+      <w:bookmarkEnd w:id="10"/>
+    </w:p>
+    <w:p/>
+    <w:p>
+      <w:r>
+        <w:br w:type="page"/>
+      </w:r>
     </w:p>
     <w:p>
       <w:pPr>
         <w:pStyle w:val="Titre2"/>
       </w:pPr>
-      <w:bookmarkStart w:id="1" w:name="_Toc498877610"/>
-      <w:r>
-        <w:t>1.1 Contexte</w:t>
-      </w:r>
-      <w:bookmarkEnd w:id="1"/>
-    </w:p>
-    <w:p/>
-    <w:p>
-      <w:pPr>
-        <w:ind w:firstLine="720"/>
-        <w:jc w:val="both"/>
-      </w:pPr>
-      <w:r>
-        <w:t>Dans le cadre de notre formation Master 1 MIAGE Apprentissage, nous avons eu pour projet de réaliser une application. Le sujet choisi est une application mobile proposée par Mme. Judith BENZAKKI. Il s’agit d’une application permettant à un patient souffrant d’arthrose de suivre l’évolution de sa maladie tout au long de l’année ainsi que de proposer des solutions d’exercices quotidiens pour pouvoir palier à cette douleur.</w:t>
-      </w:r>
-    </w:p>
-    <w:p>
-      <w:pPr>
-        <w:ind w:firstLine="720"/>
-        <w:jc w:val="both"/>
-      </w:pPr>
-    </w:p>
-    <w:p>
-      <w:pPr>
-        <w:ind w:firstLine="720"/>
-        <w:jc w:val="both"/>
-      </w:pPr>
-      <w:r>
-        <w:t xml:space="preserve">L’application mobile </w:t>
-      </w:r>
-      <w:bookmarkStart w:id="2" w:name="_GoBack"/>
-      <w:bookmarkEnd w:id="2"/>
+      <w:bookmarkStart w:id="11" w:name="_Toc498990298"/>
+      <w:r>
+        <w:lastRenderedPageBreak/>
+        <w:t>4 Outils et technologies utilisées</w:t>
+      </w:r>
+      <w:bookmarkEnd w:id="11"/>
+    </w:p>
+    <w:p>
+      <w:pPr>
+        <w:pStyle w:val="Titre3"/>
+      </w:pPr>
+      <w:bookmarkStart w:id="12" w:name="_Toc498990299"/>
+      <w:r>
+        <w:t xml:space="preserve">4.1 Outils et langage de </w:t>
+      </w:r>
+      <w:proofErr w:type="spellStart"/>
+      <w:r>
+        <w:t>developpement</w:t>
+      </w:r>
+      <w:bookmarkEnd w:id="12"/>
+      <w:proofErr w:type="spellEnd"/>
+    </w:p>
+    <w:p>
+      <w:pPr>
+        <w:pStyle w:val="Titre3"/>
+      </w:pPr>
+      <w:bookmarkStart w:id="13" w:name="_Toc498990300"/>
+      <w:r>
+        <w:t>4.2 Modèles de conception</w:t>
+      </w:r>
+      <w:bookmarkEnd w:id="13"/>
     </w:p>
     <w:sectPr>
       <w:footerReference w:type="default" r:id="rId9"/>
@@ -1215,27 +4132,69 @@
   <w:p>
     <w:pPr>
       <w:pStyle w:val="Pieddepage"/>
+      <w:rPr>
+        <w:color w:val="850C4B" w:themeColor="accent1" w:themeShade="BF"/>
+      </w:rPr>
     </w:pPr>
+    <w:proofErr w:type="spellStart"/>
     <w:r>
       <w:rPr>
+        <w:caps w:val="0"/>
+        <w:color w:val="850C4B" w:themeColor="accent1" w:themeShade="BF"/>
+        <w:sz w:val="22"/>
+      </w:rPr>
+      <w:t>MonCoachDouleur</w:t>
+    </w:r>
+    <w:proofErr w:type="spellEnd"/>
+    <w:r>
+      <w:rPr>
+        <w:caps w:val="0"/>
+        <w:color w:val="850C4B" w:themeColor="accent1" w:themeShade="BF"/>
+        <w:sz w:val="22"/>
+      </w:rPr>
+      <w:t xml:space="preserve"> – Présentation du projet</w:t>
+    </w:r>
+    <w:r>
+      <w:rPr>
+        <w:caps w:val="0"/>
+        <w:color w:val="850C4B" w:themeColor="accent1" w:themeShade="BF"/>
+        <w:sz w:val="22"/>
+      </w:rPr>
+      <w:ptab w:relativeTo="margin" w:alignment="right" w:leader="none"/>
+    </w:r>
+    <w:r>
+      <w:rPr>
+        <w:caps w:val="0"/>
+        <w:color w:val="850C4B" w:themeColor="accent1" w:themeShade="BF"/>
+        <w:sz w:val="22"/>
+        <w:lang w:bidi="fr-FR"/>
+      </w:rPr>
+      <w:t xml:space="preserve"> </w:t>
+    </w:r>
+    <w:r>
+      <w:rPr>
+        <w:color w:val="850C4B" w:themeColor="accent1" w:themeShade="BF"/>
         <w:lang w:bidi="fr-FR"/>
       </w:rPr>
       <w:t>Page </w:t>
     </w:r>
     <w:r>
       <w:rPr>
+        <w:color w:val="850C4B" w:themeColor="accent1" w:themeShade="BF"/>
         <w:lang w:bidi="fr-FR"/>
       </w:rPr>
       <w:fldChar w:fldCharType="begin"/>
     </w:r>
     <w:r>
       <w:rPr>
+        <w:color w:val="850C4B" w:themeColor="accent1" w:themeShade="BF"/>
         <w:lang w:bidi="fr-FR"/>
       </w:rPr>
       <w:instrText xml:space="preserve"> PAGE  \* Arabic  \* MERGEFORMAT </w:instrText>
     </w:r>
     <w:r>
       <w:rPr>
+        <w:color w:val="850C4B" w:themeColor="accent1" w:themeShade="BF"/>
         <w:lang w:bidi="fr-FR"/>
       </w:rPr>
       <w:fldChar w:fldCharType="separate"/>
@@ -1243,12 +4202,14 @@
     <w:r>
       <w:rPr>
         <w:noProof/>
+        <w:color w:val="850C4B" w:themeColor="accent1" w:themeShade="BF"/>
         <w:lang w:bidi="fr-FR"/>
       </w:rPr>
-      <w:t>1</w:t>
+      <w:t>10</w:t>
     </w:r>
     <w:r>
       <w:rPr>
+        <w:color w:val="850C4B" w:themeColor="accent1" w:themeShade="BF"/>
         <w:lang w:bidi="fr-FR"/>
       </w:rPr>
       <w:fldChar w:fldCharType="end"/>
@@ -1556,6 +4517,119 @@
     </w:lvl>
   </w:abstractNum>
   <w:abstractNum w:abstractNumId="11" w15:restartNumberingAfterBreak="0">
+    <w:nsid w:val="07877D98"/>
+    <w:multiLevelType w:val="hybridMultilevel"/>
+    <w:tmpl w:val="073CF5D0"/>
+    <w:lvl w:ilvl="0" w:tplc="040C0001">
+      <w:start w:val="1"/>
+      <w:numFmt w:val="bullet"/>
+      <w:lvlText w:val=""/>
+      <w:lvlJc w:val="left"/>
+      <w:pPr>
+        <w:ind w:left="1440" w:hanging="360"/>
+      </w:pPr>
+      <w:rPr>
+        <w:rFonts w:ascii="Symbol" w:hAnsi="Symbol" w:hint="default"/>
+      </w:rPr>
+    </w:lvl>
+    <w:lvl w:ilvl="1" w:tplc="040C0003" w:tentative="1">
+      <w:start w:val="1"/>
+      <w:numFmt w:val="bullet"/>
+      <w:lvlText w:val="o"/>
+      <w:lvlJc w:val="left"/>
+      <w:pPr>
+        <w:ind w:left="2160" w:hanging="360"/>
+      </w:pPr>
+      <w:rPr>
+        <w:rFonts w:ascii="Courier New" w:hAnsi="Courier New" w:cs="Courier New" w:hint="default"/>
+      </w:rPr>
+    </w:lvl>
+    <w:lvl w:ilvl="2" w:tplc="040C0005" w:tentative="1">
+      <w:start w:val="1"/>
+      <w:numFmt w:val="bullet"/>
+      <w:lvlText w:val=""/>
+      <w:lvlJc w:val="left"/>
+      <w:pPr>
+        <w:ind w:left="2880" w:hanging="360"/>
+      </w:pPr>
+      <w:rPr>
+        <w:rFonts w:ascii="Wingdings" w:hAnsi="Wingdings" w:hint="default"/>
+      </w:rPr>
+    </w:lvl>
+    <w:lvl w:ilvl="3" w:tplc="040C0001" w:tentative="1">
+      <w:start w:val="1"/>
+      <w:numFmt w:val="bullet"/>
+      <w:lvlText w:val=""/>
+      <w:lvlJc w:val="left"/>
+      <w:pPr>
+        <w:ind w:left="3600" w:hanging="360"/>
+      </w:pPr>
+      <w:rPr>
+        <w:rFonts w:ascii="Symbol" w:hAnsi="Symbol" w:hint="default"/>
+      </w:rPr>
+    </w:lvl>
+    <w:lvl w:ilvl="4" w:tplc="040C0003" w:tentative="1">
+      <w:start w:val="1"/>
+      <w:numFmt w:val="bullet"/>
+      <w:lvlText w:val="o"/>
+      <w:lvlJc w:val="left"/>
+      <w:pPr>
+        <w:ind w:left="4320" w:hanging="360"/>
+      </w:pPr>
+      <w:rPr>
+        <w:rFonts w:ascii="Courier New" w:hAnsi="Courier New" w:cs="Courier New" w:hint="default"/>
+      </w:rPr>
+    </w:lvl>
+    <w:lvl w:ilvl="5" w:tplc="040C0005" w:tentative="1">
+      <w:start w:val="1"/>
+      <w:numFmt w:val="bullet"/>
+      <w:lvlText w:val=""/>
+      <w:lvlJc w:val="left"/>
+      <w:pPr>
+        <w:ind w:left="5040" w:hanging="360"/>
+      </w:pPr>
+      <w:rPr>
+        <w:rFonts w:ascii="Wingdings" w:hAnsi="Wingdings" w:hint="default"/>
+      </w:rPr>
+    </w:lvl>
+    <w:lvl w:ilvl="6" w:tplc="040C0001" w:tentative="1">
+      <w:start w:val="1"/>
+      <w:numFmt w:val="bullet"/>
+      <w:lvlText w:val=""/>
+      <w:lvlJc w:val="left"/>
+      <w:pPr>
+        <w:ind w:left="5760" w:hanging="360"/>
+      </w:pPr>
+      <w:rPr>
+        <w:rFonts w:ascii="Symbol" w:hAnsi="Symbol" w:hint="default"/>
+      </w:rPr>
+    </w:lvl>
+    <w:lvl w:ilvl="7" w:tplc="040C0003" w:tentative="1">
+      <w:start w:val="1"/>
+      <w:numFmt w:val="bullet"/>
+      <w:lvlText w:val="o"/>
+      <w:lvlJc w:val="left"/>
+      <w:pPr>
+        <w:ind w:left="6480" w:hanging="360"/>
+      </w:pPr>
+      <w:rPr>
+        <w:rFonts w:ascii="Courier New" w:hAnsi="Courier New" w:cs="Courier New" w:hint="default"/>
+      </w:rPr>
+    </w:lvl>
+    <w:lvl w:ilvl="8" w:tplc="040C0005" w:tentative="1">
+      <w:start w:val="1"/>
+      <w:numFmt w:val="bullet"/>
+      <w:lvlText w:val=""/>
+      <w:lvlJc w:val="left"/>
+      <w:pPr>
+        <w:ind w:left="7200" w:hanging="360"/>
+      </w:pPr>
+      <w:rPr>
+        <w:rFonts w:ascii="Wingdings" w:hAnsi="Wingdings" w:hint="default"/>
+      </w:rPr>
+    </w:lvl>
+  </w:abstractNum>
+  <w:abstractNum w:abstractNumId="12" w15:restartNumberingAfterBreak="0">
     <w:nsid w:val="0D483622"/>
     <w:multiLevelType w:val="multilevel"/>
     <w:tmpl w:val="04090023"/>
@@ -1642,7 +4716,405 @@
       </w:pPr>
     </w:lvl>
   </w:abstractNum>
-  <w:abstractNum w:abstractNumId="12" w15:restartNumberingAfterBreak="0">
+  <w:abstractNum w:abstractNumId="13" w15:restartNumberingAfterBreak="0">
+    <w:nsid w:val="27227257"/>
+    <w:multiLevelType w:val="hybridMultilevel"/>
+    <w:tmpl w:val="912CC03C"/>
+    <w:lvl w:ilvl="0" w:tplc="040C0001">
+      <w:start w:val="1"/>
+      <w:numFmt w:val="bullet"/>
+      <w:lvlText w:val=""/>
+      <w:lvlJc w:val="left"/>
+      <w:pPr>
+        <w:ind w:left="2160" w:hanging="360"/>
+      </w:pPr>
+      <w:rPr>
+        <w:rFonts w:ascii="Symbol" w:hAnsi="Symbol" w:hint="default"/>
+      </w:rPr>
+    </w:lvl>
+    <w:lvl w:ilvl="1" w:tplc="040C0003" w:tentative="1">
+      <w:start w:val="1"/>
+      <w:numFmt w:val="bullet"/>
+      <w:lvlText w:val="o"/>
+      <w:lvlJc w:val="left"/>
+      <w:pPr>
+        <w:ind w:left="2880" w:hanging="360"/>
+      </w:pPr>
+      <w:rPr>
+        <w:rFonts w:ascii="Courier New" w:hAnsi="Courier New" w:cs="Courier New" w:hint="default"/>
+      </w:rPr>
+    </w:lvl>
+    <w:lvl w:ilvl="2" w:tplc="040C0005" w:tentative="1">
+      <w:start w:val="1"/>
+      <w:numFmt w:val="bullet"/>
+      <w:lvlText w:val=""/>
+      <w:lvlJc w:val="left"/>
+      <w:pPr>
+        <w:ind w:left="3600" w:hanging="360"/>
+      </w:pPr>
+      <w:rPr>
+        <w:rFonts w:ascii="Wingdings" w:hAnsi="Wingdings" w:hint="default"/>
+      </w:rPr>
+    </w:lvl>
+    <w:lvl w:ilvl="3" w:tplc="040C0001" w:tentative="1">
+      <w:start w:val="1"/>
+      <w:numFmt w:val="bullet"/>
+      <w:lvlText w:val=""/>
+      <w:lvlJc w:val="left"/>
+      <w:pPr>
+        <w:ind w:left="4320" w:hanging="360"/>
+      </w:pPr>
+      <w:rPr>
+        <w:rFonts w:ascii="Symbol" w:hAnsi="Symbol" w:hint="default"/>
+      </w:rPr>
+    </w:lvl>
+    <w:lvl w:ilvl="4" w:tplc="040C0003" w:tentative="1">
+      <w:start w:val="1"/>
+      <w:numFmt w:val="bullet"/>
+      <w:lvlText w:val="o"/>
+      <w:lvlJc w:val="left"/>
+      <w:pPr>
+        <w:ind w:left="5040" w:hanging="360"/>
+      </w:pPr>
+      <w:rPr>
+        <w:rFonts w:ascii="Courier New" w:hAnsi="Courier New" w:cs="Courier New" w:hint="default"/>
+      </w:rPr>
+    </w:lvl>
+    <w:lvl w:ilvl="5" w:tplc="040C0005" w:tentative="1">
+      <w:start w:val="1"/>
+      <w:numFmt w:val="bullet"/>
+      <w:lvlText w:val=""/>
+      <w:lvlJc w:val="left"/>
+      <w:pPr>
+        <w:ind w:left="5760" w:hanging="360"/>
+      </w:pPr>
+      <w:rPr>
+        <w:rFonts w:ascii="Wingdings" w:hAnsi="Wingdings" w:hint="default"/>
+      </w:rPr>
+    </w:lvl>
+    <w:lvl w:ilvl="6" w:tplc="040C0001" w:tentative="1">
+      <w:start w:val="1"/>
+      <w:numFmt w:val="bullet"/>
+      <w:lvlText w:val=""/>
+      <w:lvlJc w:val="left"/>
+      <w:pPr>
+        <w:ind w:left="6480" w:hanging="360"/>
+      </w:pPr>
+      <w:rPr>
+        <w:rFonts w:ascii="Symbol" w:hAnsi="Symbol" w:hint="default"/>
+      </w:rPr>
+    </w:lvl>
+    <w:lvl w:ilvl="7" w:tplc="040C0003" w:tentative="1">
+      <w:start w:val="1"/>
+      <w:numFmt w:val="bullet"/>
+      <w:lvlText w:val="o"/>
+      <w:lvlJc w:val="left"/>
+      <w:pPr>
+        <w:ind w:left="7200" w:hanging="360"/>
+      </w:pPr>
+      <w:rPr>
+        <w:rFonts w:ascii="Courier New" w:hAnsi="Courier New" w:cs="Courier New" w:hint="default"/>
+      </w:rPr>
+    </w:lvl>
+    <w:lvl w:ilvl="8" w:tplc="040C0005" w:tentative="1">
+      <w:start w:val="1"/>
+      <w:numFmt w:val="bullet"/>
+      <w:lvlText w:val=""/>
+      <w:lvlJc w:val="left"/>
+      <w:pPr>
+        <w:ind w:left="7920" w:hanging="360"/>
+      </w:pPr>
+      <w:rPr>
+        <w:rFonts w:ascii="Wingdings" w:hAnsi="Wingdings" w:hint="default"/>
+      </w:rPr>
+    </w:lvl>
+  </w:abstractNum>
+  <w:abstractNum w:abstractNumId="14" w15:restartNumberingAfterBreak="0">
+    <w:nsid w:val="2FA45413"/>
+    <w:multiLevelType w:val="hybridMultilevel"/>
+    <w:tmpl w:val="4E7684AE"/>
+    <w:lvl w:ilvl="0" w:tplc="040C000F">
+      <w:start w:val="1"/>
+      <w:numFmt w:val="decimal"/>
+      <w:lvlText w:val="%1."/>
+      <w:lvlJc w:val="left"/>
+      <w:pPr>
+        <w:ind w:left="2160" w:hanging="360"/>
+      </w:pPr>
+    </w:lvl>
+    <w:lvl w:ilvl="1" w:tplc="040C0019" w:tentative="1">
+      <w:start w:val="1"/>
+      <w:numFmt w:val="lowerLetter"/>
+      <w:lvlText w:val="%2."/>
+      <w:lvlJc w:val="left"/>
+      <w:pPr>
+        <w:ind w:left="2880" w:hanging="360"/>
+      </w:pPr>
+    </w:lvl>
+    <w:lvl w:ilvl="2" w:tplc="040C001B" w:tentative="1">
+      <w:start w:val="1"/>
+      <w:numFmt w:val="lowerRoman"/>
+      <w:lvlText w:val="%3."/>
+      <w:lvlJc w:val="right"/>
+      <w:pPr>
+        <w:ind w:left="3600" w:hanging="180"/>
+      </w:pPr>
+    </w:lvl>
+    <w:lvl w:ilvl="3" w:tplc="040C000F" w:tentative="1">
+      <w:start w:val="1"/>
+      <w:numFmt w:val="decimal"/>
+      <w:lvlText w:val="%4."/>
+      <w:lvlJc w:val="left"/>
+      <w:pPr>
+        <w:ind w:left="4320" w:hanging="360"/>
+      </w:pPr>
+    </w:lvl>
+    <w:lvl w:ilvl="4" w:tplc="040C0019" w:tentative="1">
+      <w:start w:val="1"/>
+      <w:numFmt w:val="lowerLetter"/>
+      <w:lvlText w:val="%5."/>
+      <w:lvlJc w:val="left"/>
+      <w:pPr>
+        <w:ind w:left="5040" w:hanging="360"/>
+      </w:pPr>
+    </w:lvl>
+    <w:lvl w:ilvl="5" w:tplc="040C001B" w:tentative="1">
+      <w:start w:val="1"/>
+      <w:numFmt w:val="lowerRoman"/>
+      <w:lvlText w:val="%6."/>
+      <w:lvlJc w:val="right"/>
+      <w:pPr>
+        <w:ind w:left="5760" w:hanging="180"/>
+      </w:pPr>
+    </w:lvl>
+    <w:lvl w:ilvl="6" w:tplc="040C000F" w:tentative="1">
+      <w:start w:val="1"/>
+      <w:numFmt w:val="decimal"/>
+      <w:lvlText w:val="%7."/>
+      <w:lvlJc w:val="left"/>
+      <w:pPr>
+        <w:ind w:left="6480" w:hanging="360"/>
+      </w:pPr>
+    </w:lvl>
+    <w:lvl w:ilvl="7" w:tplc="040C0019" w:tentative="1">
+      <w:start w:val="1"/>
+      <w:numFmt w:val="lowerLetter"/>
+      <w:lvlText w:val="%8."/>
+      <w:lvlJc w:val="left"/>
+      <w:pPr>
+        <w:ind w:left="7200" w:hanging="360"/>
+      </w:pPr>
+    </w:lvl>
+    <w:lvl w:ilvl="8" w:tplc="040C001B" w:tentative="1">
+      <w:start w:val="1"/>
+      <w:numFmt w:val="lowerRoman"/>
+      <w:lvlText w:val="%9."/>
+      <w:lvlJc w:val="right"/>
+      <w:pPr>
+        <w:ind w:left="7920" w:hanging="180"/>
+      </w:pPr>
+    </w:lvl>
+  </w:abstractNum>
+  <w:abstractNum w:abstractNumId="15" w15:restartNumberingAfterBreak="0">
+    <w:nsid w:val="309F748C"/>
+    <w:multiLevelType w:val="hybridMultilevel"/>
+    <w:tmpl w:val="F55424CE"/>
+    <w:lvl w:ilvl="0" w:tplc="040C000F">
+      <w:start w:val="1"/>
+      <w:numFmt w:val="decimal"/>
+      <w:lvlText w:val="%1."/>
+      <w:lvlJc w:val="left"/>
+      <w:pPr>
+        <w:ind w:left="2880" w:hanging="360"/>
+      </w:pPr>
+    </w:lvl>
+    <w:lvl w:ilvl="1" w:tplc="040C0019" w:tentative="1">
+      <w:start w:val="1"/>
+      <w:numFmt w:val="lowerLetter"/>
+      <w:lvlText w:val="%2."/>
+      <w:lvlJc w:val="left"/>
+      <w:pPr>
+        <w:ind w:left="3600" w:hanging="360"/>
+      </w:pPr>
+    </w:lvl>
+    <w:lvl w:ilvl="2" w:tplc="040C001B" w:tentative="1">
+      <w:start w:val="1"/>
+      <w:numFmt w:val="lowerRoman"/>
+      <w:lvlText w:val="%3."/>
+      <w:lvlJc w:val="right"/>
+      <w:pPr>
+        <w:ind w:left="4320" w:hanging="180"/>
+      </w:pPr>
+    </w:lvl>
+    <w:lvl w:ilvl="3" w:tplc="040C000F" w:tentative="1">
+      <w:start w:val="1"/>
+      <w:numFmt w:val="decimal"/>
+      <w:lvlText w:val="%4."/>
+      <w:lvlJc w:val="left"/>
+      <w:pPr>
+        <w:ind w:left="5040" w:hanging="360"/>
+      </w:pPr>
+    </w:lvl>
+    <w:lvl w:ilvl="4" w:tplc="040C0019" w:tentative="1">
+      <w:start w:val="1"/>
+      <w:numFmt w:val="lowerLetter"/>
+      <w:lvlText w:val="%5."/>
+      <w:lvlJc w:val="left"/>
+      <w:pPr>
+        <w:ind w:left="5760" w:hanging="360"/>
+      </w:pPr>
+    </w:lvl>
+    <w:lvl w:ilvl="5" w:tplc="040C001B" w:tentative="1">
+      <w:start w:val="1"/>
+      <w:numFmt w:val="lowerRoman"/>
+      <w:lvlText w:val="%6."/>
+      <w:lvlJc w:val="right"/>
+      <w:pPr>
+        <w:ind w:left="6480" w:hanging="180"/>
+      </w:pPr>
+    </w:lvl>
+    <w:lvl w:ilvl="6" w:tplc="040C000F" w:tentative="1">
+      <w:start w:val="1"/>
+      <w:numFmt w:val="decimal"/>
+      <w:lvlText w:val="%7."/>
+      <w:lvlJc w:val="left"/>
+      <w:pPr>
+        <w:ind w:left="7200" w:hanging="360"/>
+      </w:pPr>
+    </w:lvl>
+    <w:lvl w:ilvl="7" w:tplc="040C0019" w:tentative="1">
+      <w:start w:val="1"/>
+      <w:numFmt w:val="lowerLetter"/>
+      <w:lvlText w:val="%8."/>
+      <w:lvlJc w:val="left"/>
+      <w:pPr>
+        <w:ind w:left="7920" w:hanging="360"/>
+      </w:pPr>
+    </w:lvl>
+    <w:lvl w:ilvl="8" w:tplc="040C001B" w:tentative="1">
+      <w:start w:val="1"/>
+      <w:numFmt w:val="lowerRoman"/>
+      <w:lvlText w:val="%9."/>
+      <w:lvlJc w:val="right"/>
+      <w:pPr>
+        <w:ind w:left="8640" w:hanging="180"/>
+      </w:pPr>
+    </w:lvl>
+  </w:abstractNum>
+  <w:abstractNum w:abstractNumId="16" w15:restartNumberingAfterBreak="0">
+    <w:nsid w:val="40901C7B"/>
+    <w:multiLevelType w:val="hybridMultilevel"/>
+    <w:tmpl w:val="C386A8E0"/>
+    <w:lvl w:ilvl="0" w:tplc="040C0001">
+      <w:start w:val="1"/>
+      <w:numFmt w:val="bullet"/>
+      <w:lvlText w:val=""/>
+      <w:lvlJc w:val="left"/>
+      <w:pPr>
+        <w:ind w:left="1440" w:hanging="360"/>
+      </w:pPr>
+      <w:rPr>
+        <w:rFonts w:ascii="Symbol" w:hAnsi="Symbol" w:hint="default"/>
+      </w:rPr>
+    </w:lvl>
+    <w:lvl w:ilvl="1" w:tplc="040C0003" w:tentative="1">
+      <w:start w:val="1"/>
+      <w:numFmt w:val="bullet"/>
+      <w:lvlText w:val="o"/>
+      <w:lvlJc w:val="left"/>
+      <w:pPr>
+        <w:ind w:left="2160" w:hanging="360"/>
+      </w:pPr>
+      <w:rPr>
+        <w:rFonts w:ascii="Courier New" w:hAnsi="Courier New" w:cs="Courier New" w:hint="default"/>
+      </w:rPr>
+    </w:lvl>
+    <w:lvl w:ilvl="2" w:tplc="040C0005" w:tentative="1">
+      <w:start w:val="1"/>
+      <w:numFmt w:val="bullet"/>
+      <w:lvlText w:val=""/>
+      <w:lvlJc w:val="left"/>
+      <w:pPr>
+        <w:ind w:left="2880" w:hanging="360"/>
+      </w:pPr>
+      <w:rPr>
+        <w:rFonts w:ascii="Wingdings" w:hAnsi="Wingdings" w:hint="default"/>
+      </w:rPr>
+    </w:lvl>
+    <w:lvl w:ilvl="3" w:tplc="040C0001" w:tentative="1">
+      <w:start w:val="1"/>
+      <w:numFmt w:val="bullet"/>
+      <w:lvlText w:val=""/>
+      <w:lvlJc w:val="left"/>
+      <w:pPr>
+        <w:ind w:left="3600" w:hanging="360"/>
+      </w:pPr>
+      <w:rPr>
+        <w:rFonts w:ascii="Symbol" w:hAnsi="Symbol" w:hint="default"/>
+      </w:rPr>
+    </w:lvl>
+    <w:lvl w:ilvl="4" w:tplc="040C0003" w:tentative="1">
+      <w:start w:val="1"/>
+      <w:numFmt w:val="bullet"/>
+      <w:lvlText w:val="o"/>
+      <w:lvlJc w:val="left"/>
+      <w:pPr>
+        <w:ind w:left="4320" w:hanging="360"/>
+      </w:pPr>
+      <w:rPr>
+        <w:rFonts w:ascii="Courier New" w:hAnsi="Courier New" w:cs="Courier New" w:hint="default"/>
+      </w:rPr>
+    </w:lvl>
+    <w:lvl w:ilvl="5" w:tplc="040C0005" w:tentative="1">
+      <w:start w:val="1"/>
+      <w:numFmt w:val="bullet"/>
+      <w:lvlText w:val=""/>
+      <w:lvlJc w:val="left"/>
+      <w:pPr>
+        <w:ind w:left="5040" w:hanging="360"/>
+      </w:pPr>
+      <w:rPr>
+        <w:rFonts w:ascii="Wingdings" w:hAnsi="Wingdings" w:hint="default"/>
+      </w:rPr>
+    </w:lvl>
+    <w:lvl w:ilvl="6" w:tplc="040C0001" w:tentative="1">
+      <w:start w:val="1"/>
+      <w:numFmt w:val="bullet"/>
+      <w:lvlText w:val=""/>
+      <w:lvlJc w:val="left"/>
+      <w:pPr>
+        <w:ind w:left="5760" w:hanging="360"/>
+      </w:pPr>
+      <w:rPr>
+        <w:rFonts w:ascii="Symbol" w:hAnsi="Symbol" w:hint="default"/>
+      </w:rPr>
+    </w:lvl>
+    <w:lvl w:ilvl="7" w:tplc="040C0003" w:tentative="1">
+      <w:start w:val="1"/>
+      <w:numFmt w:val="bullet"/>
+      <w:lvlText w:val="o"/>
+      <w:lvlJc w:val="left"/>
+      <w:pPr>
+        <w:ind w:left="6480" w:hanging="360"/>
+      </w:pPr>
+      <w:rPr>
+        <w:rFonts w:ascii="Courier New" w:hAnsi="Courier New" w:cs="Courier New" w:hint="default"/>
+      </w:rPr>
+    </w:lvl>
+    <w:lvl w:ilvl="8" w:tplc="040C0005" w:tentative="1">
+      <w:start w:val="1"/>
+      <w:numFmt w:val="bullet"/>
+      <w:lvlText w:val=""/>
+      <w:lvlJc w:val="left"/>
+      <w:pPr>
+        <w:ind w:left="7200" w:hanging="360"/>
+      </w:pPr>
+      <w:rPr>
+        <w:rFonts w:ascii="Wingdings" w:hAnsi="Wingdings" w:hint="default"/>
+      </w:rPr>
+    </w:lvl>
+  </w:abstractNum>
+  <w:abstractNum w:abstractNumId="17" w15:restartNumberingAfterBreak="0">
     <w:nsid w:val="47164D09"/>
     <w:multiLevelType w:val="multilevel"/>
     <w:tmpl w:val="0409001F"/>
@@ -1725,6 +5197,320 @@
       <w:lvlJc w:val="left"/>
       <w:pPr>
         <w:ind w:left="4320" w:hanging="1440"/>
+      </w:pPr>
+    </w:lvl>
+  </w:abstractNum>
+  <w:abstractNum w:abstractNumId="18" w15:restartNumberingAfterBreak="0">
+    <w:nsid w:val="4B56691A"/>
+    <w:multiLevelType w:val="hybridMultilevel"/>
+    <w:tmpl w:val="B6465108"/>
+    <w:lvl w:ilvl="0" w:tplc="040C0001">
+      <w:start w:val="1"/>
+      <w:numFmt w:val="bullet"/>
+      <w:lvlText w:val=""/>
+      <w:lvlJc w:val="left"/>
+      <w:pPr>
+        <w:ind w:left="2160" w:hanging="360"/>
+      </w:pPr>
+      <w:rPr>
+        <w:rFonts w:ascii="Symbol" w:hAnsi="Symbol" w:hint="default"/>
+      </w:rPr>
+    </w:lvl>
+    <w:lvl w:ilvl="1" w:tplc="040C0003" w:tentative="1">
+      <w:start w:val="1"/>
+      <w:numFmt w:val="bullet"/>
+      <w:lvlText w:val="o"/>
+      <w:lvlJc w:val="left"/>
+      <w:pPr>
+        <w:ind w:left="2880" w:hanging="360"/>
+      </w:pPr>
+      <w:rPr>
+        <w:rFonts w:ascii="Courier New" w:hAnsi="Courier New" w:cs="Courier New" w:hint="default"/>
+      </w:rPr>
+    </w:lvl>
+    <w:lvl w:ilvl="2" w:tplc="040C0005" w:tentative="1">
+      <w:start w:val="1"/>
+      <w:numFmt w:val="bullet"/>
+      <w:lvlText w:val=""/>
+      <w:lvlJc w:val="left"/>
+      <w:pPr>
+        <w:ind w:left="3600" w:hanging="360"/>
+      </w:pPr>
+      <w:rPr>
+        <w:rFonts w:ascii="Wingdings" w:hAnsi="Wingdings" w:hint="default"/>
+      </w:rPr>
+    </w:lvl>
+    <w:lvl w:ilvl="3" w:tplc="040C0001" w:tentative="1">
+      <w:start w:val="1"/>
+      <w:numFmt w:val="bullet"/>
+      <w:lvlText w:val=""/>
+      <w:lvlJc w:val="left"/>
+      <w:pPr>
+        <w:ind w:left="4320" w:hanging="360"/>
+      </w:pPr>
+      <w:rPr>
+        <w:rFonts w:ascii="Symbol" w:hAnsi="Symbol" w:hint="default"/>
+      </w:rPr>
+    </w:lvl>
+    <w:lvl w:ilvl="4" w:tplc="040C0003" w:tentative="1">
+      <w:start w:val="1"/>
+      <w:numFmt w:val="bullet"/>
+      <w:lvlText w:val="o"/>
+      <w:lvlJc w:val="left"/>
+      <w:pPr>
+        <w:ind w:left="5040" w:hanging="360"/>
+      </w:pPr>
+      <w:rPr>
+        <w:rFonts w:ascii="Courier New" w:hAnsi="Courier New" w:cs="Courier New" w:hint="default"/>
+      </w:rPr>
+    </w:lvl>
+    <w:lvl w:ilvl="5" w:tplc="040C0005" w:tentative="1">
+      <w:start w:val="1"/>
+      <w:numFmt w:val="bullet"/>
+      <w:lvlText w:val=""/>
+      <w:lvlJc w:val="left"/>
+      <w:pPr>
+        <w:ind w:left="5760" w:hanging="360"/>
+      </w:pPr>
+      <w:rPr>
+        <w:rFonts w:ascii="Wingdings" w:hAnsi="Wingdings" w:hint="default"/>
+      </w:rPr>
+    </w:lvl>
+    <w:lvl w:ilvl="6" w:tplc="040C0001" w:tentative="1">
+      <w:start w:val="1"/>
+      <w:numFmt w:val="bullet"/>
+      <w:lvlText w:val=""/>
+      <w:lvlJc w:val="left"/>
+      <w:pPr>
+        <w:ind w:left="6480" w:hanging="360"/>
+      </w:pPr>
+      <w:rPr>
+        <w:rFonts w:ascii="Symbol" w:hAnsi="Symbol" w:hint="default"/>
+      </w:rPr>
+    </w:lvl>
+    <w:lvl w:ilvl="7" w:tplc="040C0003" w:tentative="1">
+      <w:start w:val="1"/>
+      <w:numFmt w:val="bullet"/>
+      <w:lvlText w:val="o"/>
+      <w:lvlJc w:val="left"/>
+      <w:pPr>
+        <w:ind w:left="7200" w:hanging="360"/>
+      </w:pPr>
+      <w:rPr>
+        <w:rFonts w:ascii="Courier New" w:hAnsi="Courier New" w:cs="Courier New" w:hint="default"/>
+      </w:rPr>
+    </w:lvl>
+    <w:lvl w:ilvl="8" w:tplc="040C0005" w:tentative="1">
+      <w:start w:val="1"/>
+      <w:numFmt w:val="bullet"/>
+      <w:lvlText w:val=""/>
+      <w:lvlJc w:val="left"/>
+      <w:pPr>
+        <w:ind w:left="7920" w:hanging="360"/>
+      </w:pPr>
+      <w:rPr>
+        <w:rFonts w:ascii="Wingdings" w:hAnsi="Wingdings" w:hint="default"/>
+      </w:rPr>
+    </w:lvl>
+  </w:abstractNum>
+  <w:abstractNum w:abstractNumId="19" w15:restartNumberingAfterBreak="0">
+    <w:nsid w:val="633E1288"/>
+    <w:multiLevelType w:val="hybridMultilevel"/>
+    <w:tmpl w:val="C4B8535C"/>
+    <w:lvl w:ilvl="0" w:tplc="08D6666E">
+      <w:start w:val="1"/>
+      <w:numFmt w:val="decimal"/>
+      <w:lvlText w:val="%1."/>
+      <w:lvlJc w:val="left"/>
+      <w:pPr>
+        <w:ind w:left="720" w:hanging="360"/>
+      </w:pPr>
+      <w:rPr>
+        <w:rFonts w:hint="default"/>
+        <w:b/>
+      </w:rPr>
+    </w:lvl>
+    <w:lvl w:ilvl="1" w:tplc="866AFDF4">
+      <w:start w:val="1"/>
+      <w:numFmt w:val="bullet"/>
+      <w:lvlText w:val="o"/>
+      <w:lvlJc w:val="left"/>
+      <w:pPr>
+        <w:ind w:left="1440" w:hanging="360"/>
+      </w:pPr>
+      <w:rPr>
+        <w:rFonts w:ascii="Courier New" w:hAnsi="Courier New" w:cs="Courier New" w:hint="default"/>
+        <w:b/>
+      </w:rPr>
+    </w:lvl>
+    <w:lvl w:ilvl="2" w:tplc="040C0005" w:tentative="1">
+      <w:start w:val="1"/>
+      <w:numFmt w:val="bullet"/>
+      <w:lvlText w:val=""/>
+      <w:lvlJc w:val="left"/>
+      <w:pPr>
+        <w:ind w:left="2160" w:hanging="360"/>
+      </w:pPr>
+      <w:rPr>
+        <w:rFonts w:ascii="Wingdings" w:hAnsi="Wingdings" w:hint="default"/>
+      </w:rPr>
+    </w:lvl>
+    <w:lvl w:ilvl="3" w:tplc="040C0001" w:tentative="1">
+      <w:start w:val="1"/>
+      <w:numFmt w:val="bullet"/>
+      <w:lvlText w:val=""/>
+      <w:lvlJc w:val="left"/>
+      <w:pPr>
+        <w:ind w:left="2880" w:hanging="360"/>
+      </w:pPr>
+      <w:rPr>
+        <w:rFonts w:ascii="Symbol" w:hAnsi="Symbol" w:hint="default"/>
+      </w:rPr>
+    </w:lvl>
+    <w:lvl w:ilvl="4" w:tplc="040C0003" w:tentative="1">
+      <w:start w:val="1"/>
+      <w:numFmt w:val="bullet"/>
+      <w:lvlText w:val="o"/>
+      <w:lvlJc w:val="left"/>
+      <w:pPr>
+        <w:ind w:left="3600" w:hanging="360"/>
+      </w:pPr>
+      <w:rPr>
+        <w:rFonts w:ascii="Courier New" w:hAnsi="Courier New" w:cs="Courier New" w:hint="default"/>
+      </w:rPr>
+    </w:lvl>
+    <w:lvl w:ilvl="5" w:tplc="040C0005" w:tentative="1">
+      <w:start w:val="1"/>
+      <w:numFmt w:val="bullet"/>
+      <w:lvlText w:val=""/>
+      <w:lvlJc w:val="left"/>
+      <w:pPr>
+        <w:ind w:left="4320" w:hanging="360"/>
+      </w:pPr>
+      <w:rPr>
+        <w:rFonts w:ascii="Wingdings" w:hAnsi="Wingdings" w:hint="default"/>
+      </w:rPr>
+    </w:lvl>
+    <w:lvl w:ilvl="6" w:tplc="040C0001" w:tentative="1">
+      <w:start w:val="1"/>
+      <w:numFmt w:val="bullet"/>
+      <w:lvlText w:val=""/>
+      <w:lvlJc w:val="left"/>
+      <w:pPr>
+        <w:ind w:left="5040" w:hanging="360"/>
+      </w:pPr>
+      <w:rPr>
+        <w:rFonts w:ascii="Symbol" w:hAnsi="Symbol" w:hint="default"/>
+      </w:rPr>
+    </w:lvl>
+    <w:lvl w:ilvl="7" w:tplc="040C0003" w:tentative="1">
+      <w:start w:val="1"/>
+      <w:numFmt w:val="bullet"/>
+      <w:lvlText w:val="o"/>
+      <w:lvlJc w:val="left"/>
+      <w:pPr>
+        <w:ind w:left="5760" w:hanging="360"/>
+      </w:pPr>
+      <w:rPr>
+        <w:rFonts w:ascii="Courier New" w:hAnsi="Courier New" w:cs="Courier New" w:hint="default"/>
+      </w:rPr>
+    </w:lvl>
+    <w:lvl w:ilvl="8" w:tplc="040C0005" w:tentative="1">
+      <w:start w:val="1"/>
+      <w:numFmt w:val="bullet"/>
+      <w:lvlText w:val=""/>
+      <w:lvlJc w:val="left"/>
+      <w:pPr>
+        <w:ind w:left="6480" w:hanging="360"/>
+      </w:pPr>
+      <w:rPr>
+        <w:rFonts w:ascii="Wingdings" w:hAnsi="Wingdings" w:hint="default"/>
+      </w:rPr>
+    </w:lvl>
+  </w:abstractNum>
+  <w:abstractNum w:abstractNumId="20" w15:restartNumberingAfterBreak="0">
+    <w:nsid w:val="7A3F0FD6"/>
+    <w:multiLevelType w:val="hybridMultilevel"/>
+    <w:tmpl w:val="697A07A8"/>
+    <w:lvl w:ilvl="0" w:tplc="040C000F">
+      <w:start w:val="1"/>
+      <w:numFmt w:val="decimal"/>
+      <w:lvlText w:val="%1."/>
+      <w:lvlJc w:val="left"/>
+      <w:pPr>
+        <w:ind w:left="720" w:hanging="360"/>
+      </w:pPr>
+    </w:lvl>
+    <w:lvl w:ilvl="1" w:tplc="040C0019" w:tentative="1">
+      <w:start w:val="1"/>
+      <w:numFmt w:val="lowerLetter"/>
+      <w:lvlText w:val="%2."/>
+      <w:lvlJc w:val="left"/>
+      <w:pPr>
+        <w:ind w:left="1440" w:hanging="360"/>
+      </w:pPr>
+    </w:lvl>
+    <w:lvl w:ilvl="2" w:tplc="040C001B" w:tentative="1">
+      <w:start w:val="1"/>
+      <w:numFmt w:val="lowerRoman"/>
+      <w:lvlText w:val="%3."/>
+      <w:lvlJc w:val="right"/>
+      <w:pPr>
+        <w:ind w:left="2160" w:hanging="180"/>
+      </w:pPr>
+    </w:lvl>
+    <w:lvl w:ilvl="3" w:tplc="040C000F" w:tentative="1">
+      <w:start w:val="1"/>
+      <w:numFmt w:val="decimal"/>
+      <w:lvlText w:val="%4."/>
+      <w:lvlJc w:val="left"/>
+      <w:pPr>
+        <w:ind w:left="2880" w:hanging="360"/>
+      </w:pPr>
+    </w:lvl>
+    <w:lvl w:ilvl="4" w:tplc="040C0019" w:tentative="1">
+      <w:start w:val="1"/>
+      <w:numFmt w:val="lowerLetter"/>
+      <w:lvlText w:val="%5."/>
+      <w:lvlJc w:val="left"/>
+      <w:pPr>
+        <w:ind w:left="3600" w:hanging="360"/>
+      </w:pPr>
+    </w:lvl>
+    <w:lvl w:ilvl="5" w:tplc="040C001B" w:tentative="1">
+      <w:start w:val="1"/>
+      <w:numFmt w:val="lowerRoman"/>
+      <w:lvlText w:val="%6."/>
+      <w:lvlJc w:val="right"/>
+      <w:pPr>
+        <w:ind w:left="4320" w:hanging="180"/>
+      </w:pPr>
+    </w:lvl>
+    <w:lvl w:ilvl="6" w:tplc="040C000F" w:tentative="1">
+      <w:start w:val="1"/>
+      <w:numFmt w:val="decimal"/>
+      <w:lvlText w:val="%7."/>
+      <w:lvlJc w:val="left"/>
+      <w:pPr>
+        <w:ind w:left="5040" w:hanging="360"/>
+      </w:pPr>
+    </w:lvl>
+    <w:lvl w:ilvl="7" w:tplc="040C0019" w:tentative="1">
+      <w:start w:val="1"/>
+      <w:numFmt w:val="lowerLetter"/>
+      <w:lvlText w:val="%8."/>
+      <w:lvlJc w:val="left"/>
+      <w:pPr>
+        <w:ind w:left="5760" w:hanging="360"/>
+      </w:pPr>
+    </w:lvl>
+    <w:lvl w:ilvl="8" w:tplc="040C001B" w:tentative="1">
+      <w:start w:val="1"/>
+      <w:numFmt w:val="lowerRoman"/>
+      <w:lvlText w:val="%9."/>
+      <w:lvlJc w:val="right"/>
+      <w:pPr>
+        <w:ind w:left="6480" w:hanging="180"/>
       </w:pPr>
     </w:lvl>
   </w:abstractNum>
@@ -1741,13 +5527,13 @@
     <w:abstractNumId w:val="9"/>
   </w:num>
   <w:num w:numId="5">
-    <w:abstractNumId w:val="12"/>
+    <w:abstractNumId w:val="17"/>
   </w:num>
   <w:num w:numId="6">
     <w:abstractNumId w:val="10"/>
   </w:num>
   <w:num w:numId="7">
-    <w:abstractNumId w:val="11"/>
+    <w:abstractNumId w:val="12"/>
   </w:num>
   <w:num w:numId="8">
     <w:abstractNumId w:val="7"/>
@@ -1772,6 +5558,30 @@
   </w:num>
   <w:num w:numId="15">
     <w:abstractNumId w:val="0"/>
+  </w:num>
+  <w:num w:numId="16">
+    <w:abstractNumId w:val="19"/>
+  </w:num>
+  <w:num w:numId="17">
+    <w:abstractNumId w:val="16"/>
+  </w:num>
+  <w:num w:numId="18">
+    <w:abstractNumId w:val="11"/>
+  </w:num>
+  <w:num w:numId="19">
+    <w:abstractNumId w:val="20"/>
+  </w:num>
+  <w:num w:numId="20">
+    <w:abstractNumId w:val="13"/>
+  </w:num>
+  <w:num w:numId="21">
+    <w:abstractNumId w:val="15"/>
+  </w:num>
+  <w:num w:numId="22">
+    <w:abstractNumId w:val="14"/>
+  </w:num>
+  <w:num w:numId="23">
+    <w:abstractNumId w:val="18"/>
   </w:num>
 </w:numbering>
 </file>
@@ -1856,7 +5666,7 @@
     <w:lsdException w:name="List Number 3" w:semiHidden="1" w:unhideWhenUsed="1"/>
     <w:lsdException w:name="List Number 4" w:semiHidden="1" w:unhideWhenUsed="1"/>
     <w:lsdException w:name="List Number 5" w:semiHidden="1" w:unhideWhenUsed="1"/>
-    <w:lsdException w:name="Title" w:semiHidden="1" w:uiPriority="10" w:unhideWhenUsed="1" w:qFormat="1"/>
+    <w:lsdException w:name="Title" w:uiPriority="10" w:qFormat="1"/>
     <w:lsdException w:name="Closing" w:semiHidden="1" w:unhideWhenUsed="1"/>
     <w:lsdException w:name="Signature" w:semiHidden="1" w:unhideWhenUsed="1"/>
     <w:lsdException w:name="Default Paragraph Font" w:semiHidden="1" w:uiPriority="1" w:unhideWhenUsed="1"/>
@@ -1868,7 +5678,7 @@
     <w:lsdException w:name="List Continue 4" w:semiHidden="1" w:unhideWhenUsed="1"/>
     <w:lsdException w:name="List Continue 5" w:semiHidden="1" w:unhideWhenUsed="1"/>
     <w:lsdException w:name="Message Header" w:semiHidden="1" w:unhideWhenUsed="1"/>
-    <w:lsdException w:name="Subtitle" w:semiHidden="1" w:uiPriority="11" w:unhideWhenUsed="1" w:qFormat="1"/>
+    <w:lsdException w:name="Subtitle" w:uiPriority="11" w:qFormat="1"/>
     <w:lsdException w:name="Salutation" w:semiHidden="1" w:unhideWhenUsed="1"/>
     <w:lsdException w:name="Date" w:semiHidden="1" w:unhideWhenUsed="1"/>
     <w:lsdException w:name="Body Text First Indent" w:semiHidden="1" w:unhideWhenUsed="1"/>
@@ -1881,8 +5691,8 @@
     <w:lsdException w:name="Block Text" w:semiHidden="1" w:unhideWhenUsed="1"/>
     <w:lsdException w:name="Hyperlink" w:semiHidden="1" w:unhideWhenUsed="1"/>
     <w:lsdException w:name="FollowedHyperlink" w:semiHidden="1" w:unhideWhenUsed="1"/>
-    <w:lsdException w:name="Strong" w:semiHidden="1" w:uiPriority="22" w:unhideWhenUsed="1" w:qFormat="1"/>
-    <w:lsdException w:name="Emphasis" w:semiHidden="1" w:uiPriority="20" w:unhideWhenUsed="1" w:qFormat="1"/>
+    <w:lsdException w:name="Strong" w:uiPriority="22" w:qFormat="1"/>
+    <w:lsdException w:name="Emphasis" w:uiPriority="20" w:qFormat="1"/>
     <w:lsdException w:name="Document Map" w:semiHidden="1" w:unhideWhenUsed="1"/>
     <w:lsdException w:name="Plain Text" w:semiHidden="1" w:unhideWhenUsed="1"/>
     <w:lsdException w:name="E-mail Signature" w:semiHidden="1" w:unhideWhenUsed="1"/>
@@ -1899,6 +5709,7 @@
     <w:lsdException w:name="HTML Sample" w:semiHidden="1" w:unhideWhenUsed="1"/>
     <w:lsdException w:name="HTML Typewriter" w:semiHidden="1" w:unhideWhenUsed="1"/>
     <w:lsdException w:name="HTML Variable" w:semiHidden="1" w:unhideWhenUsed="1"/>
+    <w:lsdException w:name="Normal Table" w:semiHidden="1" w:unhideWhenUsed="1"/>
     <w:lsdException w:name="annotation subject" w:semiHidden="1" w:unhideWhenUsed="1"/>
     <w:lsdException w:name="No List" w:semiHidden="1" w:unhideWhenUsed="1"/>
     <w:lsdException w:name="Outline List 1" w:semiHidden="1" w:unhideWhenUsed="1"/>
@@ -1945,8 +5756,10 @@
     <w:lsdException w:name="Table Subtle 2" w:semiHidden="1" w:unhideWhenUsed="1"/>
     <w:lsdException w:name="Table Web 1" w:semiHidden="1" w:unhideWhenUsed="1"/>
     <w:lsdException w:name="Table Web 2" w:semiHidden="1" w:unhideWhenUsed="1"/>
+    <w:lsdException w:name="Table Web 3" w:semiHidden="1" w:unhideWhenUsed="1"/>
     <w:lsdException w:name="Balloon Text" w:semiHidden="1" w:unhideWhenUsed="1"/>
-    <w:lsdException w:name="Table Grid" w:uiPriority="39"/>
+    <w:lsdException w:name="Table Grid" w:semiHidden="1" w:uiPriority="39" w:unhideWhenUsed="1"/>
+    <w:lsdException w:name="Table Theme" w:semiHidden="1" w:unhideWhenUsed="1"/>
     <w:lsdException w:name="Placeholder Text" w:semiHidden="1"/>
     <w:lsdException w:name="No Spacing" w:semiHidden="1" w:uiPriority="1" w:unhideWhenUsed="1" w:qFormat="1"/>
     <w:lsdException w:name="Light Shading" w:uiPriority="60"/>
@@ -1971,8 +5784,8 @@
     <w:lsdException w:name="Medium List 1 Accent 1" w:uiPriority="65"/>
     <w:lsdException w:name="Revision" w:semiHidden="1"/>
     <w:lsdException w:name="List Paragraph" w:uiPriority="34" w:qFormat="1"/>
-    <w:lsdException w:name="Quote" w:semiHidden="1" w:uiPriority="29" w:unhideWhenUsed="1" w:qFormat="1"/>
-    <w:lsdException w:name="Intense Quote" w:semiHidden="1" w:uiPriority="30" w:unhideWhenUsed="1" w:qFormat="1"/>
+    <w:lsdException w:name="Quote" w:uiPriority="29" w:qFormat="1"/>
+    <w:lsdException w:name="Intense Quote" w:uiPriority="30" w:qFormat="1"/>
     <w:lsdException w:name="Medium List 2 Accent 1" w:uiPriority="66"/>
     <w:lsdException w:name="Medium Grid 1 Accent 1" w:uiPriority="67"/>
     <w:lsdException w:name="Medium Grid 2 Accent 1" w:uiPriority="68"/>
@@ -2051,9 +5864,9 @@
     <w:lsdException w:name="Colorful Shading Accent 6" w:uiPriority="71"/>
     <w:lsdException w:name="Colorful List Accent 6" w:uiPriority="72"/>
     <w:lsdException w:name="Colorful Grid Accent 6" w:uiPriority="73"/>
-    <w:lsdException w:name="Subtle Emphasis" w:semiHidden="1" w:uiPriority="19" w:unhideWhenUsed="1" w:qFormat="1"/>
-    <w:lsdException w:name="Intense Emphasis" w:semiHidden="1" w:uiPriority="21" w:unhideWhenUsed="1" w:qFormat="1"/>
-    <w:lsdException w:name="Subtle Reference" w:semiHidden="1" w:uiPriority="31" w:unhideWhenUsed="1" w:qFormat="1"/>
+    <w:lsdException w:name="Subtle Emphasis" w:uiPriority="19" w:qFormat="1"/>
+    <w:lsdException w:name="Intense Emphasis" w:uiPriority="21" w:qFormat="1"/>
+    <w:lsdException w:name="Subtle Reference" w:uiPriority="31" w:qFormat="1"/>
     <w:lsdException w:name="Intense Reference" w:semiHidden="1" w:uiPriority="32" w:unhideWhenUsed="1" w:qFormat="1"/>
     <w:lsdException w:name="Book Title" w:semiHidden="1" w:uiPriority="33" w:unhideWhenUsed="1" w:qFormat="1"/>
     <w:lsdException w:name="Bibliography" w:semiHidden="1" w:uiPriority="37" w:unhideWhenUsed="1"/>
@@ -2224,7 +6037,6 @@
     <w:next w:val="Normal"/>
     <w:link w:val="Titre3Car"/>
     <w:uiPriority w:val="9"/>
-    <w:semiHidden/>
     <w:unhideWhenUsed/>
     <w:qFormat/>
     <w:rsid w:val="00E945C8"/>
@@ -2597,7 +6409,6 @@
     <w:basedOn w:val="Policepardfaut"/>
     <w:link w:val="Titre3"/>
     <w:uiPriority w:val="9"/>
-    <w:semiHidden/>
     <w:rsid w:val="00E945C8"/>
     <w:rPr>
       <w:rFonts w:asciiTheme="majorHAnsi" w:eastAsiaTheme="majorEastAsia" w:hAnsiTheme="majorHAnsi" w:cstheme="majorBidi"/>
@@ -3356,6 +7167,281 @@
       <w:smallCaps/>
     </w:rPr>
   </w:style>
+  <w:style w:type="table" w:styleId="Grilledutableau">
+    <w:name w:val="Table Grid"/>
+    <w:basedOn w:val="TableauNormal"/>
+    <w:uiPriority w:val="39"/>
+    <w:rsid w:val="00D754D9"/>
+    <w:pPr>
+      <w:spacing w:after="0" w:line="240" w:lineRule="auto"/>
+    </w:pPr>
+    <w:tblPr>
+      <w:tblBorders>
+        <w:top w:val="single" w:sz="4" w:space="0" w:color="auto"/>
+        <w:left w:val="single" w:sz="4" w:space="0" w:color="auto"/>
+        <w:bottom w:val="single" w:sz="4" w:space="0" w:color="auto"/>
+        <w:right w:val="single" w:sz="4" w:space="0" w:color="auto"/>
+        <w:insideH w:val="single" w:sz="4" w:space="0" w:color="auto"/>
+        <w:insideV w:val="single" w:sz="4" w:space="0" w:color="auto"/>
+      </w:tblBorders>
+    </w:tblPr>
+  </w:style>
+  <w:style w:type="table" w:styleId="Trameclaire-Accent1">
+    <w:name w:val="Light Shading Accent 1"/>
+    <w:basedOn w:val="TableauNormal"/>
+    <w:uiPriority w:val="60"/>
+    <w:rsid w:val="00D754D9"/>
+    <w:pPr>
+      <w:spacing w:after="0" w:line="240" w:lineRule="auto"/>
+    </w:pPr>
+    <w:rPr>
+      <w:color w:val="850C4B" w:themeColor="accent1" w:themeShade="BF"/>
+    </w:rPr>
+    <w:tblPr>
+      <w:tblStyleRowBandSize w:val="1"/>
+      <w:tblStyleColBandSize w:val="1"/>
+      <w:tblBorders>
+        <w:top w:val="single" w:sz="8" w:space="0" w:color="B31166" w:themeColor="accent1"/>
+        <w:bottom w:val="single" w:sz="8" w:space="0" w:color="B31166" w:themeColor="accent1"/>
+      </w:tblBorders>
+    </w:tblPr>
+    <w:tblStylePr w:type="firstRow">
+      <w:pPr>
+        <w:spacing w:before="0" w:after="0" w:line="240" w:lineRule="auto"/>
+      </w:pPr>
+      <w:rPr>
+        <w:b/>
+        <w:bCs/>
+      </w:rPr>
+      <w:tblPr/>
+      <w:tcPr>
+        <w:tcBorders>
+          <w:top w:val="single" w:sz="8" w:space="0" w:color="B31166" w:themeColor="accent1"/>
+          <w:left w:val="nil"/>
+          <w:bottom w:val="single" w:sz="8" w:space="0" w:color="B31166" w:themeColor="accent1"/>
+          <w:right w:val="nil"/>
+          <w:insideH w:val="nil"/>
+          <w:insideV w:val="nil"/>
+        </w:tcBorders>
+      </w:tcPr>
+    </w:tblStylePr>
+    <w:tblStylePr w:type="lastRow">
+      <w:pPr>
+        <w:spacing w:before="0" w:after="0" w:line="240" w:lineRule="auto"/>
+      </w:pPr>
+      <w:rPr>
+        <w:b/>
+        <w:bCs/>
+      </w:rPr>
+      <w:tblPr/>
+      <w:tcPr>
+        <w:tcBorders>
+          <w:top w:val="single" w:sz="8" w:space="0" w:color="B31166" w:themeColor="accent1"/>
+          <w:left w:val="nil"/>
+          <w:bottom w:val="single" w:sz="8" w:space="0" w:color="B31166" w:themeColor="accent1"/>
+          <w:right w:val="nil"/>
+          <w:insideH w:val="nil"/>
+          <w:insideV w:val="nil"/>
+        </w:tcBorders>
+      </w:tcPr>
+    </w:tblStylePr>
+    <w:tblStylePr w:type="firstCol">
+      <w:rPr>
+        <w:b/>
+        <w:bCs/>
+      </w:rPr>
+    </w:tblStylePr>
+    <w:tblStylePr w:type="lastCol">
+      <w:rPr>
+        <w:b/>
+        <w:bCs/>
+      </w:rPr>
+    </w:tblStylePr>
+    <w:tblStylePr w:type="band1Vert">
+      <w:tblPr/>
+      <w:tcPr>
+        <w:tcBorders>
+          <w:left w:val="nil"/>
+          <w:right w:val="nil"/>
+          <w:insideH w:val="nil"/>
+          <w:insideV w:val="nil"/>
+        </w:tcBorders>
+        <w:shd w:val="clear" w:color="auto" w:fill="F8B8D9" w:themeFill="accent1" w:themeFillTint="3F"/>
+      </w:tcPr>
+    </w:tblStylePr>
+    <w:tblStylePr w:type="band1Horz">
+      <w:tblPr/>
+      <w:tcPr>
+        <w:tcBorders>
+          <w:left w:val="nil"/>
+          <w:right w:val="nil"/>
+          <w:insideH w:val="nil"/>
+          <w:insideV w:val="nil"/>
+        </w:tcBorders>
+        <w:shd w:val="clear" w:color="auto" w:fill="F8B8D9" w:themeFill="accent1" w:themeFillTint="3F"/>
+      </w:tcPr>
+    </w:tblStylePr>
+  </w:style>
+  <w:style w:type="paragraph" w:styleId="TM3">
+    <w:name w:val="toc 3"/>
+    <w:basedOn w:val="Normal"/>
+    <w:next w:val="Normal"/>
+    <w:autoRedefine/>
+    <w:uiPriority w:val="39"/>
+    <w:unhideWhenUsed/>
+    <w:rsid w:val="00C75E71"/>
+    <w:pPr>
+      <w:spacing w:after="100"/>
+      <w:ind w:left="420"/>
+    </w:pPr>
+  </w:style>
+  <w:style w:type="paragraph" w:styleId="Paragraphedeliste">
+    <w:name w:val="List Paragraph"/>
+    <w:basedOn w:val="Normal"/>
+    <w:uiPriority w:val="34"/>
+    <w:qFormat/>
+    <w:rsid w:val="00C75E71"/>
+    <w:pPr>
+      <w:ind w:left="720"/>
+      <w:contextualSpacing/>
+    </w:pPr>
+  </w:style>
+  <w:style w:type="table" w:styleId="TableauGrille2-Accentuation1">
+    <w:name w:val="Grid Table 2 Accent 1"/>
+    <w:basedOn w:val="TableauNormal"/>
+    <w:uiPriority w:val="47"/>
+    <w:rsid w:val="00A05061"/>
+    <w:pPr>
+      <w:spacing w:after="0" w:line="240" w:lineRule="auto"/>
+    </w:pPr>
+    <w:tblPr>
+      <w:tblStyleRowBandSize w:val="1"/>
+      <w:tblStyleColBandSize w:val="1"/>
+      <w:tblBorders>
+        <w:top w:val="single" w:sz="2" w:space="0" w:color="EE52A4" w:themeColor="accent1" w:themeTint="99"/>
+        <w:bottom w:val="single" w:sz="2" w:space="0" w:color="EE52A4" w:themeColor="accent1" w:themeTint="99"/>
+        <w:insideH w:val="single" w:sz="2" w:space="0" w:color="EE52A4" w:themeColor="accent1" w:themeTint="99"/>
+        <w:insideV w:val="single" w:sz="2" w:space="0" w:color="EE52A4" w:themeColor="accent1" w:themeTint="99"/>
+      </w:tblBorders>
+    </w:tblPr>
+    <w:tblStylePr w:type="firstRow">
+      <w:rPr>
+        <w:b/>
+        <w:bCs/>
+      </w:rPr>
+      <w:tblPr/>
+      <w:tcPr>
+        <w:tcBorders>
+          <w:top w:val="nil"/>
+          <w:bottom w:val="single" w:sz="12" w:space="0" w:color="EE52A4" w:themeColor="accent1" w:themeTint="99"/>
+          <w:insideH w:val="nil"/>
+          <w:insideV w:val="nil"/>
+        </w:tcBorders>
+        <w:shd w:val="clear" w:color="auto" w:fill="FFFFFF" w:themeFill="background1"/>
+      </w:tcPr>
+    </w:tblStylePr>
+    <w:tblStylePr w:type="lastRow">
+      <w:rPr>
+        <w:b/>
+        <w:bCs/>
+      </w:rPr>
+      <w:tblPr/>
+      <w:tcPr>
+        <w:tcBorders>
+          <w:top w:val="double" w:sz="2" w:space="0" w:color="EE52A4" w:themeColor="accent1" w:themeTint="99"/>
+          <w:bottom w:val="nil"/>
+          <w:insideH w:val="nil"/>
+          <w:insideV w:val="nil"/>
+        </w:tcBorders>
+        <w:shd w:val="clear" w:color="auto" w:fill="FFFFFF" w:themeFill="background1"/>
+      </w:tcPr>
+    </w:tblStylePr>
+    <w:tblStylePr w:type="firstCol">
+      <w:rPr>
+        <w:b/>
+        <w:bCs/>
+      </w:rPr>
+    </w:tblStylePr>
+    <w:tblStylePr w:type="lastCol">
+      <w:rPr>
+        <w:b/>
+        <w:bCs/>
+      </w:rPr>
+    </w:tblStylePr>
+    <w:tblStylePr w:type="band1Vert">
+      <w:tblPr/>
+      <w:tcPr>
+        <w:shd w:val="clear" w:color="auto" w:fill="F9C5E0" w:themeFill="accent1" w:themeFillTint="33"/>
+      </w:tcPr>
+    </w:tblStylePr>
+    <w:tblStylePr w:type="band1Horz">
+      <w:tblPr/>
+      <w:tcPr>
+        <w:shd w:val="clear" w:color="auto" w:fill="F9C5E0" w:themeFill="accent1" w:themeFillTint="33"/>
+      </w:tcPr>
+    </w:tblStylePr>
+  </w:style>
+  <w:style w:type="table" w:styleId="TableauListe1Clair-Accentuation1">
+    <w:name w:val="List Table 1 Light Accent 1"/>
+    <w:basedOn w:val="TableauNormal"/>
+    <w:uiPriority w:val="46"/>
+    <w:rsid w:val="00A05061"/>
+    <w:pPr>
+      <w:spacing w:after="0" w:line="240" w:lineRule="auto"/>
+    </w:pPr>
+    <w:tblPr>
+      <w:tblStyleRowBandSize w:val="1"/>
+      <w:tblStyleColBandSize w:val="1"/>
+    </w:tblPr>
+    <w:tblStylePr w:type="firstRow">
+      <w:rPr>
+        <w:b/>
+        <w:bCs/>
+      </w:rPr>
+      <w:tblPr/>
+      <w:tcPr>
+        <w:tcBorders>
+          <w:bottom w:val="single" w:sz="4" w:space="0" w:color="EE52A4" w:themeColor="accent1" w:themeTint="99"/>
+        </w:tcBorders>
+      </w:tcPr>
+    </w:tblStylePr>
+    <w:tblStylePr w:type="lastRow">
+      <w:rPr>
+        <w:b/>
+        <w:bCs/>
+      </w:rPr>
+      <w:tblPr/>
+      <w:tcPr>
+        <w:tcBorders>
+          <w:top w:val="single" w:sz="4" w:space="0" w:color="EE52A4" w:themeColor="accent1" w:themeTint="99"/>
+        </w:tcBorders>
+      </w:tcPr>
+    </w:tblStylePr>
+    <w:tblStylePr w:type="firstCol">
+      <w:rPr>
+        <w:b/>
+        <w:bCs/>
+      </w:rPr>
+    </w:tblStylePr>
+    <w:tblStylePr w:type="lastCol">
+      <w:rPr>
+        <w:b/>
+        <w:bCs/>
+      </w:rPr>
+    </w:tblStylePr>
+    <w:tblStylePr w:type="band1Vert">
+      <w:tblPr/>
+      <w:tcPr>
+        <w:shd w:val="clear" w:color="auto" w:fill="F9C5E0" w:themeFill="accent1" w:themeFillTint="33"/>
+      </w:tcPr>
+    </w:tblStylePr>
+    <w:tblStylePr w:type="band1Horz">
+      <w:tblPr/>
+      <w:tcPr>
+        <w:shd w:val="clear" w:color="auto" w:fill="F9C5E0" w:themeFill="accent1" w:themeFillTint="33"/>
+      </w:tcPr>
+    </w:tblStylePr>
+  </w:style>
 </w:styles>
 </file>
 
@@ -3377,13 +7463,27 @@
     <w:charset w:val="00"/>
     <w:family w:val="roman"/>
     <w:pitch w:val="variable"/>
-    <w:sig w:usb0="E0002AFF" w:usb1="C0007843" w:usb2="00000009" w:usb3="00000000" w:csb0="000001FF" w:csb1="00000000"/>
+    <w:sig w:usb0="E0002EFF" w:usb1="C000785B" w:usb2="00000009" w:usb3="00000000" w:csb0="000001FF" w:csb1="00000000"/>
   </w:font>
   <w:font w:name="Century Gothic">
     <w:charset w:val="00"/>
     <w:family w:val="swiss"/>
     <w:pitch w:val="variable"/>
     <w:sig w:usb0="00000287" w:usb1="00000000" w:usb2="00000000" w:usb3="00000000" w:csb0="0000009F" w:csb1="00000000"/>
+  </w:font>
+  <w:font w:name="Courier New">
+    <w:panose1 w:val="02070309020205020404"/>
+    <w:charset w:val="00"/>
+    <w:family w:val="modern"/>
+    <w:pitch w:val="fixed"/>
+    <w:sig w:usb0="E0002EFF" w:usb1="C0007843" w:usb2="00000009" w:usb3="00000000" w:csb0="000001FF" w:csb1="00000000"/>
+  </w:font>
+  <w:font w:name="Wingdings">
+    <w:panose1 w:val="05000000000000000000"/>
+    <w:charset w:val="02"/>
+    <w:family w:val="auto"/>
+    <w:pitch w:val="variable"/>
+    <w:sig w:usb0="00000000" w:usb1="10000000" w:usb2="00000000" w:usb3="00000000" w:csb0="80000000" w:csb1="00000000"/>
   </w:font>
   <w:font w:name="Segoe UI">
     <w:panose1 w:val="020B0502040204020203"/>
@@ -3404,43 +7504,16 @@
     <w:charset w:val="00"/>
     <w:family w:val="swiss"/>
     <w:pitch w:val="variable"/>
-    <w:sig w:usb0="E00002FF" w:usb1="4000ACFF" w:usb2="00000001" w:usb3="00000000" w:csb0="0000019F" w:csb1="00000000"/>
+    <w:sig w:usb0="E0002AFF" w:usb1="C000247B" w:usb2="00000009" w:usb3="00000000" w:csb0="000001FF" w:csb1="00000000"/>
   </w:font>
   <w:font w:name="Calibri Light">
     <w:panose1 w:val="020F0302020204030204"/>
     <w:charset w:val="00"/>
     <w:family w:val="swiss"/>
     <w:pitch w:val="variable"/>
-    <w:sig w:usb0="A00002EF" w:usb1="4000207B" w:usb2="00000000" w:usb3="00000000" w:csb0="0000009F" w:csb1="00000000"/>
+    <w:sig w:usb0="E0002AFF" w:usb1="C000247B" w:usb2="00000009" w:usb3="00000000" w:csb0="000001FF" w:csb1="00000000"/>
   </w:font>
 </w:fonts>
-</file>
-
-<file path=word/glossary/numbering.xml><?xml version="1.0" encoding="utf-8"?>
-<w:numbering xmlns:wpc="http://schemas.microsoft.com/office/word/2010/wordprocessingCanvas" xmlns:cx="http://schemas.microsoft.com/office/drawing/2014/chartex" xmlns:cx1="http://schemas.microsoft.com/office/drawing/2015/9/8/chartex" xmlns:cx2="http://schemas.microsoft.com/office/drawing/2015/10/21/chartex" xmlns:cx3="http://schemas.microsoft.com/office/drawing/2016/5/9/chartex" xmlns:cx4="http://schemas.microsoft.com/office/drawing/2016/5/10/chartex" xmlns:cx5="http://schemas.microsoft.com/office/drawing/2016/5/11/chartex" xmlns:cx6="http://schemas.microsoft.com/office/drawing/2016/5/12/chartex" xmlns:cx7="http://schemas.microsoft.com/office/drawing/2016/5/13/chartex" xmlns:cx8="http://schemas.microsoft.com/office/drawing/2016/5/14/chartex" xmlns:mc="http://schemas.openxmlformats.org/markup-compatibility/2006" xmlns:aink="http://schemas.microsoft.com/office/drawing/2016/ink" xmlns:am3d="http://schemas.microsoft.com/office/drawing/2017/model3d" xmlns:o="urn:schemas-microsoft-com:office:office" xmlns:r="http://schemas.openxmlformats.org/officeDocument/2006/relationships" xmlns:m="http://schemas.openxmlformats.org/officeDocument/2006/math" xmlns:v="urn:schemas-microsoft-com:vml" xmlns:wp14="http://schemas.microsoft.com/office/word/2010/wordprocessingDrawing" xmlns:wp="http://schemas.openxmlformats.org/drawingml/2006/wordprocessingDrawing" xmlns:w10="urn:schemas-microsoft-com:office:word" xmlns:w="http://schemas.openxmlformats.org/wordprocessingml/2006/main" xmlns:w14="http://schemas.microsoft.com/office/word/2010/wordml" xmlns:w15="http://schemas.microsoft.com/office/word/2012/wordml" xmlns:w16cid="http://schemas.microsoft.com/office/word/2016/wordml/cid" xmlns:w16se="http://schemas.microsoft.com/office/word/2015/wordml/symex" xmlns:wpg="http://schemas.microsoft.com/office/word/2010/wordprocessingGroup" xmlns:wpi="http://schemas.microsoft.com/office/word/2010/wordprocessingInk" xmlns:wne="http://schemas.microsoft.com/office/word/2006/wordml" xmlns:wps="http://schemas.microsoft.com/office/word/2010/wordprocessingShape" mc:Ignorable="w14 w15 w16se w16cid wp14">
-  <w:abstractNum w:abstractNumId="0" w15:restartNumberingAfterBreak="0">
-    <w:nsid w:val="FFFFFF89"/>
-    <w:multiLevelType w:val="singleLevel"/>
-    <w:tmpl w:val="BAA6FCB4"/>
-    <w:lvl w:ilvl="0">
-      <w:start w:val="1"/>
-      <w:numFmt w:val="bullet"/>
-      <w:pStyle w:val="Listepuces"/>
-      <w:lvlText w:val="−"/>
-      <w:lvlJc w:val="left"/>
-      <w:pPr>
-        <w:ind w:left="720" w:hanging="360"/>
-      </w:pPr>
-      <w:rPr>
-        <w:rFonts w:ascii="Century Gothic" w:hAnsi="Century Gothic" w:hint="default"/>
-        <w:color w:val="0D0D0D" w:themeColor="text1" w:themeTint="F2"/>
-      </w:rPr>
-    </w:lvl>
-  </w:abstractNum>
-  <w:num w:numId="1">
-    <w:abstractNumId w:val="0"/>
-  </w:num>
-</w:numbering>
 </file>
 
 <file path=word/glossary/settings.xml><?xml version="1.0" encoding="utf-8"?>
@@ -3459,8 +7532,9 @@
     <w:compatSetting w:name="useWord2013TrackBottomHyphenation" w:uri="http://schemas.microsoft.com/office/word" w:val="0"/>
   </w:compat>
   <w:rsids>
-    <w:rsidRoot w:val="007E3E70"/>
-    <w:rsid w:val="007E3E70"/>
+    <w:rsidRoot w:val="00955035"/>
+    <w:rsid w:val="00670DC5"/>
+    <w:rsid w:val="00955035"/>
   </w:rsids>
   <m:mathPr>
     <m:mathFont m:val="Cambria Math"/>
@@ -3549,7 +7623,7 @@
     <w:lsdException w:name="macro" w:semiHidden="1" w:unhideWhenUsed="1"/>
     <w:lsdException w:name="toa heading" w:semiHidden="1" w:unhideWhenUsed="1"/>
     <w:lsdException w:name="List" w:semiHidden="1" w:unhideWhenUsed="1"/>
-    <w:lsdException w:name="List Bullet" w:semiHidden="1" w:uiPriority="10" w:unhideWhenUsed="1" w:qFormat="1"/>
+    <w:lsdException w:name="List Bullet" w:semiHidden="1" w:unhideWhenUsed="1"/>
     <w:lsdException w:name="List Number" w:semiHidden="1" w:unhideWhenUsed="1"/>
     <w:lsdException w:name="List 2" w:semiHidden="1" w:unhideWhenUsed="1"/>
     <w:lsdException w:name="List 3" w:semiHidden="1" w:unhideWhenUsed="1"/>
@@ -3908,53 +7982,13 @@
     <w:semiHidden/>
     <w:unhideWhenUsed/>
   </w:style>
-  <w:style w:type="paragraph" w:customStyle="1" w:styleId="FDC8BC6697564EBF8E18632FF2A2E8AE">
-    <w:name w:val="FDC8BC6697564EBF8E18632FF2A2E8AE"/>
-  </w:style>
-  <w:style w:type="paragraph" w:customStyle="1" w:styleId="4DBC2E7E98794B67AE38497C6E38CD77">
-    <w:name w:val="4DBC2E7E98794B67AE38497C6E38CD77"/>
-  </w:style>
-  <w:style w:type="paragraph" w:customStyle="1" w:styleId="2B54EA0660DE4FAEAEDD8D03F18E27D7">
-    <w:name w:val="2B54EA0660DE4FAEAEDD8D03F18E27D7"/>
-  </w:style>
-  <w:style w:type="paragraph" w:customStyle="1" w:styleId="3EFFA8F5CA5C45419EBCE0AEDA51D135">
-    <w:name w:val="3EFFA8F5CA5C45419EBCE0AEDA51D135"/>
-  </w:style>
-  <w:style w:type="paragraph" w:customStyle="1" w:styleId="FB4DFCEDC7DB4C0ABCC34EAFFA8582BD">
-    <w:name w:val="FB4DFCEDC7DB4C0ABCC34EAFFA8582BD"/>
-  </w:style>
-  <w:style w:type="paragraph" w:customStyle="1" w:styleId="A4A31326D609432983ED1A7BD9054AB1">
-    <w:name w:val="A4A31326D609432983ED1A7BD9054AB1"/>
-  </w:style>
-  <w:style w:type="paragraph" w:customStyle="1" w:styleId="E9150A7308084D60969EC181FD7095BE">
-    <w:name w:val="E9150A7308084D60969EC181FD7095BE"/>
-  </w:style>
-  <w:style w:type="paragraph" w:styleId="Listepuces">
-    <w:name w:val="List Bullet"/>
-    <w:basedOn w:val="Normal"/>
-    <w:uiPriority w:val="10"/>
-    <w:unhideWhenUsed/>
-    <w:qFormat/>
-    <w:pPr>
-      <w:numPr>
-        <w:numId w:val="1"/>
-      </w:numPr>
-      <w:spacing w:before="120" w:after="200" w:line="264" w:lineRule="auto"/>
-    </w:pPr>
-    <w:rPr>
-      <w:rFonts w:eastAsiaTheme="minorHAnsi"/>
-      <w:color w:val="595959" w:themeColor="text1" w:themeTint="A6"/>
-      <w:lang w:eastAsia="en-US"/>
-    </w:rPr>
-  </w:style>
-  <w:style w:type="paragraph" w:customStyle="1" w:styleId="C0214E5512E143CF81A93B1B05766F03">
-    <w:name w:val="C0214E5512E143CF81A93B1B05766F03"/>
-  </w:style>
-  <w:style w:type="paragraph" w:customStyle="1" w:styleId="2DD307F886344D7FAADA9A81AD96A1EE">
-    <w:name w:val="2DD307F886344D7FAADA9A81AD96A1EE"/>
-  </w:style>
-  <w:style w:type="paragraph" w:customStyle="1" w:styleId="077536E3DD7946DDB930764340D27E96">
-    <w:name w:val="077536E3DD7946DDB930764340D27E96"/>
+  <w:style w:type="paragraph" w:customStyle="1" w:styleId="6C00185BB3514853BEA8DCF8704720FA">
+    <w:name w:val="6C00185BB3514853BEA8DCF8704720FA"/>
+    <w:rsid w:val="00955035"/>
+  </w:style>
+  <w:style w:type="paragraph" w:customStyle="1" w:styleId="DEB11F15A86E4B5A81BF50510BFF48BD">
+    <w:name w:val="DEB11F15A86E4B5A81BF50510BFF48BD"/>
+    <w:rsid w:val="00955035"/>
   </w:style>
 </w:styles>
 </file>
@@ -4233,7 +8267,7 @@
 <file path=customXml/item1.xml><?xml version="1.0" encoding="utf-8"?>
 <CoverPageProperties xmlns="http://schemas.microsoft.com/office/2006/coverPageProps">
   <PublishDate/>
-  <Abstract>GROUPE : Houda Aya Victoria</Abstract>
+  <Abstract>GROUPE : Houda LKHYARI Aya MAOUI Victoria PEREIRA</Abstract>
   <CompanyAddress/>
   <CompanyPhone/>
   <CompanyFax/>
@@ -4254,7 +8288,7 @@
 </file>
 
 <file path=customXml/itemProps2.xml><?xml version="1.0" encoding="utf-8"?>
-<ds:datastoreItem xmlns:ds="http://schemas.openxmlformats.org/officeDocument/2006/customXml" ds:itemID="{770A147C-8CBF-4B07-B676-FE9B77B3AEB3}">
+<ds:datastoreItem xmlns:ds="http://schemas.openxmlformats.org/officeDocument/2006/customXml" ds:itemID="{67093909-C5A4-471B-AF58-BB8F12D97A32}">
   <ds:schemaRefs>
     <ds:schemaRef ds:uri="http://schemas.openxmlformats.org/officeDocument/2006/bibliography"/>
   </ds:schemaRefs>

</xml_diff>